<commit_message>
update revision record edit review strategy
</commit_message>
<xml_diff>
--- a/Project Management/PM_PMP.docx
+++ b/Project Management/PM_PMP.docx
@@ -29,7 +29,7 @@
           </v:shapetype>
           <v:shape id="_x0000_s1026" type="#_x0000_t75" style="position:absolute;left:0;text-align:left;margin-left:0;margin-top:0;width:50pt;height:50pt;z-index:251659264;visibility:hidden;mso-width-relative:page;mso-height-relative:page">
             <o:lock v:ext="edit" selection="t"/>
-            <v:textbox>
+            <v:textbox style="mso-next-textbox:#_x0000_s1026">
               <w:txbxContent>
                 <w:p>
                   <w:pPr>
@@ -169,11 +169,11 @@
           <w:rFonts w:ascii="Arial" w:eastAsia="Arial" w:hAnsi="Arial" w:cs="Arial"/>
         </w:rPr>
         <w:sectPr>
-          <w:headerReference w:type="default" r:id="rId9"/>
-          <w:footerReference w:type="even" r:id="rId10"/>
-          <w:footerReference w:type="default" r:id="rId11"/>
-          <w:headerReference w:type="first" r:id="rId12"/>
-          <w:footerReference w:type="first" r:id="rId13"/>
+          <w:headerReference w:type="default" r:id="rId10"/>
+          <w:footerReference w:type="even" r:id="rId11"/>
+          <w:footerReference w:type="default" r:id="rId12"/>
+          <w:headerReference w:type="first" r:id="rId13"/>
+          <w:footerReference w:type="first" r:id="rId14"/>
           <w:pgSz w:w="12240" w:h="15840"/>
           <w:pgMar w:top="720" w:right="1440" w:bottom="720" w:left="1440" w:header="432" w:footer="432" w:gutter="0"/>
           <w:pgNumType w:start="1"/>
@@ -209,12 +209,15 @@
     <w:p>
       <w:pPr>
         <w:pStyle w:val="NoSpacing"/>
-        <w:ind w:left="0" w:hanging="2"/>
+        <w:ind w:left="1" w:hanging="3"/>
+        <w:jc w:val="center"/>
         <w:rPr>
           <w:rStyle w:val="Emphasis"/>
           <w:rFonts w:eastAsia="Arial"/>
           <w:b/>
           <w:bCs/>
+          <w:sz w:val="32"/>
+          <w:szCs w:val="32"/>
         </w:rPr>
       </w:pPr>
       <w:r>
@@ -223,6 +226,8 @@
           <w:rFonts w:eastAsia="Arial"/>
           <w:b/>
           <w:bCs/>
+          <w:sz w:val="32"/>
+          <w:szCs w:val="32"/>
         </w:rPr>
         <w:t>Revision record</w:t>
       </w:r>
@@ -254,12 +259,16 @@
               <w:rPr>
                 <w:rStyle w:val="Emphasis"/>
                 <w:rFonts w:eastAsia="Arial"/>
+                <w:b/>
+                <w:bCs/>
               </w:rPr>
             </w:pPr>
             <w:r>
               <w:rPr>
                 <w:rStyle w:val="Emphasis"/>
                 <w:rFonts w:eastAsia="Arial"/>
+                <w:b/>
+                <w:bCs/>
               </w:rPr>
               <w:t>version</w:t>
             </w:r>
@@ -276,12 +285,16 @@
               <w:rPr>
                 <w:rStyle w:val="Emphasis"/>
                 <w:rFonts w:eastAsia="Arial"/>
+                <w:b/>
+                <w:bCs/>
               </w:rPr>
             </w:pPr>
             <w:r>
               <w:rPr>
                 <w:rStyle w:val="Emphasis"/>
                 <w:rFonts w:eastAsia="Arial"/>
+                <w:b/>
+                <w:bCs/>
               </w:rPr>
               <w:t>Date</w:t>
             </w:r>
@@ -298,12 +311,16 @@
               <w:rPr>
                 <w:rStyle w:val="Emphasis"/>
                 <w:rFonts w:eastAsia="Arial"/>
+                <w:b/>
+                <w:bCs/>
               </w:rPr>
             </w:pPr>
             <w:r>
               <w:rPr>
                 <w:rStyle w:val="Emphasis"/>
                 <w:rFonts w:eastAsia="Arial"/>
+                <w:b/>
+                <w:bCs/>
               </w:rPr>
               <w:t>owner</w:t>
             </w:r>
@@ -320,12 +337,16 @@
               <w:rPr>
                 <w:rStyle w:val="Emphasis"/>
                 <w:rFonts w:eastAsia="Arial"/>
+                <w:b/>
+                <w:bCs/>
               </w:rPr>
             </w:pPr>
             <w:r>
               <w:rPr>
                 <w:rStyle w:val="Emphasis"/>
                 <w:rFonts w:eastAsia="Arial"/>
+                <w:b/>
+                <w:bCs/>
               </w:rPr>
               <w:t>description</w:t>
             </w:r>
@@ -535,6 +556,13 @@
                 <w:rFonts w:eastAsia="Arial"/>
               </w:rPr>
             </w:pPr>
+            <w:r>
+              <w:rPr>
+                <w:rStyle w:val="Emphasis"/>
+                <w:rFonts w:eastAsia="Arial"/>
+              </w:rPr>
+              <w:t>V1.1</w:t>
+            </w:r>
           </w:p>
         </w:tc>
         <w:tc>
@@ -550,6 +578,13 @@
                 <w:rFonts w:eastAsia="Arial"/>
               </w:rPr>
             </w:pPr>
+            <w:r>
+              <w:rPr>
+                <w:rStyle w:val="Emphasis"/>
+                <w:rFonts w:eastAsia="Arial"/>
+              </w:rPr>
+              <w:t>3/4/2024</w:t>
+            </w:r>
           </w:p>
         </w:tc>
         <w:tc>
@@ -565,6 +600,13 @@
                 <w:rFonts w:eastAsia="Arial"/>
               </w:rPr>
             </w:pPr>
+            <w:r>
+              <w:rPr>
+                <w:rStyle w:val="Emphasis"/>
+                <w:rFonts w:eastAsia="Arial"/>
+              </w:rPr>
+              <w:t>Mayar</w:t>
+            </w:r>
           </w:p>
         </w:tc>
         <w:tc>
@@ -580,6 +622,15 @@
                 <w:rFonts w:eastAsia="Arial"/>
               </w:rPr>
             </w:pPr>
+            <w:r>
+              <w:rPr>
+                <w:rStyle w:val="Emphasis"/>
+                <w:rFonts w:eastAsia="Arial"/>
+              </w:rPr>
+              <w:t>Edit review strategy</w:t>
+            </w:r>
+            <w:bookmarkStart w:id="1" w:name="_GoBack"/>
+            <w:bookmarkEnd w:id="1"/>
           </w:p>
         </w:tc>
       </w:tr>
@@ -2165,10 +2216,10 @@
           <w:color w:val="000000"/>
         </w:rPr>
       </w:pPr>
-      <w:bookmarkStart w:id="1" w:name="_heading=h.30j0zll" w:colFirst="0" w:colLast="0"/>
-      <w:bookmarkStart w:id="2" w:name="_heading=h.1fob9te" w:colFirst="0" w:colLast="0"/>
-      <w:bookmarkEnd w:id="1"/>
+      <w:bookmarkStart w:id="2" w:name="_heading=h.30j0zll" w:colFirst="0" w:colLast="0"/>
+      <w:bookmarkStart w:id="3" w:name="_heading=h.1fob9te" w:colFirst="0" w:colLast="0"/>
       <w:bookmarkEnd w:id="2"/>
+      <w:bookmarkEnd w:id="3"/>
       <w:r>
         <w:rPr>
           <w:rFonts w:ascii="Arial" w:eastAsia="Arial" w:hAnsi="Arial" w:cs="Arial"/>
@@ -2202,8 +2253,8 @@
           <w:b/>
         </w:rPr>
       </w:pPr>
-      <w:bookmarkStart w:id="3" w:name="_heading=h.3znysh7" w:colFirst="0" w:colLast="0"/>
-      <w:bookmarkEnd w:id="3"/>
+      <w:bookmarkStart w:id="4" w:name="_heading=h.3znysh7" w:colFirst="0" w:colLast="0"/>
+      <w:bookmarkEnd w:id="4"/>
       <w:r>
         <w:rPr>
           <w:rFonts w:ascii="Arial" w:eastAsia="Arial" w:hAnsi="Arial" w:cs="Arial"/>
@@ -2222,8 +2273,8 @@
           <w:i/>
         </w:rPr>
       </w:pPr>
-      <w:bookmarkStart w:id="4" w:name="_heading=h.mukm2t4tmnwq" w:colFirst="0" w:colLast="0"/>
-      <w:bookmarkEnd w:id="4"/>
+      <w:bookmarkStart w:id="5" w:name="_heading=h.mukm2t4tmnwq" w:colFirst="0" w:colLast="0"/>
+      <w:bookmarkEnd w:id="5"/>
       <w:r>
         <w:rPr>
           <w:rFonts w:ascii="Arial" w:eastAsia="Arial" w:hAnsi="Arial" w:cs="Arial"/>
@@ -2263,8 +2314,8 @@
           <w:b/>
         </w:rPr>
       </w:pPr>
-      <w:bookmarkStart w:id="5" w:name="_heading=h.3dy6vkm" w:colFirst="0" w:colLast="0"/>
-      <w:bookmarkEnd w:id="5"/>
+      <w:bookmarkStart w:id="6" w:name="_heading=h.3dy6vkm" w:colFirst="0" w:colLast="0"/>
+      <w:bookmarkEnd w:id="6"/>
       <w:r>
         <w:rPr>
           <w:rFonts w:ascii="Arial" w:eastAsia="Arial" w:hAnsi="Arial" w:cs="Arial"/>
@@ -2289,8 +2340,8 @@
           <w:szCs w:val="30"/>
         </w:rPr>
       </w:pPr>
-      <w:bookmarkStart w:id="6" w:name="_heading=h.7ykpeesk0erd" w:colFirst="0" w:colLast="0"/>
-      <w:bookmarkEnd w:id="6"/>
+      <w:bookmarkStart w:id="7" w:name="_heading=h.7ykpeesk0erd" w:colFirst="0" w:colLast="0"/>
+      <w:bookmarkEnd w:id="7"/>
       <w:r>
         <w:rPr>
           <w:rFonts w:ascii="Arial" w:eastAsia="Arial" w:hAnsi="Arial" w:cs="Arial"/>
@@ -2512,8 +2563,8 @@
           <w:b/>
         </w:rPr>
       </w:pPr>
-      <w:bookmarkStart w:id="7" w:name="_heading=h.z337ya" w:colFirst="0" w:colLast="0"/>
-      <w:bookmarkEnd w:id="7"/>
+      <w:bookmarkStart w:id="8" w:name="_heading=h.z337ya" w:colFirst="0" w:colLast="0"/>
+      <w:bookmarkEnd w:id="8"/>
       <w:r>
         <w:rPr>
           <w:rFonts w:ascii="Arial" w:eastAsia="Arial" w:hAnsi="Arial" w:cs="Arial"/>
@@ -2536,8 +2587,8 @@
           <w:b/>
         </w:rPr>
       </w:pPr>
-      <w:bookmarkStart w:id="8" w:name="_heading=h.olc2dl2ez3lv" w:colFirst="0" w:colLast="0"/>
-      <w:bookmarkEnd w:id="8"/>
+      <w:bookmarkStart w:id="9" w:name="_heading=h.olc2dl2ez3lv" w:colFirst="0" w:colLast="0"/>
+      <w:bookmarkEnd w:id="9"/>
       <w:r>
         <w:rPr>
           <w:rFonts w:ascii="Arial" w:eastAsia="Arial" w:hAnsi="Arial" w:cs="Arial"/>
@@ -2560,8 +2611,8 @@
           <w:b/>
         </w:rPr>
       </w:pPr>
-      <w:bookmarkStart w:id="9" w:name="_heading=h.pfh8getjt22" w:colFirst="0" w:colLast="0"/>
-      <w:bookmarkEnd w:id="9"/>
+      <w:bookmarkStart w:id="10" w:name="_heading=h.pfh8getjt22" w:colFirst="0" w:colLast="0"/>
+      <w:bookmarkEnd w:id="10"/>
       <w:r>
         <w:rPr>
           <w:rFonts w:ascii="Arial" w:eastAsia="Arial" w:hAnsi="Arial" w:cs="Arial"/>
@@ -2584,8 +2635,6 @@
           <w:b/>
         </w:rPr>
       </w:pPr>
-      <w:bookmarkStart w:id="10" w:name="_GoBack"/>
-      <w:bookmarkEnd w:id="10"/>
     </w:p>
     <w:p>
       <w:pPr>
@@ -4877,7 +4926,7 @@
         </w:rPr>
         <w:t xml:space="preserve">7.3 </w:t>
       </w:r>
-      <w:hyperlink r:id="rId14">
+      <w:hyperlink r:id="rId15">
         <w:r>
           <w:rPr>
             <w:rFonts w:ascii="Arial" w:eastAsia="Arial" w:hAnsi="Arial" w:cs="Arial"/>
@@ -5681,7 +5730,7 @@
         </w:rPr>
         <w:t xml:space="preserve">Tracking the team’s tasks will be through </w:t>
       </w:r>
-      <w:hyperlink r:id="rId15" w:history="1">
+      <w:hyperlink r:id="rId16" w:history="1">
         <w:r>
           <w:rPr>
             <w:rStyle w:val="Hyperlink"/>
@@ -5916,7 +5965,7 @@
         </w:rPr>
         <w:tab/>
       </w:r>
-      <w:hyperlink r:id="rId16" w:history="1">
+      <w:hyperlink r:id="rId17" w:history="1">
         <w:r>
           <w:rPr>
             <w:rStyle w:val="Hyperlink"/>
@@ -5971,7 +6020,7 @@
         </w:rPr>
         <w:t xml:space="preserve"> </w:t>
       </w:r>
-      <w:hyperlink r:id="rId17" w:history="1">
+      <w:hyperlink r:id="rId18" w:history="1">
         <w:r>
           <w:rPr>
             <w:rStyle w:val="Hyperlink"/>
@@ -6173,7 +6222,7 @@
         </w:rPr>
         <w:t xml:space="preserve">After any situation of this task review , the reviewer will use this template to mention what is the status and the comments about this task </w:t>
       </w:r>
-      <w:hyperlink r:id="rId18" w:anchor="gid=0">
+      <w:hyperlink r:id="rId19" w:anchor="gid=0">
         <w:r>
           <w:rPr>
             <w:rFonts w:ascii="Arial" w:eastAsia="Arial" w:hAnsi="Arial" w:cs="Arial"/>
@@ -6228,7 +6277,7 @@
         </w:rPr>
         <w:t xml:space="preserve">Every Tuesday, we will send an e-mail as a confirmation included the last version link from the configuration management tool and we will then check the comments of each release using this sheet: </w:t>
       </w:r>
-      <w:hyperlink r:id="rId19">
+      <w:hyperlink r:id="rId20">
         <w:r>
           <w:rPr>
             <w:rFonts w:ascii="Arial" w:eastAsia="Arial" w:hAnsi="Arial" w:cs="Arial"/>
@@ -6894,10 +6943,10 @@
       </w:pPr>
     </w:p>
     <w:sectPr>
-      <w:headerReference w:type="default" r:id="rId20"/>
-      <w:footerReference w:type="default" r:id="rId21"/>
-      <w:headerReference w:type="first" r:id="rId22"/>
-      <w:footerReference w:type="first" r:id="rId23"/>
+      <w:headerReference w:type="default" r:id="rId21"/>
+      <w:footerReference w:type="default" r:id="rId22"/>
+      <w:headerReference w:type="first" r:id="rId23"/>
+      <w:footerReference w:type="first" r:id="rId24"/>
       <w:pgSz w:w="12240" w:h="15840"/>
       <w:pgMar w:top="979" w:right="1440" w:bottom="648" w:left="1440" w:header="720" w:footer="720" w:gutter="0"/>
       <w:pgNumType w:start="1"/>
@@ -7294,7 +7343,7 @@
         <w:sz w:val="18"/>
         <w:szCs w:val="18"/>
       </w:rPr>
-      <w:t>1</w:t>
+      <w:t>10</w:t>
     </w:r>
     <w:r>
       <w:rPr>
@@ -11057,15 +11106,15 @@
     <w:lsdException w:name="index 7" w:semiHidden="1" w:unhideWhenUsed="1"/>
     <w:lsdException w:name="index 8" w:semiHidden="1" w:unhideWhenUsed="1"/>
     <w:lsdException w:name="index 9" w:semiHidden="1" w:unhideWhenUsed="1"/>
-    <w:lsdException w:name="toc 1" w:uiPriority="0" w:qFormat="1"/>
-    <w:lsdException w:name="toc 2" w:uiPriority="0" w:qFormat="1"/>
-    <w:lsdException w:name="toc 3" w:uiPriority="0" w:qFormat="1"/>
-    <w:lsdException w:name="toc 4" w:uiPriority="0"/>
-    <w:lsdException w:name="toc 5" w:uiPriority="0"/>
-    <w:lsdException w:name="toc 6" w:uiPriority="0"/>
-    <w:lsdException w:name="toc 7" w:uiPriority="0"/>
-    <w:lsdException w:name="toc 8" w:uiPriority="0"/>
-    <w:lsdException w:name="toc 9" w:uiPriority="0"/>
+    <w:lsdException w:name="toc 1" w:uiPriority="39" w:qFormat="1"/>
+    <w:lsdException w:name="toc 2" w:uiPriority="39" w:qFormat="1"/>
+    <w:lsdException w:name="toc 3" w:uiPriority="39" w:qFormat="1"/>
+    <w:lsdException w:name="toc 4" w:uiPriority="39"/>
+    <w:lsdException w:name="toc 5" w:uiPriority="39"/>
+    <w:lsdException w:name="toc 6" w:uiPriority="39"/>
+    <w:lsdException w:name="toc 7" w:uiPriority="39"/>
+    <w:lsdException w:name="toc 8" w:uiPriority="39"/>
+    <w:lsdException w:name="toc 9" w:uiPriority="39"/>
     <w:lsdException w:name="Normal Indent" w:semiHidden="1" w:unhideWhenUsed="1"/>
     <w:lsdException w:name="footnote text" w:semiHidden="1" w:unhideWhenUsed="1"/>
     <w:lsdException w:name="annotation text" w:uiPriority="0" w:qFormat="1"/>
@@ -11123,7 +11172,7 @@
     <w:lsdException w:name="Body Text Indent 2" w:uiPriority="0" w:qFormat="1"/>
     <w:lsdException w:name="Body Text Indent 3" w:semiHidden="1" w:unhideWhenUsed="1"/>
     <w:lsdException w:name="Block Text" w:semiHidden="1" w:unhideWhenUsed="1"/>
-    <w:lsdException w:name="Hyperlink" w:uiPriority="0" w:qFormat="1"/>
+    <w:lsdException w:name="Hyperlink" w:qFormat="1"/>
     <w:lsdException w:name="FollowedHyperlink" w:uiPriority="0" w:qFormat="1"/>
     <w:lsdException w:name="Strong" w:uiPriority="0" w:qFormat="1"/>
     <w:lsdException w:name="Emphasis" w:uiPriority="20" w:qFormat="1"/>
@@ -11823,6 +11872,7 @@
   <w:style w:type="character" w:styleId="Hyperlink">
     <w:name w:val="Hyperlink"/>
     <w:basedOn w:val="DefaultParagraphFont"/>
+    <w:uiPriority w:val="99"/>
     <w:qFormat/>
     <w:rPr>
       <w:color w:val="000FFF"/>
@@ -11930,6 +11980,7 @@
     <w:name w:val="toc 1"/>
     <w:basedOn w:val="Normal"/>
     <w:next w:val="Normal"/>
+    <w:uiPriority w:val="39"/>
     <w:qFormat/>
     <w:pPr>
       <w:tabs>
@@ -11951,6 +12002,7 @@
     <w:name w:val="toc 2"/>
     <w:basedOn w:val="Normal"/>
     <w:next w:val="Normal"/>
+    <w:uiPriority w:val="39"/>
     <w:qFormat/>
     <w:pPr>
       <w:tabs>
@@ -11965,6 +12017,7 @@
     <w:name w:val="toc 3"/>
     <w:basedOn w:val="Normal"/>
     <w:next w:val="Normal"/>
+    <w:uiPriority w:val="39"/>
     <w:qFormat/>
     <w:pPr>
       <w:tabs>
@@ -11979,6 +12032,7 @@
     <w:name w:val="toc 4"/>
     <w:basedOn w:val="Normal"/>
     <w:next w:val="Normal"/>
+    <w:uiPriority w:val="39"/>
     <w:pPr>
       <w:tabs>
         <w:tab w:val="left" w:pos="2160"/>
@@ -11996,6 +12050,7 @@
     <w:name w:val="toc 5"/>
     <w:basedOn w:val="Normal"/>
     <w:next w:val="Normal"/>
+    <w:uiPriority w:val="39"/>
     <w:pPr>
       <w:ind w:left="0"/>
     </w:pPr>
@@ -12004,6 +12059,7 @@
     <w:name w:val="toc 6"/>
     <w:basedOn w:val="Normal"/>
     <w:next w:val="Normal"/>
+    <w:uiPriority w:val="39"/>
     <w:pPr>
       <w:ind w:left="1200"/>
     </w:pPr>
@@ -12012,6 +12068,7 @@
     <w:name w:val="toc 7"/>
     <w:basedOn w:val="Normal"/>
     <w:next w:val="Normal"/>
+    <w:uiPriority w:val="39"/>
     <w:pPr>
       <w:ind w:left="1440"/>
     </w:pPr>
@@ -12020,6 +12077,7 @@
     <w:name w:val="toc 8"/>
     <w:basedOn w:val="Normal"/>
     <w:next w:val="Normal"/>
+    <w:uiPriority w:val="39"/>
     <w:pPr>
       <w:ind w:left="1680"/>
     </w:pPr>
@@ -12028,6 +12086,7 @@
     <w:name w:val="toc 9"/>
     <w:basedOn w:val="Normal"/>
     <w:next w:val="Normal"/>
+    <w:uiPriority w:val="39"/>
     <w:pPr>
       <w:ind w:left="1920"/>
     </w:pPr>
@@ -12732,6 +12791,46 @@
       <w:szCs w:val="24"/>
     </w:rPr>
   </w:style>
+  <w:style w:type="paragraph" w:styleId="ListParagraph">
+    <w:name w:val="List Paragraph"/>
+    <w:basedOn w:val="Normal"/>
+    <w:uiPriority w:val="99"/>
+    <w:rsid w:val="00334181"/>
+    <w:pPr>
+      <w:ind w:left="720"/>
+      <w:contextualSpacing/>
+    </w:pPr>
+  </w:style>
+  <w:style w:type="paragraph" w:styleId="TOCHeading">
+    <w:name w:val="TOC Heading"/>
+    <w:basedOn w:val="Heading1"/>
+    <w:next w:val="Normal"/>
+    <w:uiPriority w:val="39"/>
+    <w:unhideWhenUsed/>
+    <w:qFormat/>
+    <w:rsid w:val="00334181"/>
+    <w:pPr>
+      <w:keepLines/>
+      <w:numPr>
+        <w:numId w:val="0"/>
+      </w:numPr>
+      <w:suppressAutoHyphens w:val="0"/>
+      <w:spacing w:before="240" w:after="0" w:line="259" w:lineRule="auto"/>
+      <w:textAlignment w:val="auto"/>
+      <w:outlineLvl w:val="9"/>
+    </w:pPr>
+    <w:rPr>
+      <w:rFonts w:asciiTheme="majorHAnsi" w:eastAsiaTheme="majorEastAsia" w:hAnsiTheme="majorHAnsi" w:cstheme="majorBidi"/>
+      <w:b w:val="0"/>
+      <w:bCs w:val="0"/>
+      <w:caps w:val="0"/>
+      <w:color w:val="365F91" w:themeColor="accent1" w:themeShade="BF"/>
+      <w:kern w:val="0"/>
+      <w:position w:val="0"/>
+      <w:sz w:val="32"/>
+      <w:szCs w:val="32"/>
+    </w:rPr>
+  </w:style>
 </w:styles>
 </file>
 
@@ -13073,6 +13172,10 @@
 </go:gDocsCustomXmlDataStorage>
 </file>
 
+<file path=customXml/item3.xml><?xml version="1.0" encoding="utf-8"?>
+<b:Sources xmlns:b="http://schemas.openxmlformats.org/officeDocument/2006/bibliography" xmlns="http://schemas.openxmlformats.org/officeDocument/2006/bibliography" SelectedStyle="\APASixthEditionOfficeOnline.xsl" StyleName="APA" Version="6"/>
+</file>
+
 <file path=customXml/itemProps1.xml><?xml version="1.0" encoding="utf-8"?>
 <ds:datastoreItem xmlns:ds="http://schemas.openxmlformats.org/officeDocument/2006/customXml" ds:itemID="{B1977F7D-205B-4081-913C-38D41E755F92}">
   <ds:schemaRefs>
@@ -13088,4 +13191,12 @@
     <ds:schemaRef ds:uri="http://schemas.openxmlformats.org/officeDocument/2006/relationships"/>
   </ds:schemaRefs>
 </ds:datastoreItem>
+</file>
+
+<file path=customXml/itemProps3.xml><?xml version="1.0" encoding="utf-8"?>
+<ds:datastoreItem xmlns:ds="http://schemas.openxmlformats.org/officeDocument/2006/customXml" ds:itemID="{391B7ADB-3448-4858-83CE-6FB44F743BC1}">
+  <ds:schemaRefs>
+    <ds:schemaRef ds:uri="http://schemas.openxmlformats.org/officeDocument/2006/bibliography"/>
+  </ds:schemaRefs>
+</ds:datastoreItem>
 </file>
</xml_diff>

<commit_message>
change the review strategy by update the process which we are going to follow
</commit_message>
<xml_diff>
--- a/Project Management/PM_PMP.docx
+++ b/Project Management/PM_PMP.docx
@@ -1,13 +1,13 @@
 
 <file path=word/document.xml><?xml version="1.0" encoding="utf-8"?>
-<w:document xmlns:wpc="http://schemas.microsoft.com/office/word/2010/wordprocessingCanvas" xmlns:cx="http://schemas.microsoft.com/office/drawing/2014/chartex" xmlns:mc="http://schemas.openxmlformats.org/markup-compatibility/2006" xmlns:o="urn:schemas-microsoft-com:office:office" xmlns:r="http://schemas.openxmlformats.org/officeDocument/2006/relationships" xmlns:m="http://schemas.openxmlformats.org/officeDocument/2006/math" xmlns:v="urn:schemas-microsoft-com:vml" xmlns:wp14="http://schemas.microsoft.com/office/word/2010/wordprocessingDrawing" xmlns:wp="http://schemas.openxmlformats.org/drawingml/2006/wordprocessingDrawing" xmlns:w10="urn:schemas-microsoft-com:office:word" xmlns:w="http://schemas.openxmlformats.org/wordprocessingml/2006/main" xmlns:w14="http://schemas.microsoft.com/office/word/2010/wordml" xmlns:w15="http://schemas.microsoft.com/office/word/2012/wordml" xmlns:w16se="http://schemas.microsoft.com/office/word/2015/wordml/symex" xmlns:wpg="http://schemas.microsoft.com/office/word/2010/wordprocessingGroup" xmlns:wpi="http://schemas.microsoft.com/office/word/2010/wordprocessingInk" xmlns:wne="http://schemas.microsoft.com/office/word/2006/wordml" xmlns:wps="http://schemas.microsoft.com/office/word/2010/wordprocessingShape" mc:Ignorable="w14 w15 w16se wp14">
+<w:document xmlns:wpc="http://schemas.microsoft.com/office/word/2010/wordprocessingCanvas" xmlns:cx="http://schemas.microsoft.com/office/drawing/2014/chartex" xmlns:cx1="http://schemas.microsoft.com/office/drawing/2015/9/8/chartex" xmlns:cx2="http://schemas.microsoft.com/office/drawing/2015/10/21/chartex" xmlns:cx3="http://schemas.microsoft.com/office/drawing/2016/5/9/chartex" xmlns:cx4="http://schemas.microsoft.com/office/drawing/2016/5/10/chartex" xmlns:cx5="http://schemas.microsoft.com/office/drawing/2016/5/11/chartex" xmlns:cx6="http://schemas.microsoft.com/office/drawing/2016/5/12/chartex" xmlns:cx7="http://schemas.microsoft.com/office/drawing/2016/5/13/chartex" xmlns:cx8="http://schemas.microsoft.com/office/drawing/2016/5/14/chartex" xmlns:mc="http://schemas.openxmlformats.org/markup-compatibility/2006" xmlns:aink="http://schemas.microsoft.com/office/drawing/2016/ink" xmlns:am3d="http://schemas.microsoft.com/office/drawing/2017/model3d" xmlns:o="urn:schemas-microsoft-com:office:office" xmlns:oel="http://schemas.microsoft.com/office/2019/extlst" xmlns:r="http://schemas.openxmlformats.org/officeDocument/2006/relationships" xmlns:m="http://schemas.openxmlformats.org/officeDocument/2006/math" xmlns:v="urn:schemas-microsoft-com:vml" xmlns:wp14="http://schemas.microsoft.com/office/word/2010/wordprocessingDrawing" xmlns:wp="http://schemas.openxmlformats.org/drawingml/2006/wordprocessingDrawing" xmlns:w10="urn:schemas-microsoft-com:office:word" xmlns:w="http://schemas.openxmlformats.org/wordprocessingml/2006/main" xmlns:w14="http://schemas.microsoft.com/office/word/2010/wordml" xmlns:w15="http://schemas.microsoft.com/office/word/2012/wordml" xmlns:w16cex="http://schemas.microsoft.com/office/word/2018/wordml/cex" xmlns:w16cid="http://schemas.microsoft.com/office/word/2016/wordml/cid" xmlns:w16="http://schemas.microsoft.com/office/word/2018/wordml" xmlns:w16sdtdh="http://schemas.microsoft.com/office/word/2020/wordml/sdtdatahash" xmlns:w16se="http://schemas.microsoft.com/office/word/2015/wordml/symex" xmlns:wpg="http://schemas.microsoft.com/office/word/2010/wordprocessingGroup" xmlns:wpi="http://schemas.microsoft.com/office/word/2010/wordprocessingInk" xmlns:wne="http://schemas.microsoft.com/office/word/2006/wordml" xmlns:wps="http://schemas.microsoft.com/office/word/2010/wordprocessingShape" mc:Ignorable="w14 w15 w16se w16cid w16 w16cex w16sdtdh wp14">
   <w:body>
     <w:p>
       <w:pPr>
         <w:ind w:left="0" w:hanging="2"/>
       </w:pPr>
       <w:r>
-        <w:pict>
+        <w:pict w14:anchorId="31D94A3E">
           <v:shapetype id="_x0000_t75" coordsize="21600,21600" o:spt="75" o:preferrelative="t" path="m@4@5l@4@11@9@11@9@5xe" filled="f" stroked="f">
             <v:stroke joinstyle="miter"/>
             <v:formulas>
@@ -512,8 +512,17 @@
                 <w:rStyle w:val="Emphasis"/>
                 <w:rFonts w:eastAsia="Arial"/>
               </w:rPr>
-              <w:t>Sondos abdelgyed</w:t>
+              <w:t xml:space="preserve">Sondos </w:t>
             </w:r>
+            <w:proofErr w:type="spellStart"/>
+            <w:r>
+              <w:rPr>
+                <w:rStyle w:val="Emphasis"/>
+                <w:rFonts w:eastAsia="Arial"/>
+              </w:rPr>
+              <w:t>abdelgyed</w:t>
+            </w:r>
+            <w:proofErr w:type="spellEnd"/>
           </w:p>
         </w:tc>
         <w:tc>
@@ -629,8 +638,6 @@
               </w:rPr>
               <w:t>Edit review strategy</w:t>
             </w:r>
-            <w:bookmarkStart w:id="1" w:name="_GoBack"/>
-            <w:bookmarkEnd w:id="1"/>
           </w:p>
         </w:tc>
       </w:tr>
@@ -1143,7 +1150,6 @@
           <w:docPartUnique/>
         </w:docPartObj>
       </w:sdtPr>
-      <w:sdtEndPr/>
       <w:sdtContent>
         <w:p>
           <w:pPr>
@@ -2216,32 +2222,51 @@
           <w:color w:val="000000"/>
         </w:rPr>
       </w:pPr>
-      <w:bookmarkStart w:id="2" w:name="_heading=h.30j0zll" w:colFirst="0" w:colLast="0"/>
-      <w:bookmarkStart w:id="3" w:name="_heading=h.1fob9te" w:colFirst="0" w:colLast="0"/>
+      <w:bookmarkStart w:id="1" w:name="_heading=h.30j0zll" w:colFirst="0" w:colLast="0"/>
+      <w:bookmarkStart w:id="2" w:name="_heading=h.1fob9te" w:colFirst="0" w:colLast="0"/>
+      <w:bookmarkEnd w:id="1"/>
       <w:bookmarkEnd w:id="2"/>
+      <w:r>
+        <w:rPr>
+          <w:rFonts w:ascii="Arial" w:eastAsia="Arial" w:hAnsi="Arial" w:cs="Arial"/>
+          <w:smallCaps/>
+        </w:rPr>
+        <w:t>INTRODUCTION</w:t>
+      </w:r>
+    </w:p>
+    <w:p>
+      <w:pPr>
+        <w:pStyle w:val="Heading2"/>
+        <w:ind w:left="0" w:hanging="2"/>
+        <w:rPr>
+          <w:rFonts w:ascii="Arial" w:eastAsia="Arial" w:hAnsi="Arial" w:cs="Arial"/>
+        </w:rPr>
+      </w:pPr>
+      <w:r>
+        <w:rPr>
+          <w:rFonts w:ascii="Arial" w:eastAsia="Arial" w:hAnsi="Arial" w:cs="Arial"/>
+          <w:smallCaps/>
+        </w:rPr>
+        <w:t>PURPOSE OF PROJECT MANAGEMENT PLAN</w:t>
+      </w:r>
+    </w:p>
+    <w:p>
+      <w:pPr>
+        <w:spacing w:after="120" w:line="240" w:lineRule="auto"/>
+        <w:ind w:left="0" w:hanging="2"/>
+        <w:rPr>
+          <w:rFonts w:ascii="Arial" w:eastAsia="Arial" w:hAnsi="Arial" w:cs="Arial"/>
+          <w:b/>
+        </w:rPr>
+      </w:pPr>
+      <w:bookmarkStart w:id="3" w:name="_heading=h.3znysh7" w:colFirst="0" w:colLast="0"/>
       <w:bookmarkEnd w:id="3"/>
       <w:r>
         <w:rPr>
           <w:rFonts w:ascii="Arial" w:eastAsia="Arial" w:hAnsi="Arial" w:cs="Arial"/>
-          <w:smallCaps/>
-        </w:rPr>
-        <w:t>INTRODUCTION</w:t>
-      </w:r>
-    </w:p>
-    <w:p>
-      <w:pPr>
-        <w:pStyle w:val="Heading2"/>
-        <w:ind w:left="0" w:hanging="2"/>
-        <w:rPr>
-          <w:rFonts w:ascii="Arial" w:eastAsia="Arial" w:hAnsi="Arial" w:cs="Arial"/>
-        </w:rPr>
-      </w:pPr>
-      <w:r>
-        <w:rPr>
-          <w:rFonts w:ascii="Arial" w:eastAsia="Arial" w:hAnsi="Arial" w:cs="Arial"/>
-          <w:smallCaps/>
-        </w:rPr>
-        <w:t>PURPOSE OF PROJECT MANAGEMENT PLAN</w:t>
+          <w:b/>
+        </w:rPr>
+        <w:t>The intended audience of the Internet Banking System PMP is all project stakeholders including the project customer, senior leadership, and the project team.</w:t>
       </w:r>
     </w:p>
     <w:p>
@@ -2251,30 +2276,11 @@
         <w:rPr>
           <w:rFonts w:ascii="Arial" w:eastAsia="Arial" w:hAnsi="Arial" w:cs="Arial"/>
           <w:b/>
-        </w:rPr>
-      </w:pPr>
-      <w:bookmarkStart w:id="4" w:name="_heading=h.3znysh7" w:colFirst="0" w:colLast="0"/>
+          <w:i/>
+        </w:rPr>
+      </w:pPr>
+      <w:bookmarkStart w:id="4" w:name="_heading=h.mukm2t4tmnwq" w:colFirst="0" w:colLast="0"/>
       <w:bookmarkEnd w:id="4"/>
-      <w:r>
-        <w:rPr>
-          <w:rFonts w:ascii="Arial" w:eastAsia="Arial" w:hAnsi="Arial" w:cs="Arial"/>
-          <w:b/>
-        </w:rPr>
-        <w:t>The intended audience of the Internet Banking System PMP is all project stakeholders including the project customer, senior leadership, and the project team.</w:t>
-      </w:r>
-    </w:p>
-    <w:p>
-      <w:pPr>
-        <w:spacing w:after="120" w:line="240" w:lineRule="auto"/>
-        <w:ind w:left="0" w:hanging="2"/>
-        <w:rPr>
-          <w:rFonts w:ascii="Arial" w:eastAsia="Arial" w:hAnsi="Arial" w:cs="Arial"/>
-          <w:b/>
-          <w:i/>
-        </w:rPr>
-      </w:pPr>
-      <w:bookmarkStart w:id="5" w:name="_heading=h.mukm2t4tmnwq" w:colFirst="0" w:colLast="0"/>
-      <w:bookmarkEnd w:id="5"/>
       <w:r>
         <w:rPr>
           <w:rFonts w:ascii="Arial" w:eastAsia="Arial" w:hAnsi="Arial" w:cs="Arial"/>
@@ -2314,8 +2320,8 @@
           <w:b/>
         </w:rPr>
       </w:pPr>
-      <w:bookmarkStart w:id="6" w:name="_heading=h.3dy6vkm" w:colFirst="0" w:colLast="0"/>
-      <w:bookmarkEnd w:id="6"/>
+      <w:bookmarkStart w:id="5" w:name="_heading=h.3dy6vkm" w:colFirst="0" w:colLast="0"/>
+      <w:bookmarkEnd w:id="5"/>
       <w:r>
         <w:rPr>
           <w:rFonts w:ascii="Arial" w:eastAsia="Arial" w:hAnsi="Arial" w:cs="Arial"/>
@@ -2340,8 +2346,8 @@
           <w:szCs w:val="30"/>
         </w:rPr>
       </w:pPr>
-      <w:bookmarkStart w:id="7" w:name="_heading=h.7ykpeesk0erd" w:colFirst="0" w:colLast="0"/>
-      <w:bookmarkEnd w:id="7"/>
+      <w:bookmarkStart w:id="6" w:name="_heading=h.7ykpeesk0erd" w:colFirst="0" w:colLast="0"/>
+      <w:bookmarkEnd w:id="6"/>
       <w:r>
         <w:rPr>
           <w:rFonts w:ascii="Arial" w:eastAsia="Arial" w:hAnsi="Arial" w:cs="Arial"/>
@@ -2472,7 +2478,23 @@
           <w:rFonts w:ascii="Arial" w:eastAsia="Arial" w:hAnsi="Arial" w:cs="Arial"/>
           <w:b/>
         </w:rPr>
-        <w:t>back-end development will be assigned to Sondos, Sohailla, and Mayar.</w:t>
+        <w:t xml:space="preserve">back-end development will be assigned to Sondos, </w:t>
+      </w:r>
+      <w:proofErr w:type="spellStart"/>
+      <w:r>
+        <w:rPr>
+          <w:rFonts w:ascii="Arial" w:eastAsia="Arial" w:hAnsi="Arial" w:cs="Arial"/>
+          <w:b/>
+        </w:rPr>
+        <w:t>Sohailla</w:t>
+      </w:r>
+      <w:proofErr w:type="spellEnd"/>
+      <w:r>
+        <w:rPr>
+          <w:rFonts w:ascii="Arial" w:eastAsia="Arial" w:hAnsi="Arial" w:cs="Arial"/>
+          <w:b/>
+        </w:rPr>
+        <w:t>, and Mayar.</w:t>
       </w:r>
     </w:p>
     <w:p>
@@ -2563,8 +2585,8 @@
           <w:b/>
         </w:rPr>
       </w:pPr>
-      <w:bookmarkStart w:id="8" w:name="_heading=h.z337ya" w:colFirst="0" w:colLast="0"/>
-      <w:bookmarkEnd w:id="8"/>
+      <w:bookmarkStart w:id="7" w:name="_heading=h.z337ya" w:colFirst="0" w:colLast="0"/>
+      <w:bookmarkEnd w:id="7"/>
       <w:r>
         <w:rPr>
           <w:rFonts w:ascii="Arial" w:eastAsia="Arial" w:hAnsi="Arial" w:cs="Arial"/>
@@ -2587,8 +2609,8 @@
           <w:b/>
         </w:rPr>
       </w:pPr>
-      <w:bookmarkStart w:id="9" w:name="_heading=h.olc2dl2ez3lv" w:colFirst="0" w:colLast="0"/>
-      <w:bookmarkEnd w:id="9"/>
+      <w:bookmarkStart w:id="8" w:name="_heading=h.olc2dl2ez3lv" w:colFirst="0" w:colLast="0"/>
+      <w:bookmarkEnd w:id="8"/>
       <w:r>
         <w:rPr>
           <w:rFonts w:ascii="Arial" w:eastAsia="Arial" w:hAnsi="Arial" w:cs="Arial"/>
@@ -2611,8 +2633,8 @@
           <w:b/>
         </w:rPr>
       </w:pPr>
-      <w:bookmarkStart w:id="10" w:name="_heading=h.pfh8getjt22" w:colFirst="0" w:colLast="0"/>
-      <w:bookmarkEnd w:id="10"/>
+      <w:bookmarkStart w:id="9" w:name="_heading=h.pfh8getjt22" w:colFirst="0" w:colLast="0"/>
+      <w:bookmarkEnd w:id="9"/>
       <w:r>
         <w:rPr>
           <w:rFonts w:ascii="Arial" w:eastAsia="Arial" w:hAnsi="Arial" w:cs="Arial"/>
@@ -2650,8 +2672,8 @@
           <w:color w:val="000000"/>
         </w:rPr>
       </w:pPr>
-      <w:bookmarkStart w:id="11" w:name="_heading=h.le2bpxsuiouw" w:colFirst="0" w:colLast="0"/>
-      <w:bookmarkEnd w:id="11"/>
+      <w:bookmarkStart w:id="10" w:name="_heading=h.le2bpxsuiouw" w:colFirst="0" w:colLast="0"/>
+      <w:bookmarkEnd w:id="10"/>
       <w:r>
         <w:rPr>
           <w:rFonts w:ascii="Arial" w:eastAsia="Arial" w:hAnsi="Arial" w:cs="Arial"/>
@@ -2716,8 +2738,8 @@
           <w:i/>
         </w:rPr>
       </w:pPr>
-      <w:bookmarkStart w:id="12" w:name="_heading=h.opahbvanxnek" w:colFirst="0" w:colLast="0"/>
-      <w:bookmarkEnd w:id="12"/>
+      <w:bookmarkStart w:id="11" w:name="_heading=h.opahbvanxnek" w:colFirst="0" w:colLast="0"/>
+      <w:bookmarkEnd w:id="11"/>
     </w:p>
     <w:p>
       <w:pPr>
@@ -2742,8 +2764,8 @@
           <w:szCs w:val="28"/>
         </w:rPr>
       </w:pPr>
-      <w:bookmarkStart w:id="13" w:name="_heading=h.48rypluvipro" w:colFirst="0" w:colLast="0"/>
-      <w:bookmarkEnd w:id="13"/>
+      <w:bookmarkStart w:id="12" w:name="_heading=h.48rypluvipro" w:colFirst="0" w:colLast="0"/>
+      <w:bookmarkEnd w:id="12"/>
       <w:r>
         <w:rPr>
           <w:rFonts w:ascii="Arial" w:eastAsia="Arial" w:hAnsi="Arial" w:cs="Arial"/>
@@ -2783,8 +2805,8 @@
           <w:b/>
         </w:rPr>
       </w:pPr>
-      <w:bookmarkStart w:id="14" w:name="_heading=h.ebvp6d895803" w:colFirst="0" w:colLast="0"/>
-      <w:bookmarkEnd w:id="14"/>
+      <w:bookmarkStart w:id="13" w:name="_heading=h.ebvp6d895803" w:colFirst="0" w:colLast="0"/>
+      <w:bookmarkEnd w:id="13"/>
       <w:r>
         <w:rPr>
           <w:rFonts w:ascii="Arial" w:eastAsia="Arial" w:hAnsi="Arial" w:cs="Arial"/>
@@ -2805,8 +2827,8 @@
           <w:rFonts w:ascii="Arial" w:eastAsia="Arial" w:hAnsi="Arial" w:cs="Arial"/>
         </w:rPr>
       </w:pPr>
-      <w:bookmarkStart w:id="15" w:name="_heading=h.6juamm2bu0ei" w:colFirst="0" w:colLast="0"/>
-      <w:bookmarkEnd w:id="15"/>
+      <w:bookmarkStart w:id="14" w:name="_heading=h.6juamm2bu0ei" w:colFirst="0" w:colLast="0"/>
+      <w:bookmarkEnd w:id="14"/>
       <w:r>
         <w:rPr>
           <w:rFonts w:ascii="Arial" w:eastAsia="Arial" w:hAnsi="Arial" w:cs="Arial"/>
@@ -2825,8 +2847,8 @@
           <w:rFonts w:ascii="Arial" w:eastAsia="Arial" w:hAnsi="Arial" w:cs="Arial"/>
         </w:rPr>
       </w:pPr>
-      <w:bookmarkStart w:id="16" w:name="_heading=h.ocfnshujzo5k" w:colFirst="0" w:colLast="0"/>
-      <w:bookmarkEnd w:id="16"/>
+      <w:bookmarkStart w:id="15" w:name="_heading=h.ocfnshujzo5k" w:colFirst="0" w:colLast="0"/>
+      <w:bookmarkEnd w:id="15"/>
       <w:r>
         <w:rPr>
           <w:rFonts w:ascii="Arial" w:eastAsia="Arial" w:hAnsi="Arial" w:cs="Arial"/>
@@ -2921,8 +2943,8 @@
           <w:rFonts w:ascii="Arial" w:eastAsia="Arial" w:hAnsi="Arial" w:cs="Arial"/>
         </w:rPr>
       </w:pPr>
-      <w:bookmarkStart w:id="17" w:name="_heading=h.4iect5envd3s" w:colFirst="0" w:colLast="0"/>
-      <w:bookmarkEnd w:id="17"/>
+      <w:bookmarkStart w:id="16" w:name="_heading=h.4iect5envd3s" w:colFirst="0" w:colLast="0"/>
+      <w:bookmarkEnd w:id="16"/>
       <w:r>
         <w:rPr>
           <w:rFonts w:ascii="Arial" w:eastAsia="Arial" w:hAnsi="Arial" w:cs="Arial"/>
@@ -2999,8 +3021,8 @@
           <w:rFonts w:ascii="Arial" w:eastAsia="Arial" w:hAnsi="Arial" w:cs="Arial"/>
         </w:rPr>
       </w:pPr>
-      <w:bookmarkStart w:id="18" w:name="_heading=h.58sz4rcc4x7p" w:colFirst="0" w:colLast="0"/>
-      <w:bookmarkEnd w:id="18"/>
+      <w:bookmarkStart w:id="17" w:name="_heading=h.58sz4rcc4x7p" w:colFirst="0" w:colLast="0"/>
+      <w:bookmarkEnd w:id="17"/>
       <w:r>
         <w:rPr>
           <w:rFonts w:ascii="Arial" w:eastAsia="Arial" w:hAnsi="Arial" w:cs="Arial"/>
@@ -3019,8 +3041,8 @@
           <w:rFonts w:ascii="Arial" w:eastAsia="Arial" w:hAnsi="Arial" w:cs="Arial"/>
         </w:rPr>
       </w:pPr>
-      <w:bookmarkStart w:id="19" w:name="_heading=h.gjcwx7hyzutd" w:colFirst="0" w:colLast="0"/>
-      <w:bookmarkEnd w:id="19"/>
+      <w:bookmarkStart w:id="18" w:name="_heading=h.gjcwx7hyzutd" w:colFirst="0" w:colLast="0"/>
+      <w:bookmarkEnd w:id="18"/>
       <w:r>
         <w:rPr>
           <w:rFonts w:ascii="Arial" w:eastAsia="Arial" w:hAnsi="Arial" w:cs="Arial"/>
@@ -3240,8 +3262,8 @@
           <w:szCs w:val="26"/>
         </w:rPr>
       </w:pPr>
-      <w:bookmarkStart w:id="20" w:name="_heading=h.wxm0negic7de" w:colFirst="0" w:colLast="0"/>
-      <w:bookmarkEnd w:id="20"/>
+      <w:bookmarkStart w:id="19" w:name="_heading=h.wxm0negic7de" w:colFirst="0" w:colLast="0"/>
+      <w:bookmarkEnd w:id="19"/>
     </w:p>
     <w:p>
       <w:pPr>
@@ -3256,8 +3278,8 @@
           <w:szCs w:val="26"/>
         </w:rPr>
       </w:pPr>
-      <w:bookmarkStart w:id="21" w:name="_heading=h.pjjt6rmubx73" w:colFirst="0" w:colLast="0"/>
-      <w:bookmarkEnd w:id="21"/>
+      <w:bookmarkStart w:id="20" w:name="_heading=h.pjjt6rmubx73" w:colFirst="0" w:colLast="0"/>
+      <w:bookmarkEnd w:id="20"/>
     </w:p>
     <w:p>
       <w:pPr>
@@ -3272,8 +3294,8 @@
           <w:szCs w:val="26"/>
         </w:rPr>
       </w:pPr>
-      <w:bookmarkStart w:id="22" w:name="_heading=h.qf5iirykcb5e" w:colFirst="0" w:colLast="0"/>
-      <w:bookmarkEnd w:id="22"/>
+      <w:bookmarkStart w:id="21" w:name="_heading=h.qf5iirykcb5e" w:colFirst="0" w:colLast="0"/>
+      <w:bookmarkEnd w:id="21"/>
     </w:p>
     <w:p>
       <w:pPr>
@@ -3286,8 +3308,8 @@
           <w:rFonts w:ascii="Arial" w:eastAsia="Arial" w:hAnsi="Arial" w:cs="Arial"/>
         </w:rPr>
       </w:pPr>
-      <w:bookmarkStart w:id="23" w:name="_heading=h.qn7b0zf65l9r" w:colFirst="0" w:colLast="0"/>
-      <w:bookmarkEnd w:id="23"/>
+      <w:bookmarkStart w:id="22" w:name="_heading=h.qn7b0zf65l9r" w:colFirst="0" w:colLast="0"/>
+      <w:bookmarkEnd w:id="22"/>
       <w:r>
         <w:rPr>
           <w:rFonts w:ascii="Arial" w:eastAsia="Arial" w:hAnsi="Arial" w:cs="Arial"/>
@@ -3355,8 +3377,8 @@
           <w:szCs w:val="34"/>
         </w:rPr>
       </w:pPr>
-      <w:bookmarkStart w:id="24" w:name="_heading=h.rh6c2ri758lo" w:colFirst="0" w:colLast="0"/>
-      <w:bookmarkEnd w:id="24"/>
+      <w:bookmarkStart w:id="23" w:name="_heading=h.rh6c2ri758lo" w:colFirst="0" w:colLast="0"/>
+      <w:bookmarkEnd w:id="23"/>
       <w:r>
         <w:rPr>
           <w:rFonts w:ascii="Arial" w:eastAsia="Arial" w:hAnsi="Arial" w:cs="Arial"/>
@@ -3383,8 +3405,8 @@
           <w:rFonts w:ascii="Arial" w:eastAsia="Arial" w:hAnsi="Arial" w:cs="Arial"/>
         </w:rPr>
       </w:pPr>
-      <w:bookmarkStart w:id="25" w:name="_heading=h.x0aoehn4lpyy" w:colFirst="0" w:colLast="0"/>
-      <w:bookmarkEnd w:id="25"/>
+      <w:bookmarkStart w:id="24" w:name="_heading=h.x0aoehn4lpyy" w:colFirst="0" w:colLast="0"/>
+      <w:bookmarkEnd w:id="24"/>
       <w:r>
         <w:rPr>
           <w:rFonts w:ascii="Arial" w:eastAsia="Arial" w:hAnsi="Arial" w:cs="Arial"/>
@@ -3555,8 +3577,8 @@
           <w:rFonts w:ascii="Arial" w:eastAsia="Arial" w:hAnsi="Arial" w:cs="Arial"/>
         </w:rPr>
       </w:pPr>
-      <w:bookmarkStart w:id="26" w:name="_heading=h.mc8h5ad5kipm" w:colFirst="0" w:colLast="0"/>
-      <w:bookmarkEnd w:id="26"/>
+      <w:bookmarkStart w:id="25" w:name="_heading=h.mc8h5ad5kipm" w:colFirst="0" w:colLast="0"/>
+      <w:bookmarkEnd w:id="25"/>
       <w:r>
         <w:rPr>
           <w:rFonts w:ascii="Arial" w:eastAsia="Arial" w:hAnsi="Arial" w:cs="Arial"/>
@@ -3652,8 +3674,8 @@
           <w:rFonts w:ascii="Arial" w:eastAsia="Arial" w:hAnsi="Arial" w:cs="Arial"/>
         </w:rPr>
       </w:pPr>
-      <w:bookmarkStart w:id="27" w:name="_heading=h.pkwr2ky9fnme" w:colFirst="0" w:colLast="0"/>
-      <w:bookmarkEnd w:id="27"/>
+      <w:bookmarkStart w:id="26" w:name="_heading=h.pkwr2ky9fnme" w:colFirst="0" w:colLast="0"/>
+      <w:bookmarkEnd w:id="26"/>
       <w:r>
         <w:rPr>
           <w:rFonts w:ascii="Arial" w:eastAsia="Arial" w:hAnsi="Arial" w:cs="Arial"/>
@@ -3719,8 +3741,8 @@
           <w:rFonts w:ascii="Arial" w:eastAsia="Arial" w:hAnsi="Arial" w:cs="Arial"/>
         </w:rPr>
       </w:pPr>
-      <w:bookmarkStart w:id="28" w:name="_heading=h.a0scxsgyfb60" w:colFirst="0" w:colLast="0"/>
-      <w:bookmarkEnd w:id="28"/>
+      <w:bookmarkStart w:id="27" w:name="_heading=h.a0scxsgyfb60" w:colFirst="0" w:colLast="0"/>
+      <w:bookmarkEnd w:id="27"/>
       <w:r>
         <w:rPr>
           <w:rFonts w:ascii="Arial" w:eastAsia="Arial" w:hAnsi="Arial" w:cs="Arial"/>
@@ -3786,8 +3808,8 @@
           <w:rFonts w:ascii="Arial" w:eastAsia="Arial" w:hAnsi="Arial" w:cs="Arial"/>
         </w:rPr>
       </w:pPr>
-      <w:bookmarkStart w:id="29" w:name="_heading=h.701w52rky1ro" w:colFirst="0" w:colLast="0"/>
-      <w:bookmarkEnd w:id="29"/>
+      <w:bookmarkStart w:id="28" w:name="_heading=h.701w52rky1ro" w:colFirst="0" w:colLast="0"/>
+      <w:bookmarkEnd w:id="28"/>
       <w:r>
         <w:rPr>
           <w:rFonts w:ascii="Arial" w:eastAsia="Arial" w:hAnsi="Arial" w:cs="Arial"/>
@@ -3840,8 +3862,8 @@
           <w:b/>
         </w:rPr>
       </w:pPr>
-      <w:bookmarkStart w:id="30" w:name="_heading=h.2xcytpi" w:colFirst="0" w:colLast="0"/>
-      <w:bookmarkEnd w:id="30"/>
+      <w:bookmarkStart w:id="29" w:name="_heading=h.2xcytpi" w:colFirst="0" w:colLast="0"/>
+      <w:bookmarkEnd w:id="29"/>
     </w:p>
     <w:p>
       <w:pPr>
@@ -3865,8 +3887,8 @@
         <w:t>ISSUE LOG</w:t>
       </w:r>
     </w:p>
-    <w:bookmarkStart w:id="31" w:name="_heading=h.1ci93xb" w:colFirst="0" w:colLast="0"/>
-    <w:bookmarkEnd w:id="31"/>
+    <w:bookmarkStart w:id="30" w:name="_heading=h.1ci93xb" w:colFirst="0" w:colLast="0"/>
+    <w:bookmarkEnd w:id="30"/>
     <w:p>
       <w:pPr>
         <w:widowControl w:val="0"/>
@@ -3913,8 +3935,8 @@
           <w:i/>
         </w:rPr>
       </w:pPr>
-      <w:bookmarkStart w:id="32" w:name="_heading=h.3whwml4" w:colFirst="0" w:colLast="0"/>
-      <w:bookmarkEnd w:id="32"/>
+      <w:bookmarkStart w:id="31" w:name="_heading=h.3whwml4" w:colFirst="0" w:colLast="0"/>
+      <w:bookmarkEnd w:id="31"/>
     </w:p>
     <w:p>
       <w:pPr>
@@ -4193,12 +4215,21 @@
           <w:b/>
         </w:rPr>
       </w:pPr>
-      <w:r>
-        <w:rPr>
-          <w:rFonts w:ascii="Arial" w:eastAsia="Arial" w:hAnsi="Arial" w:cs="Arial"/>
-          <w:b/>
-        </w:rPr>
-        <w:t>BackEnd: Contains backend code files and scripts.</w:t>
+      <w:proofErr w:type="spellStart"/>
+      <w:r>
+        <w:rPr>
+          <w:rFonts w:ascii="Arial" w:eastAsia="Arial" w:hAnsi="Arial" w:cs="Arial"/>
+          <w:b/>
+        </w:rPr>
+        <w:t>BackEnd</w:t>
+      </w:r>
+      <w:proofErr w:type="spellEnd"/>
+      <w:r>
+        <w:rPr>
+          <w:rFonts w:ascii="Arial" w:eastAsia="Arial" w:hAnsi="Arial" w:cs="Arial"/>
+          <w:b/>
+        </w:rPr>
+        <w:t>: Contains backend code files and scripts.</w:t>
       </w:r>
     </w:p>
     <w:p>
@@ -4222,12 +4253,21 @@
           <w:b/>
         </w:rPr>
       </w:pPr>
-      <w:r>
-        <w:rPr>
-          <w:rFonts w:ascii="Arial" w:eastAsia="Arial" w:hAnsi="Arial" w:cs="Arial"/>
-          <w:b/>
-        </w:rPr>
-        <w:t>FrontEnd: Contains frontend code files, including HTML, CSS, and JavaScript.</w:t>
+      <w:proofErr w:type="spellStart"/>
+      <w:r>
+        <w:rPr>
+          <w:rFonts w:ascii="Arial" w:eastAsia="Arial" w:hAnsi="Arial" w:cs="Arial"/>
+          <w:b/>
+        </w:rPr>
+        <w:t>FrontEnd</w:t>
+      </w:r>
+      <w:proofErr w:type="spellEnd"/>
+      <w:r>
+        <w:rPr>
+          <w:rFonts w:ascii="Arial" w:eastAsia="Arial" w:hAnsi="Arial" w:cs="Arial"/>
+          <w:b/>
+        </w:rPr>
+        <w:t>: Contains frontend code files, including HTML, CSS, and JavaScript.</w:t>
       </w:r>
     </w:p>
     <w:p>
@@ -4398,8 +4438,8 @@
           <w:rFonts w:ascii="Arial" w:eastAsia="Arial" w:hAnsi="Arial" w:cs="Arial"/>
         </w:rPr>
       </w:pPr>
-      <w:bookmarkStart w:id="33" w:name="_heading=h.gyed8ky8hws3" w:colFirst="0" w:colLast="0"/>
-      <w:bookmarkEnd w:id="33"/>
+      <w:bookmarkStart w:id="32" w:name="_heading=h.gyed8ky8hws3" w:colFirst="0" w:colLast="0"/>
+      <w:bookmarkEnd w:id="32"/>
       <w:r>
         <w:rPr>
           <w:rFonts w:ascii="Arial" w:eastAsia="Arial" w:hAnsi="Arial" w:cs="Arial"/>
@@ -4423,8 +4463,8 @@
         <w:ind w:left="0" w:hanging="2"/>
         <w:jc w:val="left"/>
       </w:pPr>
-      <w:bookmarkStart w:id="34" w:name="_heading=h.unzabcxiv7hu" w:colFirst="0" w:colLast="0"/>
-      <w:bookmarkEnd w:id="34"/>
+      <w:bookmarkStart w:id="33" w:name="_heading=h.unzabcxiv7hu" w:colFirst="0" w:colLast="0"/>
+      <w:bookmarkEnd w:id="33"/>
       <w:r>
         <w:t>Guidelines:</w:t>
       </w:r>
@@ -4685,8 +4725,8 @@
         <w:ind w:left="0" w:hanging="2"/>
         <w:jc w:val="left"/>
       </w:pPr>
-      <w:bookmarkStart w:id="35" w:name="_heading=h.vlrivewofjfp" w:colFirst="0" w:colLast="0"/>
-      <w:bookmarkEnd w:id="35"/>
+      <w:bookmarkStart w:id="34" w:name="_heading=h.vlrivewofjfp" w:colFirst="0" w:colLast="0"/>
+      <w:bookmarkEnd w:id="34"/>
       <w:r>
         <w:t>Example:</w:t>
       </w:r>
@@ -4715,6 +4755,7 @@
           <w:szCs w:val="22"/>
         </w:rPr>
       </w:pPr>
+      <w:proofErr w:type="spellStart"/>
       <w:r>
         <w:rPr>
           <w:rFonts w:ascii="Arial" w:eastAsia="Arial" w:hAnsi="Arial" w:cs="Arial"/>
@@ -4723,7 +4764,17 @@
           <w:szCs w:val="22"/>
         </w:rPr>
         <w:lastRenderedPageBreak/>
-        <w:t>REQ_User_Login: Represents a requirement specification for user login functionality.</w:t>
+        <w:t>REQ_User_Login</w:t>
+      </w:r>
+      <w:proofErr w:type="spellEnd"/>
+      <w:r>
+        <w:rPr>
+          <w:rFonts w:ascii="Arial" w:eastAsia="Arial" w:hAnsi="Arial" w:cs="Arial"/>
+          <w:b/>
+          <w:sz w:val="22"/>
+          <w:szCs w:val="22"/>
+        </w:rPr>
+        <w:t>: Represents a requirement specification for user login functionality.</w:t>
       </w:r>
     </w:p>
     <w:p>
@@ -4750,6 +4801,7 @@
           <w:szCs w:val="22"/>
         </w:rPr>
       </w:pPr>
+      <w:proofErr w:type="spellStart"/>
       <w:r>
         <w:rPr>
           <w:rFonts w:ascii="Arial" w:eastAsia="Arial" w:hAnsi="Arial" w:cs="Arial"/>
@@ -4757,7 +4809,17 @@
           <w:sz w:val="22"/>
           <w:szCs w:val="22"/>
         </w:rPr>
-        <w:t>DES_UI_Homepage: Refers to a design document outlining the user interface of the homepage.</w:t>
+        <w:t>DES_UI_Homepage</w:t>
+      </w:r>
+      <w:proofErr w:type="spellEnd"/>
+      <w:r>
+        <w:rPr>
+          <w:rFonts w:ascii="Arial" w:eastAsia="Arial" w:hAnsi="Arial" w:cs="Arial"/>
+          <w:b/>
+          <w:sz w:val="22"/>
+          <w:szCs w:val="22"/>
+        </w:rPr>
+        <w:t>: Refers to a design document outlining the user interface of the homepage.</w:t>
       </w:r>
     </w:p>
     <w:p>
@@ -4784,6 +4846,7 @@
           <w:szCs w:val="22"/>
         </w:rPr>
       </w:pPr>
+      <w:proofErr w:type="spellStart"/>
       <w:r>
         <w:rPr>
           <w:rFonts w:ascii="Arial" w:eastAsia="Arial" w:hAnsi="Arial" w:cs="Arial"/>
@@ -4791,7 +4854,17 @@
           <w:sz w:val="22"/>
           <w:szCs w:val="22"/>
         </w:rPr>
-        <w:t>DEV_Login: Denotes a development module responsible for user authentication.</w:t>
+        <w:t>DEV_Login</w:t>
+      </w:r>
+      <w:proofErr w:type="spellEnd"/>
+      <w:r>
+        <w:rPr>
+          <w:rFonts w:ascii="Arial" w:eastAsia="Arial" w:hAnsi="Arial" w:cs="Arial"/>
+          <w:b/>
+          <w:sz w:val="22"/>
+          <w:szCs w:val="22"/>
+        </w:rPr>
+        <w:t>: Denotes a development module responsible for user authentication.</w:t>
       </w:r>
     </w:p>
     <w:p>
@@ -4818,6 +4891,7 @@
           <w:szCs w:val="22"/>
         </w:rPr>
       </w:pPr>
+      <w:proofErr w:type="spellStart"/>
       <w:r>
         <w:rPr>
           <w:rFonts w:ascii="Arial" w:eastAsia="Arial" w:hAnsi="Arial" w:cs="Arial"/>
@@ -4825,7 +4899,17 @@
           <w:sz w:val="22"/>
           <w:szCs w:val="22"/>
         </w:rPr>
-        <w:t>DB_Customers_Table: Represents a database table storing customer information.</w:t>
+        <w:t>DB_Customers_Table</w:t>
+      </w:r>
+      <w:proofErr w:type="spellEnd"/>
+      <w:r>
+        <w:rPr>
+          <w:rFonts w:ascii="Arial" w:eastAsia="Arial" w:hAnsi="Arial" w:cs="Arial"/>
+          <w:b/>
+          <w:sz w:val="22"/>
+          <w:szCs w:val="22"/>
+        </w:rPr>
+        <w:t>: Represents a database table storing customer information.</w:t>
       </w:r>
     </w:p>
     <w:p>
@@ -5565,7 +5649,23 @@
           <w:rFonts w:ascii="Arial" w:eastAsia="Arial" w:hAnsi="Arial" w:cs="Arial"/>
           <w:b/>
         </w:rPr>
-        <w:t>Name Convention of the release : &lt;Realease_Number of the release &gt;</w:t>
+        <w:t>Name Convention of the release : &lt;</w:t>
+      </w:r>
+      <w:proofErr w:type="spellStart"/>
+      <w:r>
+        <w:rPr>
+          <w:rFonts w:ascii="Arial" w:eastAsia="Arial" w:hAnsi="Arial" w:cs="Arial"/>
+          <w:b/>
+        </w:rPr>
+        <w:t>Realease_Number</w:t>
+      </w:r>
+      <w:proofErr w:type="spellEnd"/>
+      <w:r>
+        <w:rPr>
+          <w:rFonts w:ascii="Arial" w:eastAsia="Arial" w:hAnsi="Arial" w:cs="Arial"/>
+          <w:b/>
+        </w:rPr>
+        <w:t xml:space="preserve"> of the release &gt;</w:t>
       </w:r>
     </w:p>
     <w:p>
@@ -6027,8 +6127,18 @@
             <w:rFonts w:ascii="Arial" w:eastAsia="Arial" w:hAnsi="Arial" w:cs="Arial"/>
             <w:b/>
           </w:rPr>
-          <w:t>1- trello</w:t>
+          <w:t xml:space="preserve">1- </w:t>
         </w:r>
+        <w:proofErr w:type="spellStart"/>
+        <w:r>
+          <w:rPr>
+            <w:rStyle w:val="Hyperlink"/>
+            <w:rFonts w:ascii="Arial" w:eastAsia="Arial" w:hAnsi="Arial" w:cs="Arial"/>
+            <w:b/>
+          </w:rPr>
+          <w:t>trello</w:t>
+        </w:r>
+        <w:proofErr w:type="spellEnd"/>
       </w:hyperlink>
     </w:p>
     <w:p>
@@ -6201,7 +6311,28 @@
           <w:rFonts w:ascii="Arial" w:eastAsia="Arial" w:hAnsi="Arial" w:cs="Arial"/>
           <w:b/>
         </w:rPr>
-        <w:t>When a team member finishes his task he will send a confirmation e-mail to the project manager and add his peering colleague (in the CC  section) and add the  link attached to the newly added part( in the internal review phase branch ), the peering colleague  will do the review for the task , then if this part pass from the review then he will send an email back to the project manager and his colleague and the team member who is responsible for the integration phase (in the CC section),if not then the peering colleague will send an e-mail also to the project manager with his colleague (in the CC section)  and mentioned on the body of the e-mail what is the problem(repeat this process until this part pass the review phase )  .</w:t>
+        <w:t xml:space="preserve">When the project </w:t>
+      </w:r>
+      <w:r>
+        <w:rPr>
+          <w:rFonts w:ascii="Arial" w:eastAsia="Arial" w:hAnsi="Arial" w:cs="Arial"/>
+          <w:b/>
+        </w:rPr>
+        <w:t>manager</w:t>
+      </w:r>
+      <w:r>
+        <w:rPr>
+          <w:rFonts w:ascii="Arial" w:eastAsia="Arial" w:hAnsi="Arial" w:cs="Arial"/>
+          <w:b/>
+        </w:rPr>
+        <w:t xml:space="preserve"> assign a task to a team member he will also assign his colleague </w:t>
+      </w:r>
+      <w:r>
+        <w:rPr>
+          <w:rFonts w:ascii="Arial" w:eastAsia="Arial" w:hAnsi="Arial" w:cs="Arial"/>
+          <w:b/>
+        </w:rPr>
+        <w:t xml:space="preserve">who is going to review this task </w:t>
       </w:r>
     </w:p>
     <w:p>
@@ -6211,35 +6342,199 @@
         <w:rPr>
           <w:rFonts w:ascii="Arial" w:eastAsia="Arial" w:hAnsi="Arial" w:cs="Arial"/>
           <w:b/>
-          <w:sz w:val="28"/>
-          <w:szCs w:val="28"/>
-        </w:rPr>
-      </w:pPr>
-      <w:r>
-        <w:rPr>
-          <w:rFonts w:ascii="Arial" w:eastAsia="Arial" w:hAnsi="Arial" w:cs="Arial"/>
-          <w:b/>
-        </w:rPr>
-        <w:t xml:space="preserve">After any situation of this task review , the reviewer will use this template to mention what is the status and the comments about this task </w:t>
-      </w:r>
-      <w:hyperlink r:id="rId19" w:anchor="gid=0">
-        <w:r>
-          <w:rPr>
-            <w:rFonts w:ascii="Arial" w:eastAsia="Arial" w:hAnsi="Arial" w:cs="Arial"/>
-            <w:b/>
-            <w:u w:val="single"/>
-          </w:rPr>
-          <w:t>Task report sheet</w:t>
-        </w:r>
-      </w:hyperlink>
-      <w:r>
-        <w:rPr>
-          <w:rFonts w:ascii="Arial" w:eastAsia="Arial" w:hAnsi="Arial" w:cs="Arial"/>
-          <w:b/>
-          <w:sz w:val="28"/>
-          <w:szCs w:val="28"/>
+        </w:rPr>
+      </w:pPr>
+      <w:r>
+        <w:rPr>
+          <w:rFonts w:ascii="Arial" w:eastAsia="Arial" w:hAnsi="Arial" w:cs="Arial"/>
+          <w:b/>
+        </w:rPr>
+        <w:t xml:space="preserve">When a team member finishes his task he will </w:t>
+      </w:r>
+      <w:r>
+        <w:rPr>
+          <w:rFonts w:ascii="Arial" w:eastAsia="Arial" w:hAnsi="Arial" w:cs="Arial"/>
+          <w:b/>
+        </w:rPr>
+        <w:t>drag</w:t>
+      </w:r>
+      <w:r>
+        <w:rPr>
+          <w:rFonts w:ascii="Arial" w:eastAsia="Arial" w:hAnsi="Arial" w:cs="Arial"/>
+          <w:b/>
+        </w:rPr>
+        <w:t xml:space="preserve"> and drop</w:t>
+      </w:r>
+      <w:r>
+        <w:rPr>
+          <w:rFonts w:ascii="Arial" w:eastAsia="Arial" w:hAnsi="Arial" w:cs="Arial"/>
+          <w:b/>
+        </w:rPr>
+        <w:t xml:space="preserve"> </w:t>
+      </w:r>
+      <w:r>
+        <w:rPr>
+          <w:rFonts w:ascii="Arial" w:eastAsia="Arial" w:hAnsi="Arial" w:cs="Arial"/>
+          <w:b/>
+        </w:rPr>
+        <w:t>it to the peer review task board</w:t>
+      </w:r>
+      <w:r>
+        <w:rPr>
+          <w:rFonts w:ascii="Arial" w:eastAsia="Arial" w:hAnsi="Arial" w:cs="Arial"/>
+          <w:b/>
+        </w:rPr>
+        <w:t xml:space="preserve"> on the tracking management tool </w:t>
+      </w:r>
+      <w:r>
+        <w:rPr>
+          <w:rFonts w:ascii="Arial" w:eastAsia="Arial" w:hAnsi="Arial" w:cs="Arial"/>
+          <w:b/>
+        </w:rPr>
+        <w:t xml:space="preserve"> </w:t>
+      </w:r>
+      <w:r>
+        <w:rPr>
+          <w:rFonts w:ascii="Arial" w:eastAsia="Arial" w:hAnsi="Arial" w:cs="Arial"/>
+          <w:b/>
+        </w:rPr>
+        <w:t xml:space="preserve">after push It to the repository </w:t>
+      </w:r>
+      <w:r>
+        <w:rPr>
+          <w:rFonts w:ascii="Arial" w:eastAsia="Arial" w:hAnsi="Arial" w:cs="Arial"/>
+          <w:b/>
+        </w:rPr>
+        <w:t xml:space="preserve">and his </w:t>
+      </w:r>
+      <w:r>
+        <w:rPr>
+          <w:rFonts w:ascii="Arial" w:eastAsia="Arial" w:hAnsi="Arial" w:cs="Arial"/>
+          <w:b/>
+        </w:rPr>
+        <w:t>colleague</w:t>
+      </w:r>
+      <w:r>
+        <w:rPr>
+          <w:rFonts w:ascii="Arial" w:eastAsia="Arial" w:hAnsi="Arial" w:cs="Arial"/>
+          <w:b/>
+        </w:rPr>
+        <w:t xml:space="preserve"> will</w:t>
+      </w:r>
+      <w:r>
+        <w:rPr>
+          <w:rFonts w:ascii="Arial" w:eastAsia="Arial" w:hAnsi="Arial" w:cs="Arial"/>
+          <w:b/>
+        </w:rPr>
+        <w:t xml:space="preserve"> going to review it </w:t>
+      </w:r>
+      <w:r>
+        <w:rPr>
+          <w:rFonts w:ascii="Arial" w:eastAsia="Arial" w:hAnsi="Arial" w:cs="Arial"/>
+          <w:b/>
+        </w:rPr>
+        <w:t xml:space="preserve"> </w:t>
+      </w:r>
+      <w:r>
+        <w:rPr>
+          <w:rFonts w:ascii="Arial" w:eastAsia="Arial" w:hAnsi="Arial" w:cs="Arial"/>
+          <w:b/>
+        </w:rPr>
+        <w:t xml:space="preserve">and if he has any </w:t>
+      </w:r>
+      <w:r>
+        <w:rPr>
+          <w:rFonts w:ascii="Arial" w:eastAsia="Arial" w:hAnsi="Arial" w:cs="Arial"/>
+          <w:b/>
+        </w:rPr>
+        <w:t>comments he will add it on the sheet</w:t>
+      </w:r>
+      <w:r>
+        <w:rPr>
+          <w:rFonts w:ascii="Arial" w:eastAsia="Arial" w:hAnsi="Arial" w:cs="Arial"/>
+          <w:b/>
+        </w:rPr>
+        <w:t>(</w:t>
+      </w:r>
+      <w:proofErr w:type="spellStart"/>
+      <w:r>
+        <w:rPr>
+          <w:rFonts w:ascii="Arial" w:eastAsia="Arial" w:hAnsi="Arial" w:cs="Arial"/>
+          <w:b/>
+          <w:u w:val="single"/>
+        </w:rPr>
+        <w:t>PM_peering_review</w:t>
+      </w:r>
+      <w:proofErr w:type="spellEnd"/>
+      <w:r>
+        <w:rPr>
+          <w:rFonts w:ascii="Arial" w:eastAsia="Arial" w:hAnsi="Arial" w:cs="Arial"/>
+          <w:b/>
+          <w:u w:val="single"/>
+        </w:rPr>
+        <w:t xml:space="preserve"> sheet</w:t>
+      </w:r>
+      <w:r>
+        <w:rPr>
+          <w:rFonts w:ascii="Arial" w:eastAsia="Arial" w:hAnsi="Arial" w:cs="Arial"/>
+          <w:b/>
+        </w:rPr>
+        <w:t>)</w:t>
+      </w:r>
+      <w:r>
+        <w:rPr>
+          <w:rFonts w:ascii="Arial" w:eastAsia="Arial" w:hAnsi="Arial" w:cs="Arial"/>
+          <w:b/>
+        </w:rPr>
+        <w:t xml:space="preserve"> and add a comment into the card and assign it again to the team member to</w:t>
+      </w:r>
+      <w:r>
+        <w:rPr>
+          <w:rFonts w:ascii="Arial" w:eastAsia="Arial" w:hAnsi="Arial" w:cs="Arial"/>
+          <w:b/>
+        </w:rPr>
+        <w:t xml:space="preserve"> See the comments an update his work according to this comments.</w:t>
+      </w:r>
+    </w:p>
+    <w:p>
+      <w:pPr>
+        <w:spacing w:before="240" w:after="240"/>
+        <w:ind w:left="0" w:hanging="2"/>
+        <w:rPr>
+          <w:rFonts w:ascii="Arial" w:eastAsia="Arial" w:hAnsi="Arial" w:cs="Arial"/>
+          <w:b/>
+        </w:rPr>
+      </w:pPr>
+      <w:r>
+        <w:rPr>
+          <w:rFonts w:ascii="Arial" w:eastAsia="Arial" w:hAnsi="Arial" w:cs="Arial"/>
+          <w:b/>
+        </w:rPr>
+        <w:t>Then when the task pass the peering review ,the reviewer will drag and drop it to the review phase card(now this task is ready to be reviewed by the coach )</w:t>
+      </w:r>
+      <w:r>
+        <w:rPr>
+          <w:rFonts w:ascii="Arial" w:eastAsia="Arial" w:hAnsi="Arial" w:cs="Arial"/>
+          <w:b/>
         </w:rPr>
         <w:t>.</w:t>
+      </w:r>
+    </w:p>
+    <w:p>
+      <w:pPr>
+        <w:spacing w:before="240" w:after="240"/>
+        <w:ind w:left="-2" w:firstLineChars="0" w:firstLine="0"/>
+        <w:rPr>
+          <w:rFonts w:ascii="Arial" w:eastAsia="Arial" w:hAnsi="Arial" w:cs="Arial"/>
+          <w:b/>
+        </w:rPr>
+      </w:pPr>
+      <w:r>
+        <w:rPr>
+          <w:rFonts w:ascii="Arial" w:eastAsia="Arial" w:hAnsi="Arial" w:cs="Arial"/>
+          <w:b/>
+        </w:rPr>
+        <w:t xml:space="preserve"> </w:t>
       </w:r>
     </w:p>
     <w:p>
@@ -6275,18 +6570,65 @@
           <w:rFonts w:ascii="Arial" w:eastAsia="Arial" w:hAnsi="Arial" w:cs="Arial"/>
           <w:b/>
         </w:rPr>
-        <w:t xml:space="preserve">Every Tuesday, we will send an e-mail as a confirmation included the last version link from the configuration management tool and we will then check the comments of each release using this sheet: </w:t>
-      </w:r>
-      <w:hyperlink r:id="rId20">
-        <w:r>
-          <w:rPr>
-            <w:rFonts w:ascii="Arial" w:eastAsia="Arial" w:hAnsi="Arial" w:cs="Arial"/>
-            <w:b/>
-            <w:u w:val="single"/>
-          </w:rPr>
-          <w:t>Coaching review sheet</w:t>
-        </w:r>
-      </w:hyperlink>
+        <w:t>Every Tuesday, we will send an e-mail as a confirmation included the last version link from the configuration management tool and we will then check the comments of each release using this sheet</w:t>
+      </w:r>
+      <w:r>
+        <w:rPr>
+          <w:rFonts w:ascii="Arial" w:eastAsia="Arial" w:hAnsi="Arial" w:cs="Arial"/>
+          <w:b/>
+        </w:rPr>
+        <w:t>(</w:t>
+      </w:r>
+      <w:proofErr w:type="spellStart"/>
+      <w:r>
+        <w:rPr>
+          <w:rFonts w:ascii="Arial" w:eastAsia="Arial" w:hAnsi="Arial" w:cs="Arial"/>
+          <w:b/>
+          <w:u w:val="single"/>
+        </w:rPr>
+        <w:t>Coaching</w:t>
+      </w:r>
+      <w:r>
+        <w:rPr>
+          <w:rFonts w:ascii="Arial" w:eastAsia="Arial" w:hAnsi="Arial" w:cs="Arial"/>
+          <w:b/>
+          <w:u w:val="single"/>
+        </w:rPr>
+        <w:t>_</w:t>
+      </w:r>
+      <w:r>
+        <w:rPr>
+          <w:rFonts w:ascii="Arial" w:eastAsia="Arial" w:hAnsi="Arial" w:cs="Arial"/>
+          <w:b/>
+          <w:u w:val="single"/>
+        </w:rPr>
+        <w:t>r</w:t>
+      </w:r>
+      <w:r>
+        <w:rPr>
+          <w:rFonts w:ascii="Arial" w:eastAsia="Arial" w:hAnsi="Arial" w:cs="Arial"/>
+          <w:b/>
+          <w:u w:val="single"/>
+        </w:rPr>
+        <w:t>eview</w:t>
+      </w:r>
+      <w:r>
+        <w:rPr>
+          <w:rFonts w:ascii="Arial" w:eastAsia="Arial" w:hAnsi="Arial" w:cs="Arial"/>
+          <w:b/>
+          <w:u w:val="single"/>
+        </w:rPr>
+        <w:t>_</w:t>
+      </w:r>
+      <w:r>
+        <w:rPr>
+          <w:rFonts w:ascii="Arial" w:eastAsia="Arial" w:hAnsi="Arial" w:cs="Arial"/>
+          <w:b/>
+          <w:u w:val="single"/>
+        </w:rPr>
+        <w:t>sheet</w:t>
+      </w:r>
+      <w:proofErr w:type="spellEnd"/>
       <w:r>
         <w:rPr>
           <w:rFonts w:ascii="Arial" w:eastAsia="Arial" w:hAnsi="Arial" w:cs="Arial"/>
@@ -6294,7 +6636,7 @@
           <w:sz w:val="20"/>
           <w:szCs w:val="20"/>
         </w:rPr>
-        <w:t>.</w:t>
+        <w:t>).</w:t>
       </w:r>
     </w:p>
     <w:p>
@@ -6692,6 +7034,7 @@
           <w:rFonts w:ascii="Arial" w:eastAsia="Arial" w:hAnsi="Arial" w:cs="Arial"/>
           <w:b/>
         </w:rPr>
+        <w:lastRenderedPageBreak/>
         <w:t xml:space="preserve"> </w:t>
       </w:r>
       <w:r>
@@ -6723,7 +7066,6 @@
           <w:rFonts w:ascii="Arial" w:eastAsia="Arial" w:hAnsi="Arial" w:cs="Arial"/>
           <w:b/>
         </w:rPr>
-        <w:lastRenderedPageBreak/>
         <w:t>Based on the review discussions and findings, decide on whether the deliverables are approved for release.</w:t>
       </w:r>
     </w:p>
@@ -6943,10 +7285,10 @@
       </w:pPr>
     </w:p>
     <w:sectPr>
-      <w:headerReference w:type="default" r:id="rId21"/>
-      <w:footerReference w:type="default" r:id="rId22"/>
-      <w:headerReference w:type="first" r:id="rId23"/>
-      <w:footerReference w:type="first" r:id="rId24"/>
+      <w:headerReference w:type="default" r:id="rId19"/>
+      <w:footerReference w:type="default" r:id="rId20"/>
+      <w:headerReference w:type="first" r:id="rId21"/>
+      <w:footerReference w:type="first" r:id="rId22"/>
       <w:pgSz w:w="12240" w:h="15840"/>
       <w:pgMar w:top="979" w:right="1440" w:bottom="648" w:left="1440" w:header="720" w:footer="720" w:gutter="0"/>
       <w:pgNumType w:start="1"/>
@@ -6957,7 +7299,7 @@
 </file>
 
 <file path=word/endnotes.xml><?xml version="1.0" encoding="utf-8"?>
-<w:endnotes xmlns:wpc="http://schemas.microsoft.com/office/word/2010/wordprocessingCanvas" xmlns:cx="http://schemas.microsoft.com/office/drawing/2014/chartex" xmlns:mc="http://schemas.openxmlformats.org/markup-compatibility/2006" xmlns:o="urn:schemas-microsoft-com:office:office" xmlns:r="http://schemas.openxmlformats.org/officeDocument/2006/relationships" xmlns:m="http://schemas.openxmlformats.org/officeDocument/2006/math" xmlns:v="urn:schemas-microsoft-com:vml" xmlns:wp14="http://schemas.microsoft.com/office/word/2010/wordprocessingDrawing" xmlns:wp="http://schemas.openxmlformats.org/drawingml/2006/wordprocessingDrawing" xmlns:w10="urn:schemas-microsoft-com:office:word" xmlns:w="http://schemas.openxmlformats.org/wordprocessingml/2006/main" xmlns:w14="http://schemas.microsoft.com/office/word/2010/wordml" xmlns:w15="http://schemas.microsoft.com/office/word/2012/wordml" xmlns:w16se="http://schemas.microsoft.com/office/word/2015/wordml/symex" xmlns:wpg="http://schemas.microsoft.com/office/word/2010/wordprocessingGroup" xmlns:wpi="http://schemas.microsoft.com/office/word/2010/wordprocessingInk" xmlns:wne="http://schemas.microsoft.com/office/word/2006/wordml" xmlns:wps="http://schemas.microsoft.com/office/word/2010/wordprocessingShape" mc:Ignorable="w14 w15 w16se wp14">
+<w:endnotes xmlns:wpc="http://schemas.microsoft.com/office/word/2010/wordprocessingCanvas" xmlns:cx="http://schemas.microsoft.com/office/drawing/2014/chartex" xmlns:cx1="http://schemas.microsoft.com/office/drawing/2015/9/8/chartex" xmlns:cx2="http://schemas.microsoft.com/office/drawing/2015/10/21/chartex" xmlns:cx3="http://schemas.microsoft.com/office/drawing/2016/5/9/chartex" xmlns:cx4="http://schemas.microsoft.com/office/drawing/2016/5/10/chartex" xmlns:cx5="http://schemas.microsoft.com/office/drawing/2016/5/11/chartex" xmlns:cx6="http://schemas.microsoft.com/office/drawing/2016/5/12/chartex" xmlns:cx7="http://schemas.microsoft.com/office/drawing/2016/5/13/chartex" xmlns:cx8="http://schemas.microsoft.com/office/drawing/2016/5/14/chartex" xmlns:mc="http://schemas.openxmlformats.org/markup-compatibility/2006" xmlns:aink="http://schemas.microsoft.com/office/drawing/2016/ink" xmlns:am3d="http://schemas.microsoft.com/office/drawing/2017/model3d" xmlns:o="urn:schemas-microsoft-com:office:office" xmlns:oel="http://schemas.microsoft.com/office/2019/extlst" xmlns:r="http://schemas.openxmlformats.org/officeDocument/2006/relationships" xmlns:m="http://schemas.openxmlformats.org/officeDocument/2006/math" xmlns:v="urn:schemas-microsoft-com:vml" xmlns:wp14="http://schemas.microsoft.com/office/word/2010/wordprocessingDrawing" xmlns:wp="http://schemas.openxmlformats.org/drawingml/2006/wordprocessingDrawing" xmlns:w10="urn:schemas-microsoft-com:office:word" xmlns:w="http://schemas.openxmlformats.org/wordprocessingml/2006/main" xmlns:w14="http://schemas.microsoft.com/office/word/2010/wordml" xmlns:w15="http://schemas.microsoft.com/office/word/2012/wordml" xmlns:w16cex="http://schemas.microsoft.com/office/word/2018/wordml/cex" xmlns:w16cid="http://schemas.microsoft.com/office/word/2016/wordml/cid" xmlns:w16="http://schemas.microsoft.com/office/word/2018/wordml" xmlns:w16sdtdh="http://schemas.microsoft.com/office/word/2020/wordml/sdtdatahash" xmlns:w16se="http://schemas.microsoft.com/office/word/2015/wordml/symex" xmlns:wpg="http://schemas.microsoft.com/office/word/2010/wordprocessingGroup" xmlns:wpi="http://schemas.microsoft.com/office/word/2010/wordprocessingInk" xmlns:wne="http://schemas.microsoft.com/office/word/2006/wordml" xmlns:wps="http://schemas.microsoft.com/office/word/2010/wordprocessingShape" mc:Ignorable="w14 w15 w16se w16cid w16 w16cex w16sdtdh wp14">
   <w:endnote w:type="separator" w:id="-1">
     <w:p>
       <w:pPr>
@@ -6984,7 +7326,7 @@
 </file>
 
 <file path=word/footer1.xml><?xml version="1.0" encoding="utf-8"?>
-<w:ftr xmlns:wpc="http://schemas.microsoft.com/office/word/2010/wordprocessingCanvas" xmlns:cx="http://schemas.microsoft.com/office/drawing/2014/chartex" xmlns:mc="http://schemas.openxmlformats.org/markup-compatibility/2006" xmlns:o="urn:schemas-microsoft-com:office:office" xmlns:r="http://schemas.openxmlformats.org/officeDocument/2006/relationships" xmlns:m="http://schemas.openxmlformats.org/officeDocument/2006/math" xmlns:v="urn:schemas-microsoft-com:vml" xmlns:wp14="http://schemas.microsoft.com/office/word/2010/wordprocessingDrawing" xmlns:wp="http://schemas.openxmlformats.org/drawingml/2006/wordprocessingDrawing" xmlns:w10="urn:schemas-microsoft-com:office:word" xmlns:w="http://schemas.openxmlformats.org/wordprocessingml/2006/main" xmlns:w14="http://schemas.microsoft.com/office/word/2010/wordml" xmlns:w15="http://schemas.microsoft.com/office/word/2012/wordml" xmlns:w16se="http://schemas.microsoft.com/office/word/2015/wordml/symex" xmlns:wpg="http://schemas.microsoft.com/office/word/2010/wordprocessingGroup" xmlns:wpi="http://schemas.microsoft.com/office/word/2010/wordprocessingInk" xmlns:wne="http://schemas.microsoft.com/office/word/2006/wordml" xmlns:wps="http://schemas.microsoft.com/office/word/2010/wordprocessingShape" mc:Ignorable="w14 w15 w16se wp14">
+<w:ftr xmlns:wpc="http://schemas.microsoft.com/office/word/2010/wordprocessingCanvas" xmlns:cx="http://schemas.microsoft.com/office/drawing/2014/chartex" xmlns:cx1="http://schemas.microsoft.com/office/drawing/2015/9/8/chartex" xmlns:cx2="http://schemas.microsoft.com/office/drawing/2015/10/21/chartex" xmlns:cx3="http://schemas.microsoft.com/office/drawing/2016/5/9/chartex" xmlns:cx4="http://schemas.microsoft.com/office/drawing/2016/5/10/chartex" xmlns:cx5="http://schemas.microsoft.com/office/drawing/2016/5/11/chartex" xmlns:cx6="http://schemas.microsoft.com/office/drawing/2016/5/12/chartex" xmlns:cx7="http://schemas.microsoft.com/office/drawing/2016/5/13/chartex" xmlns:cx8="http://schemas.microsoft.com/office/drawing/2016/5/14/chartex" xmlns:mc="http://schemas.openxmlformats.org/markup-compatibility/2006" xmlns:aink="http://schemas.microsoft.com/office/drawing/2016/ink" xmlns:am3d="http://schemas.microsoft.com/office/drawing/2017/model3d" xmlns:o="urn:schemas-microsoft-com:office:office" xmlns:oel="http://schemas.microsoft.com/office/2019/extlst" xmlns:r="http://schemas.openxmlformats.org/officeDocument/2006/relationships" xmlns:m="http://schemas.openxmlformats.org/officeDocument/2006/math" xmlns:v="urn:schemas-microsoft-com:vml" xmlns:wp14="http://schemas.microsoft.com/office/word/2010/wordprocessingDrawing" xmlns:wp="http://schemas.openxmlformats.org/drawingml/2006/wordprocessingDrawing" xmlns:w10="urn:schemas-microsoft-com:office:word" xmlns:w="http://schemas.openxmlformats.org/wordprocessingml/2006/main" xmlns:w14="http://schemas.microsoft.com/office/word/2010/wordml" xmlns:w15="http://schemas.microsoft.com/office/word/2012/wordml" xmlns:w16cex="http://schemas.microsoft.com/office/word/2018/wordml/cex" xmlns:w16cid="http://schemas.microsoft.com/office/word/2016/wordml/cid" xmlns:w16="http://schemas.microsoft.com/office/word/2018/wordml" xmlns:w16sdtdh="http://schemas.microsoft.com/office/word/2020/wordml/sdtdatahash" xmlns:w16se="http://schemas.microsoft.com/office/word/2015/wordml/symex" xmlns:wpg="http://schemas.microsoft.com/office/word/2010/wordprocessingGroup" xmlns:wpi="http://schemas.microsoft.com/office/word/2010/wordprocessingInk" xmlns:wne="http://schemas.microsoft.com/office/word/2006/wordml" xmlns:wps="http://schemas.microsoft.com/office/word/2010/wordprocessingShape" mc:Ignorable="w14 w15 w16se w16cid w16 w16cex w16sdtdh wp14">
   <w:p>
     <w:pPr>
       <w:tabs>
@@ -7034,7 +7376,7 @@
 </file>
 
 <file path=word/footer2.xml><?xml version="1.0" encoding="utf-8"?>
-<w:ftr xmlns:wpc="http://schemas.microsoft.com/office/word/2010/wordprocessingCanvas" xmlns:cx="http://schemas.microsoft.com/office/drawing/2014/chartex" xmlns:mc="http://schemas.openxmlformats.org/markup-compatibility/2006" xmlns:o="urn:schemas-microsoft-com:office:office" xmlns:r="http://schemas.openxmlformats.org/officeDocument/2006/relationships" xmlns:m="http://schemas.openxmlformats.org/officeDocument/2006/math" xmlns:v="urn:schemas-microsoft-com:vml" xmlns:wp14="http://schemas.microsoft.com/office/word/2010/wordprocessingDrawing" xmlns:wp="http://schemas.openxmlformats.org/drawingml/2006/wordprocessingDrawing" xmlns:w10="urn:schemas-microsoft-com:office:word" xmlns:w="http://schemas.openxmlformats.org/wordprocessingml/2006/main" xmlns:w14="http://schemas.microsoft.com/office/word/2010/wordml" xmlns:w15="http://schemas.microsoft.com/office/word/2012/wordml" xmlns:w16se="http://schemas.microsoft.com/office/word/2015/wordml/symex" xmlns:wpg="http://schemas.microsoft.com/office/word/2010/wordprocessingGroup" xmlns:wpi="http://schemas.microsoft.com/office/word/2010/wordprocessingInk" xmlns:wne="http://schemas.microsoft.com/office/word/2006/wordml" xmlns:wps="http://schemas.microsoft.com/office/word/2010/wordprocessingShape" mc:Ignorable="w14 w15 w16se wp14">
+<w:ftr xmlns:wpc="http://schemas.microsoft.com/office/word/2010/wordprocessingCanvas" xmlns:cx="http://schemas.microsoft.com/office/drawing/2014/chartex" xmlns:cx1="http://schemas.microsoft.com/office/drawing/2015/9/8/chartex" xmlns:cx2="http://schemas.microsoft.com/office/drawing/2015/10/21/chartex" xmlns:cx3="http://schemas.microsoft.com/office/drawing/2016/5/9/chartex" xmlns:cx4="http://schemas.microsoft.com/office/drawing/2016/5/10/chartex" xmlns:cx5="http://schemas.microsoft.com/office/drawing/2016/5/11/chartex" xmlns:cx6="http://schemas.microsoft.com/office/drawing/2016/5/12/chartex" xmlns:cx7="http://schemas.microsoft.com/office/drawing/2016/5/13/chartex" xmlns:cx8="http://schemas.microsoft.com/office/drawing/2016/5/14/chartex" xmlns:mc="http://schemas.openxmlformats.org/markup-compatibility/2006" xmlns:aink="http://schemas.microsoft.com/office/drawing/2016/ink" xmlns:am3d="http://schemas.microsoft.com/office/drawing/2017/model3d" xmlns:o="urn:schemas-microsoft-com:office:office" xmlns:oel="http://schemas.microsoft.com/office/2019/extlst" xmlns:r="http://schemas.openxmlformats.org/officeDocument/2006/relationships" xmlns:m="http://schemas.openxmlformats.org/officeDocument/2006/math" xmlns:v="urn:schemas-microsoft-com:vml" xmlns:wp14="http://schemas.microsoft.com/office/word/2010/wordprocessingDrawing" xmlns:wp="http://schemas.openxmlformats.org/drawingml/2006/wordprocessingDrawing" xmlns:w10="urn:schemas-microsoft-com:office:word" xmlns:w="http://schemas.openxmlformats.org/wordprocessingml/2006/main" xmlns:w14="http://schemas.microsoft.com/office/word/2010/wordml" xmlns:w15="http://schemas.microsoft.com/office/word/2012/wordml" xmlns:w16cex="http://schemas.microsoft.com/office/word/2018/wordml/cex" xmlns:w16cid="http://schemas.microsoft.com/office/word/2016/wordml/cid" xmlns:w16="http://schemas.microsoft.com/office/word/2018/wordml" xmlns:w16sdtdh="http://schemas.microsoft.com/office/word/2020/wordml/sdtdatahash" xmlns:w16se="http://schemas.microsoft.com/office/word/2015/wordml/symex" xmlns:wpg="http://schemas.microsoft.com/office/word/2010/wordprocessingGroup" xmlns:wpi="http://schemas.microsoft.com/office/word/2010/wordprocessingInk" xmlns:wne="http://schemas.microsoft.com/office/word/2006/wordml" xmlns:wps="http://schemas.microsoft.com/office/word/2010/wordprocessingShape" mc:Ignorable="w14 w15 w16se w16cid w16 w16cex w16sdtdh wp14">
   <w:p>
     <w:pPr>
       <w:pBdr>
@@ -7244,7 +7586,7 @@
 </file>
 
 <file path=word/footer3.xml><?xml version="1.0" encoding="utf-8"?>
-<w:ftr xmlns:wpc="http://schemas.microsoft.com/office/word/2010/wordprocessingCanvas" xmlns:cx="http://schemas.microsoft.com/office/drawing/2014/chartex" xmlns:mc="http://schemas.openxmlformats.org/markup-compatibility/2006" xmlns:o="urn:schemas-microsoft-com:office:office" xmlns:r="http://schemas.openxmlformats.org/officeDocument/2006/relationships" xmlns:m="http://schemas.openxmlformats.org/officeDocument/2006/math" xmlns:v="urn:schemas-microsoft-com:vml" xmlns:wp14="http://schemas.microsoft.com/office/word/2010/wordprocessingDrawing" xmlns:wp="http://schemas.openxmlformats.org/drawingml/2006/wordprocessingDrawing" xmlns:w10="urn:schemas-microsoft-com:office:word" xmlns:w="http://schemas.openxmlformats.org/wordprocessingml/2006/main" xmlns:w14="http://schemas.microsoft.com/office/word/2010/wordml" xmlns:w15="http://schemas.microsoft.com/office/word/2012/wordml" xmlns:w16se="http://schemas.microsoft.com/office/word/2015/wordml/symex" xmlns:wpg="http://schemas.microsoft.com/office/word/2010/wordprocessingGroup" xmlns:wpi="http://schemas.microsoft.com/office/word/2010/wordprocessingInk" xmlns:wne="http://schemas.microsoft.com/office/word/2006/wordml" xmlns:wps="http://schemas.microsoft.com/office/word/2010/wordprocessingShape" mc:Ignorable="w14 w15 w16se wp14">
+<w:ftr xmlns:wpc="http://schemas.microsoft.com/office/word/2010/wordprocessingCanvas" xmlns:cx="http://schemas.microsoft.com/office/drawing/2014/chartex" xmlns:cx1="http://schemas.microsoft.com/office/drawing/2015/9/8/chartex" xmlns:cx2="http://schemas.microsoft.com/office/drawing/2015/10/21/chartex" xmlns:cx3="http://schemas.microsoft.com/office/drawing/2016/5/9/chartex" xmlns:cx4="http://schemas.microsoft.com/office/drawing/2016/5/10/chartex" xmlns:cx5="http://schemas.microsoft.com/office/drawing/2016/5/11/chartex" xmlns:cx6="http://schemas.microsoft.com/office/drawing/2016/5/12/chartex" xmlns:cx7="http://schemas.microsoft.com/office/drawing/2016/5/13/chartex" xmlns:cx8="http://schemas.microsoft.com/office/drawing/2016/5/14/chartex" xmlns:mc="http://schemas.openxmlformats.org/markup-compatibility/2006" xmlns:aink="http://schemas.microsoft.com/office/drawing/2016/ink" xmlns:am3d="http://schemas.microsoft.com/office/drawing/2017/model3d" xmlns:o="urn:schemas-microsoft-com:office:office" xmlns:oel="http://schemas.microsoft.com/office/2019/extlst" xmlns:r="http://schemas.openxmlformats.org/officeDocument/2006/relationships" xmlns:m="http://schemas.openxmlformats.org/officeDocument/2006/math" xmlns:v="urn:schemas-microsoft-com:vml" xmlns:wp14="http://schemas.microsoft.com/office/word/2010/wordprocessingDrawing" xmlns:wp="http://schemas.openxmlformats.org/drawingml/2006/wordprocessingDrawing" xmlns:w10="urn:schemas-microsoft-com:office:word" xmlns:w="http://schemas.openxmlformats.org/wordprocessingml/2006/main" xmlns:w14="http://schemas.microsoft.com/office/word/2010/wordml" xmlns:w15="http://schemas.microsoft.com/office/word/2012/wordml" xmlns:w16cex="http://schemas.microsoft.com/office/word/2018/wordml/cex" xmlns:w16cid="http://schemas.microsoft.com/office/word/2016/wordml/cid" xmlns:w16="http://schemas.microsoft.com/office/word/2018/wordml" xmlns:w16sdtdh="http://schemas.microsoft.com/office/word/2020/wordml/sdtdatahash" xmlns:w16se="http://schemas.microsoft.com/office/word/2015/wordml/symex" xmlns:wpg="http://schemas.microsoft.com/office/word/2010/wordprocessingGroup" xmlns:wpi="http://schemas.microsoft.com/office/word/2010/wordprocessingInk" xmlns:wne="http://schemas.microsoft.com/office/word/2006/wordml" xmlns:wps="http://schemas.microsoft.com/office/word/2010/wordprocessingShape" mc:Ignorable="w14 w15 w16se w16cid w16 w16cex w16sdtdh wp14">
   <w:p>
     <w:pPr>
       <w:pBdr>
@@ -7271,7 +7613,7 @@
 </file>
 
 <file path=word/footer4.xml><?xml version="1.0" encoding="utf-8"?>
-<w:ftr xmlns:wpc="http://schemas.microsoft.com/office/word/2010/wordprocessingCanvas" xmlns:cx="http://schemas.microsoft.com/office/drawing/2014/chartex" xmlns:mc="http://schemas.openxmlformats.org/markup-compatibility/2006" xmlns:o="urn:schemas-microsoft-com:office:office" xmlns:r="http://schemas.openxmlformats.org/officeDocument/2006/relationships" xmlns:m="http://schemas.openxmlformats.org/officeDocument/2006/math" xmlns:v="urn:schemas-microsoft-com:vml" xmlns:wp14="http://schemas.microsoft.com/office/word/2010/wordprocessingDrawing" xmlns:wp="http://schemas.openxmlformats.org/drawingml/2006/wordprocessingDrawing" xmlns:w10="urn:schemas-microsoft-com:office:word" xmlns:w="http://schemas.openxmlformats.org/wordprocessingml/2006/main" xmlns:w14="http://schemas.microsoft.com/office/word/2010/wordml" xmlns:w15="http://schemas.microsoft.com/office/word/2012/wordml" xmlns:w16se="http://schemas.microsoft.com/office/word/2015/wordml/symex" xmlns:wpg="http://schemas.microsoft.com/office/word/2010/wordprocessingGroup" xmlns:wpi="http://schemas.microsoft.com/office/word/2010/wordprocessingInk" xmlns:wne="http://schemas.microsoft.com/office/word/2006/wordml" xmlns:wps="http://schemas.microsoft.com/office/word/2010/wordprocessingShape" mc:Ignorable="w14 w15 w16se wp14">
+<w:ftr xmlns:wpc="http://schemas.microsoft.com/office/word/2010/wordprocessingCanvas" xmlns:cx="http://schemas.microsoft.com/office/drawing/2014/chartex" xmlns:cx1="http://schemas.microsoft.com/office/drawing/2015/9/8/chartex" xmlns:cx2="http://schemas.microsoft.com/office/drawing/2015/10/21/chartex" xmlns:cx3="http://schemas.microsoft.com/office/drawing/2016/5/9/chartex" xmlns:cx4="http://schemas.microsoft.com/office/drawing/2016/5/10/chartex" xmlns:cx5="http://schemas.microsoft.com/office/drawing/2016/5/11/chartex" xmlns:cx6="http://schemas.microsoft.com/office/drawing/2016/5/12/chartex" xmlns:cx7="http://schemas.microsoft.com/office/drawing/2016/5/13/chartex" xmlns:cx8="http://schemas.microsoft.com/office/drawing/2016/5/14/chartex" xmlns:mc="http://schemas.openxmlformats.org/markup-compatibility/2006" xmlns:aink="http://schemas.microsoft.com/office/drawing/2016/ink" xmlns:am3d="http://schemas.microsoft.com/office/drawing/2017/model3d" xmlns:o="urn:schemas-microsoft-com:office:office" xmlns:oel="http://schemas.microsoft.com/office/2019/extlst" xmlns:r="http://schemas.openxmlformats.org/officeDocument/2006/relationships" xmlns:m="http://schemas.openxmlformats.org/officeDocument/2006/math" xmlns:v="urn:schemas-microsoft-com:vml" xmlns:wp14="http://schemas.microsoft.com/office/word/2010/wordprocessingDrawing" xmlns:wp="http://schemas.openxmlformats.org/drawingml/2006/wordprocessingDrawing" xmlns:w10="urn:schemas-microsoft-com:office:word" xmlns:w="http://schemas.openxmlformats.org/wordprocessingml/2006/main" xmlns:w14="http://schemas.microsoft.com/office/word/2010/wordml" xmlns:w15="http://schemas.microsoft.com/office/word/2012/wordml" xmlns:w16cex="http://schemas.microsoft.com/office/word/2018/wordml/cex" xmlns:w16cid="http://schemas.microsoft.com/office/word/2016/wordml/cid" xmlns:w16="http://schemas.microsoft.com/office/word/2018/wordml" xmlns:w16sdtdh="http://schemas.microsoft.com/office/word/2020/wordml/sdtdatahash" xmlns:w16se="http://schemas.microsoft.com/office/word/2015/wordml/symex" xmlns:wpg="http://schemas.microsoft.com/office/word/2010/wordprocessingGroup" xmlns:wpi="http://schemas.microsoft.com/office/word/2010/wordprocessingInk" xmlns:wne="http://schemas.microsoft.com/office/word/2006/wordml" xmlns:wps="http://schemas.microsoft.com/office/word/2010/wordprocessingShape" mc:Ignorable="w14 w15 w16se w16cid w16 w16cex w16sdtdh wp14">
   <w:p>
     <w:pPr>
       <w:pBdr>
@@ -7444,7 +7786,7 @@
 </file>
 
 <file path=word/footer5.xml><?xml version="1.0" encoding="utf-8"?>
-<w:ftr xmlns:wpc="http://schemas.microsoft.com/office/word/2010/wordprocessingCanvas" xmlns:cx="http://schemas.microsoft.com/office/drawing/2014/chartex" xmlns:mc="http://schemas.openxmlformats.org/markup-compatibility/2006" xmlns:o="urn:schemas-microsoft-com:office:office" xmlns:r="http://schemas.openxmlformats.org/officeDocument/2006/relationships" xmlns:m="http://schemas.openxmlformats.org/officeDocument/2006/math" xmlns:v="urn:schemas-microsoft-com:vml" xmlns:wp14="http://schemas.microsoft.com/office/word/2010/wordprocessingDrawing" xmlns:wp="http://schemas.openxmlformats.org/drawingml/2006/wordprocessingDrawing" xmlns:w10="urn:schemas-microsoft-com:office:word" xmlns:w="http://schemas.openxmlformats.org/wordprocessingml/2006/main" xmlns:w14="http://schemas.microsoft.com/office/word/2010/wordml" xmlns:w15="http://schemas.microsoft.com/office/word/2012/wordml" xmlns:w16se="http://schemas.microsoft.com/office/word/2015/wordml/symex" xmlns:wpg="http://schemas.microsoft.com/office/word/2010/wordprocessingGroup" xmlns:wpi="http://schemas.microsoft.com/office/word/2010/wordprocessingInk" xmlns:wne="http://schemas.microsoft.com/office/word/2006/wordml" xmlns:wps="http://schemas.microsoft.com/office/word/2010/wordprocessingShape" mc:Ignorable="w14 w15 w16se wp14">
+<w:ftr xmlns:wpc="http://schemas.microsoft.com/office/word/2010/wordprocessingCanvas" xmlns:cx="http://schemas.microsoft.com/office/drawing/2014/chartex" xmlns:cx1="http://schemas.microsoft.com/office/drawing/2015/9/8/chartex" xmlns:cx2="http://schemas.microsoft.com/office/drawing/2015/10/21/chartex" xmlns:cx3="http://schemas.microsoft.com/office/drawing/2016/5/9/chartex" xmlns:cx4="http://schemas.microsoft.com/office/drawing/2016/5/10/chartex" xmlns:cx5="http://schemas.microsoft.com/office/drawing/2016/5/11/chartex" xmlns:cx6="http://schemas.microsoft.com/office/drawing/2016/5/12/chartex" xmlns:cx7="http://schemas.microsoft.com/office/drawing/2016/5/13/chartex" xmlns:cx8="http://schemas.microsoft.com/office/drawing/2016/5/14/chartex" xmlns:mc="http://schemas.openxmlformats.org/markup-compatibility/2006" xmlns:aink="http://schemas.microsoft.com/office/drawing/2016/ink" xmlns:am3d="http://schemas.microsoft.com/office/drawing/2017/model3d" xmlns:o="urn:schemas-microsoft-com:office:office" xmlns:oel="http://schemas.microsoft.com/office/2019/extlst" xmlns:r="http://schemas.openxmlformats.org/officeDocument/2006/relationships" xmlns:m="http://schemas.openxmlformats.org/officeDocument/2006/math" xmlns:v="urn:schemas-microsoft-com:vml" xmlns:wp14="http://schemas.microsoft.com/office/word/2010/wordprocessingDrawing" xmlns:wp="http://schemas.openxmlformats.org/drawingml/2006/wordprocessingDrawing" xmlns:w10="urn:schemas-microsoft-com:office:word" xmlns:w="http://schemas.openxmlformats.org/wordprocessingml/2006/main" xmlns:w14="http://schemas.microsoft.com/office/word/2010/wordml" xmlns:w15="http://schemas.microsoft.com/office/word/2012/wordml" xmlns:w16cex="http://schemas.microsoft.com/office/word/2018/wordml/cex" xmlns:w16cid="http://schemas.microsoft.com/office/word/2016/wordml/cid" xmlns:w16="http://schemas.microsoft.com/office/word/2018/wordml" xmlns:w16sdtdh="http://schemas.microsoft.com/office/word/2020/wordml/sdtdatahash" xmlns:w16se="http://schemas.microsoft.com/office/word/2015/wordml/symex" xmlns:wpg="http://schemas.microsoft.com/office/word/2010/wordprocessingGroup" xmlns:wpi="http://schemas.microsoft.com/office/word/2010/wordprocessingInk" xmlns:wne="http://schemas.microsoft.com/office/word/2006/wordml" xmlns:wps="http://schemas.microsoft.com/office/word/2010/wordprocessingShape" mc:Ignorable="w14 w15 w16se w16cid w16 w16cex w16sdtdh wp14">
   <w:p>
     <w:pPr>
       <w:tabs>
@@ -7536,7 +7878,7 @@
 </file>
 
 <file path=word/footnotes.xml><?xml version="1.0" encoding="utf-8"?>
-<w:footnotes xmlns:wpc="http://schemas.microsoft.com/office/word/2010/wordprocessingCanvas" xmlns:cx="http://schemas.microsoft.com/office/drawing/2014/chartex" xmlns:mc="http://schemas.openxmlformats.org/markup-compatibility/2006" xmlns:o="urn:schemas-microsoft-com:office:office" xmlns:r="http://schemas.openxmlformats.org/officeDocument/2006/relationships" xmlns:m="http://schemas.openxmlformats.org/officeDocument/2006/math" xmlns:v="urn:schemas-microsoft-com:vml" xmlns:wp14="http://schemas.microsoft.com/office/word/2010/wordprocessingDrawing" xmlns:wp="http://schemas.openxmlformats.org/drawingml/2006/wordprocessingDrawing" xmlns:w10="urn:schemas-microsoft-com:office:word" xmlns:w="http://schemas.openxmlformats.org/wordprocessingml/2006/main" xmlns:w14="http://schemas.microsoft.com/office/word/2010/wordml" xmlns:w15="http://schemas.microsoft.com/office/word/2012/wordml" xmlns:w16se="http://schemas.microsoft.com/office/word/2015/wordml/symex" xmlns:wpg="http://schemas.microsoft.com/office/word/2010/wordprocessingGroup" xmlns:wpi="http://schemas.microsoft.com/office/word/2010/wordprocessingInk" xmlns:wne="http://schemas.microsoft.com/office/word/2006/wordml" xmlns:wps="http://schemas.microsoft.com/office/word/2010/wordprocessingShape" mc:Ignorable="w14 w15 w16se wp14">
+<w:footnotes xmlns:wpc="http://schemas.microsoft.com/office/word/2010/wordprocessingCanvas" xmlns:cx="http://schemas.microsoft.com/office/drawing/2014/chartex" xmlns:cx1="http://schemas.microsoft.com/office/drawing/2015/9/8/chartex" xmlns:cx2="http://schemas.microsoft.com/office/drawing/2015/10/21/chartex" xmlns:cx3="http://schemas.microsoft.com/office/drawing/2016/5/9/chartex" xmlns:cx4="http://schemas.microsoft.com/office/drawing/2016/5/10/chartex" xmlns:cx5="http://schemas.microsoft.com/office/drawing/2016/5/11/chartex" xmlns:cx6="http://schemas.microsoft.com/office/drawing/2016/5/12/chartex" xmlns:cx7="http://schemas.microsoft.com/office/drawing/2016/5/13/chartex" xmlns:cx8="http://schemas.microsoft.com/office/drawing/2016/5/14/chartex" xmlns:mc="http://schemas.openxmlformats.org/markup-compatibility/2006" xmlns:aink="http://schemas.microsoft.com/office/drawing/2016/ink" xmlns:am3d="http://schemas.microsoft.com/office/drawing/2017/model3d" xmlns:o="urn:schemas-microsoft-com:office:office" xmlns:oel="http://schemas.microsoft.com/office/2019/extlst" xmlns:r="http://schemas.openxmlformats.org/officeDocument/2006/relationships" xmlns:m="http://schemas.openxmlformats.org/officeDocument/2006/math" xmlns:v="urn:schemas-microsoft-com:vml" xmlns:wp14="http://schemas.microsoft.com/office/word/2010/wordprocessingDrawing" xmlns:wp="http://schemas.openxmlformats.org/drawingml/2006/wordprocessingDrawing" xmlns:w10="urn:schemas-microsoft-com:office:word" xmlns:w="http://schemas.openxmlformats.org/wordprocessingml/2006/main" xmlns:w14="http://schemas.microsoft.com/office/word/2010/wordml" xmlns:w15="http://schemas.microsoft.com/office/word/2012/wordml" xmlns:w16cex="http://schemas.microsoft.com/office/word/2018/wordml/cex" xmlns:w16cid="http://schemas.microsoft.com/office/word/2016/wordml/cid" xmlns:w16="http://schemas.microsoft.com/office/word/2018/wordml" xmlns:w16sdtdh="http://schemas.microsoft.com/office/word/2020/wordml/sdtdatahash" xmlns:w16se="http://schemas.microsoft.com/office/word/2015/wordml/symex" xmlns:wpg="http://schemas.microsoft.com/office/word/2010/wordprocessingGroup" xmlns:wpi="http://schemas.microsoft.com/office/word/2010/wordprocessingInk" xmlns:wne="http://schemas.microsoft.com/office/word/2006/wordml" xmlns:wps="http://schemas.microsoft.com/office/word/2010/wordprocessingShape" mc:Ignorable="w14 w15 w16se w16cid w16 w16cex w16sdtdh wp14">
   <w:footnote w:type="separator" w:id="-1">
     <w:p>
       <w:pPr>
@@ -7563,7 +7905,7 @@
 </file>
 
 <file path=word/header1.xml><?xml version="1.0" encoding="utf-8"?>
-<w:hdr xmlns:wpc="http://schemas.microsoft.com/office/word/2010/wordprocessingCanvas" xmlns:cx="http://schemas.microsoft.com/office/drawing/2014/chartex" xmlns:mc="http://schemas.openxmlformats.org/markup-compatibility/2006" xmlns:o="urn:schemas-microsoft-com:office:office" xmlns:r="http://schemas.openxmlformats.org/officeDocument/2006/relationships" xmlns:m="http://schemas.openxmlformats.org/officeDocument/2006/math" xmlns:v="urn:schemas-microsoft-com:vml" xmlns:wp14="http://schemas.microsoft.com/office/word/2010/wordprocessingDrawing" xmlns:wp="http://schemas.openxmlformats.org/drawingml/2006/wordprocessingDrawing" xmlns:w10="urn:schemas-microsoft-com:office:word" xmlns:w="http://schemas.openxmlformats.org/wordprocessingml/2006/main" xmlns:w14="http://schemas.microsoft.com/office/word/2010/wordml" xmlns:w15="http://schemas.microsoft.com/office/word/2012/wordml" xmlns:w16se="http://schemas.microsoft.com/office/word/2015/wordml/symex" xmlns:wpg="http://schemas.microsoft.com/office/word/2010/wordprocessingGroup" xmlns:wpi="http://schemas.microsoft.com/office/word/2010/wordprocessingInk" xmlns:wne="http://schemas.microsoft.com/office/word/2006/wordml" xmlns:wps="http://schemas.microsoft.com/office/word/2010/wordprocessingShape" mc:Ignorable="w14 w15 w16se wp14">
+<w:hdr xmlns:wpc="http://schemas.microsoft.com/office/word/2010/wordprocessingCanvas" xmlns:cx="http://schemas.microsoft.com/office/drawing/2014/chartex" xmlns:cx1="http://schemas.microsoft.com/office/drawing/2015/9/8/chartex" xmlns:cx2="http://schemas.microsoft.com/office/drawing/2015/10/21/chartex" xmlns:cx3="http://schemas.microsoft.com/office/drawing/2016/5/9/chartex" xmlns:cx4="http://schemas.microsoft.com/office/drawing/2016/5/10/chartex" xmlns:cx5="http://schemas.microsoft.com/office/drawing/2016/5/11/chartex" xmlns:cx6="http://schemas.microsoft.com/office/drawing/2016/5/12/chartex" xmlns:cx7="http://schemas.microsoft.com/office/drawing/2016/5/13/chartex" xmlns:cx8="http://schemas.microsoft.com/office/drawing/2016/5/14/chartex" xmlns:mc="http://schemas.openxmlformats.org/markup-compatibility/2006" xmlns:aink="http://schemas.microsoft.com/office/drawing/2016/ink" xmlns:am3d="http://schemas.microsoft.com/office/drawing/2017/model3d" xmlns:o="urn:schemas-microsoft-com:office:office" xmlns:oel="http://schemas.microsoft.com/office/2019/extlst" xmlns:r="http://schemas.openxmlformats.org/officeDocument/2006/relationships" xmlns:m="http://schemas.openxmlformats.org/officeDocument/2006/math" xmlns:v="urn:schemas-microsoft-com:vml" xmlns:wp14="http://schemas.microsoft.com/office/word/2010/wordprocessingDrawing" xmlns:wp="http://schemas.openxmlformats.org/drawingml/2006/wordprocessingDrawing" xmlns:w10="urn:schemas-microsoft-com:office:word" xmlns:w="http://schemas.openxmlformats.org/wordprocessingml/2006/main" xmlns:w14="http://schemas.microsoft.com/office/word/2010/wordml" xmlns:w15="http://schemas.microsoft.com/office/word/2012/wordml" xmlns:w16cex="http://schemas.microsoft.com/office/word/2018/wordml/cex" xmlns:w16cid="http://schemas.microsoft.com/office/word/2016/wordml/cid" xmlns:w16="http://schemas.microsoft.com/office/word/2018/wordml" xmlns:w16sdtdh="http://schemas.microsoft.com/office/word/2020/wordml/sdtdatahash" xmlns:w16se="http://schemas.microsoft.com/office/word/2015/wordml/symex" xmlns:wpg="http://schemas.microsoft.com/office/word/2010/wordprocessingGroup" xmlns:wpi="http://schemas.microsoft.com/office/word/2010/wordprocessingInk" xmlns:wne="http://schemas.microsoft.com/office/word/2006/wordml" xmlns:wps="http://schemas.microsoft.com/office/word/2010/wordprocessingShape" mc:Ignorable="w14 w15 w16se w16cid w16 w16cex w16sdtdh wp14">
   <w:p>
     <w:pPr>
       <w:pBdr>
@@ -7637,7 +7979,7 @@
 </file>
 
 <file path=word/header2.xml><?xml version="1.0" encoding="utf-8"?>
-<w:hdr xmlns:wpc="http://schemas.microsoft.com/office/word/2010/wordprocessingCanvas" xmlns:cx="http://schemas.microsoft.com/office/drawing/2014/chartex" xmlns:mc="http://schemas.openxmlformats.org/markup-compatibility/2006" xmlns:o="urn:schemas-microsoft-com:office:office" xmlns:r="http://schemas.openxmlformats.org/officeDocument/2006/relationships" xmlns:m="http://schemas.openxmlformats.org/officeDocument/2006/math" xmlns:v="urn:schemas-microsoft-com:vml" xmlns:wp14="http://schemas.microsoft.com/office/word/2010/wordprocessingDrawing" xmlns:wp="http://schemas.openxmlformats.org/drawingml/2006/wordprocessingDrawing" xmlns:w10="urn:schemas-microsoft-com:office:word" xmlns:w="http://schemas.openxmlformats.org/wordprocessingml/2006/main" xmlns:w14="http://schemas.microsoft.com/office/word/2010/wordml" xmlns:w15="http://schemas.microsoft.com/office/word/2012/wordml" xmlns:w16se="http://schemas.microsoft.com/office/word/2015/wordml/symex" xmlns:wpg="http://schemas.microsoft.com/office/word/2010/wordprocessingGroup" xmlns:wpi="http://schemas.microsoft.com/office/word/2010/wordprocessingInk" xmlns:wne="http://schemas.microsoft.com/office/word/2006/wordml" xmlns:wps="http://schemas.microsoft.com/office/word/2010/wordprocessingShape" mc:Ignorable="w14 w15 w16se wp14">
+<w:hdr xmlns:wpc="http://schemas.microsoft.com/office/word/2010/wordprocessingCanvas" xmlns:cx="http://schemas.microsoft.com/office/drawing/2014/chartex" xmlns:cx1="http://schemas.microsoft.com/office/drawing/2015/9/8/chartex" xmlns:cx2="http://schemas.microsoft.com/office/drawing/2015/10/21/chartex" xmlns:cx3="http://schemas.microsoft.com/office/drawing/2016/5/9/chartex" xmlns:cx4="http://schemas.microsoft.com/office/drawing/2016/5/10/chartex" xmlns:cx5="http://schemas.microsoft.com/office/drawing/2016/5/11/chartex" xmlns:cx6="http://schemas.microsoft.com/office/drawing/2016/5/12/chartex" xmlns:cx7="http://schemas.microsoft.com/office/drawing/2016/5/13/chartex" xmlns:cx8="http://schemas.microsoft.com/office/drawing/2016/5/14/chartex" xmlns:mc="http://schemas.openxmlformats.org/markup-compatibility/2006" xmlns:aink="http://schemas.microsoft.com/office/drawing/2016/ink" xmlns:am3d="http://schemas.microsoft.com/office/drawing/2017/model3d" xmlns:o="urn:schemas-microsoft-com:office:office" xmlns:oel="http://schemas.microsoft.com/office/2019/extlst" xmlns:r="http://schemas.openxmlformats.org/officeDocument/2006/relationships" xmlns:m="http://schemas.openxmlformats.org/officeDocument/2006/math" xmlns:v="urn:schemas-microsoft-com:vml" xmlns:wp14="http://schemas.microsoft.com/office/word/2010/wordprocessingDrawing" xmlns:wp="http://schemas.openxmlformats.org/drawingml/2006/wordprocessingDrawing" xmlns:w10="urn:schemas-microsoft-com:office:word" xmlns:w="http://schemas.openxmlformats.org/wordprocessingml/2006/main" xmlns:w14="http://schemas.microsoft.com/office/word/2010/wordml" xmlns:w15="http://schemas.microsoft.com/office/word/2012/wordml" xmlns:w16cex="http://schemas.microsoft.com/office/word/2018/wordml/cex" xmlns:w16cid="http://schemas.microsoft.com/office/word/2016/wordml/cid" xmlns:w16="http://schemas.microsoft.com/office/word/2018/wordml" xmlns:w16sdtdh="http://schemas.microsoft.com/office/word/2020/wordml/sdtdatahash" xmlns:w16se="http://schemas.microsoft.com/office/word/2015/wordml/symex" xmlns:wpg="http://schemas.microsoft.com/office/word/2010/wordprocessingGroup" xmlns:wpi="http://schemas.microsoft.com/office/word/2010/wordprocessingInk" xmlns:wne="http://schemas.microsoft.com/office/word/2006/wordml" xmlns:wps="http://schemas.microsoft.com/office/word/2010/wordprocessingShape" mc:Ignorable="w14 w15 w16se w16cid w16 w16cex w16sdtdh wp14">
   <w:p>
     <w:pPr>
       <w:tabs>
@@ -7656,7 +7998,7 @@
 </file>
 
 <file path=word/header3.xml><?xml version="1.0" encoding="utf-8"?>
-<w:hdr xmlns:wpc="http://schemas.microsoft.com/office/word/2010/wordprocessingCanvas" xmlns:cx="http://schemas.microsoft.com/office/drawing/2014/chartex" xmlns:mc="http://schemas.openxmlformats.org/markup-compatibility/2006" xmlns:o="urn:schemas-microsoft-com:office:office" xmlns:r="http://schemas.openxmlformats.org/officeDocument/2006/relationships" xmlns:m="http://schemas.openxmlformats.org/officeDocument/2006/math" xmlns:v="urn:schemas-microsoft-com:vml" xmlns:wp14="http://schemas.microsoft.com/office/word/2010/wordprocessingDrawing" xmlns:wp="http://schemas.openxmlformats.org/drawingml/2006/wordprocessingDrawing" xmlns:w10="urn:schemas-microsoft-com:office:word" xmlns:w="http://schemas.openxmlformats.org/wordprocessingml/2006/main" xmlns:w14="http://schemas.microsoft.com/office/word/2010/wordml" xmlns:w15="http://schemas.microsoft.com/office/word/2012/wordml" xmlns:w16se="http://schemas.microsoft.com/office/word/2015/wordml/symex" xmlns:wpg="http://schemas.microsoft.com/office/word/2010/wordprocessingGroup" xmlns:wpi="http://schemas.microsoft.com/office/word/2010/wordprocessingInk" xmlns:wne="http://schemas.microsoft.com/office/word/2006/wordml" xmlns:wps="http://schemas.microsoft.com/office/word/2010/wordprocessingShape" mc:Ignorable="w14 w15 w16se wp14">
+<w:hdr xmlns:wpc="http://schemas.microsoft.com/office/word/2010/wordprocessingCanvas" xmlns:cx="http://schemas.microsoft.com/office/drawing/2014/chartex" xmlns:cx1="http://schemas.microsoft.com/office/drawing/2015/9/8/chartex" xmlns:cx2="http://schemas.microsoft.com/office/drawing/2015/10/21/chartex" xmlns:cx3="http://schemas.microsoft.com/office/drawing/2016/5/9/chartex" xmlns:cx4="http://schemas.microsoft.com/office/drawing/2016/5/10/chartex" xmlns:cx5="http://schemas.microsoft.com/office/drawing/2016/5/11/chartex" xmlns:cx6="http://schemas.microsoft.com/office/drawing/2016/5/12/chartex" xmlns:cx7="http://schemas.microsoft.com/office/drawing/2016/5/13/chartex" xmlns:cx8="http://schemas.microsoft.com/office/drawing/2016/5/14/chartex" xmlns:mc="http://schemas.openxmlformats.org/markup-compatibility/2006" xmlns:aink="http://schemas.microsoft.com/office/drawing/2016/ink" xmlns:am3d="http://schemas.microsoft.com/office/drawing/2017/model3d" xmlns:o="urn:schemas-microsoft-com:office:office" xmlns:oel="http://schemas.microsoft.com/office/2019/extlst" xmlns:r="http://schemas.openxmlformats.org/officeDocument/2006/relationships" xmlns:m="http://schemas.openxmlformats.org/officeDocument/2006/math" xmlns:v="urn:schemas-microsoft-com:vml" xmlns:wp14="http://schemas.microsoft.com/office/word/2010/wordprocessingDrawing" xmlns:wp="http://schemas.openxmlformats.org/drawingml/2006/wordprocessingDrawing" xmlns:w10="urn:schemas-microsoft-com:office:word" xmlns:w="http://schemas.openxmlformats.org/wordprocessingml/2006/main" xmlns:w14="http://schemas.microsoft.com/office/word/2010/wordml" xmlns:w15="http://schemas.microsoft.com/office/word/2012/wordml" xmlns:w16cex="http://schemas.microsoft.com/office/word/2018/wordml/cex" xmlns:w16cid="http://schemas.microsoft.com/office/word/2016/wordml/cid" xmlns:w16="http://schemas.microsoft.com/office/word/2018/wordml" xmlns:w16sdtdh="http://schemas.microsoft.com/office/word/2020/wordml/sdtdatahash" xmlns:w16se="http://schemas.microsoft.com/office/word/2015/wordml/symex" xmlns:wpg="http://schemas.microsoft.com/office/word/2010/wordprocessingGroup" xmlns:wpi="http://schemas.microsoft.com/office/word/2010/wordprocessingInk" xmlns:wne="http://schemas.microsoft.com/office/word/2006/wordml" xmlns:wps="http://schemas.microsoft.com/office/word/2010/wordprocessingShape" mc:Ignorable="w14 w15 w16se w16cid w16 w16cex w16sdtdh wp14">
   <w:p>
     <w:pPr>
       <w:pBdr>
@@ -7689,7 +8031,7 @@
 </file>
 
 <file path=word/header4.xml><?xml version="1.0" encoding="utf-8"?>
-<w:hdr xmlns:wpc="http://schemas.microsoft.com/office/word/2010/wordprocessingCanvas" xmlns:cx="http://schemas.microsoft.com/office/drawing/2014/chartex" xmlns:mc="http://schemas.openxmlformats.org/markup-compatibility/2006" xmlns:o="urn:schemas-microsoft-com:office:office" xmlns:r="http://schemas.openxmlformats.org/officeDocument/2006/relationships" xmlns:m="http://schemas.openxmlformats.org/officeDocument/2006/math" xmlns:v="urn:schemas-microsoft-com:vml" xmlns:wp14="http://schemas.microsoft.com/office/word/2010/wordprocessingDrawing" xmlns:wp="http://schemas.openxmlformats.org/drawingml/2006/wordprocessingDrawing" xmlns:w10="urn:schemas-microsoft-com:office:word" xmlns:w="http://schemas.openxmlformats.org/wordprocessingml/2006/main" xmlns:w14="http://schemas.microsoft.com/office/word/2010/wordml" xmlns:w15="http://schemas.microsoft.com/office/word/2012/wordml" xmlns:w16se="http://schemas.microsoft.com/office/word/2015/wordml/symex" xmlns:wpg="http://schemas.microsoft.com/office/word/2010/wordprocessingGroup" xmlns:wpi="http://schemas.microsoft.com/office/word/2010/wordprocessingInk" xmlns:wne="http://schemas.microsoft.com/office/word/2006/wordml" xmlns:wps="http://schemas.microsoft.com/office/word/2010/wordprocessingShape" mc:Ignorable="w14 w15 w16se wp14">
+<w:hdr xmlns:wpc="http://schemas.microsoft.com/office/word/2010/wordprocessingCanvas" xmlns:cx="http://schemas.microsoft.com/office/drawing/2014/chartex" xmlns:cx1="http://schemas.microsoft.com/office/drawing/2015/9/8/chartex" xmlns:cx2="http://schemas.microsoft.com/office/drawing/2015/10/21/chartex" xmlns:cx3="http://schemas.microsoft.com/office/drawing/2016/5/9/chartex" xmlns:cx4="http://schemas.microsoft.com/office/drawing/2016/5/10/chartex" xmlns:cx5="http://schemas.microsoft.com/office/drawing/2016/5/11/chartex" xmlns:cx6="http://schemas.microsoft.com/office/drawing/2016/5/12/chartex" xmlns:cx7="http://schemas.microsoft.com/office/drawing/2016/5/13/chartex" xmlns:cx8="http://schemas.microsoft.com/office/drawing/2016/5/14/chartex" xmlns:mc="http://schemas.openxmlformats.org/markup-compatibility/2006" xmlns:aink="http://schemas.microsoft.com/office/drawing/2016/ink" xmlns:am3d="http://schemas.microsoft.com/office/drawing/2017/model3d" xmlns:o="urn:schemas-microsoft-com:office:office" xmlns:oel="http://schemas.microsoft.com/office/2019/extlst" xmlns:r="http://schemas.openxmlformats.org/officeDocument/2006/relationships" xmlns:m="http://schemas.openxmlformats.org/officeDocument/2006/math" xmlns:v="urn:schemas-microsoft-com:vml" xmlns:wp14="http://schemas.microsoft.com/office/word/2010/wordprocessingDrawing" xmlns:wp="http://schemas.openxmlformats.org/drawingml/2006/wordprocessingDrawing" xmlns:w10="urn:schemas-microsoft-com:office:word" xmlns:w="http://schemas.openxmlformats.org/wordprocessingml/2006/main" xmlns:w14="http://schemas.microsoft.com/office/word/2010/wordml" xmlns:w15="http://schemas.microsoft.com/office/word/2012/wordml" xmlns:w16cex="http://schemas.microsoft.com/office/word/2018/wordml/cex" xmlns:w16cid="http://schemas.microsoft.com/office/word/2016/wordml/cid" xmlns:w16="http://schemas.microsoft.com/office/word/2018/wordml" xmlns:w16sdtdh="http://schemas.microsoft.com/office/word/2020/wordml/sdtdatahash" xmlns:w16se="http://schemas.microsoft.com/office/word/2015/wordml/symex" xmlns:wpg="http://schemas.microsoft.com/office/word/2010/wordprocessingGroup" xmlns:wpi="http://schemas.microsoft.com/office/word/2010/wordprocessingInk" xmlns:wne="http://schemas.microsoft.com/office/word/2006/wordml" xmlns:wps="http://schemas.microsoft.com/office/word/2010/wordprocessingShape" mc:Ignorable="w14 w15 w16se w16cid w16 w16cex w16sdtdh wp14">
   <w:p>
     <w:pPr>
       <w:pBdr>
@@ -7764,7 +8106,7 @@
 </file>
 
 <file path=word/numbering.xml><?xml version="1.0" encoding="utf-8"?>
-<w:numbering xmlns:wpc="http://schemas.microsoft.com/office/word/2010/wordprocessingCanvas" xmlns:cx="http://schemas.microsoft.com/office/drawing/2014/chartex" xmlns:mc="http://schemas.openxmlformats.org/markup-compatibility/2006" xmlns:o="urn:schemas-microsoft-com:office:office" xmlns:r="http://schemas.openxmlformats.org/officeDocument/2006/relationships" xmlns:m="http://schemas.openxmlformats.org/officeDocument/2006/math" xmlns:v="urn:schemas-microsoft-com:vml" xmlns:wp14="http://schemas.microsoft.com/office/word/2010/wordprocessingDrawing" xmlns:wp="http://schemas.openxmlformats.org/drawingml/2006/wordprocessingDrawing" xmlns:w10="urn:schemas-microsoft-com:office:word" xmlns:w="http://schemas.openxmlformats.org/wordprocessingml/2006/main" xmlns:w14="http://schemas.microsoft.com/office/word/2010/wordml" xmlns:w15="http://schemas.microsoft.com/office/word/2012/wordml" xmlns:w16se="http://schemas.microsoft.com/office/word/2015/wordml/symex" xmlns:wpg="http://schemas.microsoft.com/office/word/2010/wordprocessingGroup" xmlns:wpi="http://schemas.microsoft.com/office/word/2010/wordprocessingInk" xmlns:wne="http://schemas.microsoft.com/office/word/2006/wordml" xmlns:wps="http://schemas.microsoft.com/office/word/2010/wordprocessingShape" mc:Ignorable="w14 w15 w16se wp14">
+<w:numbering xmlns:wpc="http://schemas.microsoft.com/office/word/2010/wordprocessingCanvas" xmlns:cx="http://schemas.microsoft.com/office/drawing/2014/chartex" xmlns:cx1="http://schemas.microsoft.com/office/drawing/2015/9/8/chartex" xmlns:cx2="http://schemas.microsoft.com/office/drawing/2015/10/21/chartex" xmlns:cx3="http://schemas.microsoft.com/office/drawing/2016/5/9/chartex" xmlns:cx4="http://schemas.microsoft.com/office/drawing/2016/5/10/chartex" xmlns:cx5="http://schemas.microsoft.com/office/drawing/2016/5/11/chartex" xmlns:cx6="http://schemas.microsoft.com/office/drawing/2016/5/12/chartex" xmlns:cx7="http://schemas.microsoft.com/office/drawing/2016/5/13/chartex" xmlns:cx8="http://schemas.microsoft.com/office/drawing/2016/5/14/chartex" xmlns:mc="http://schemas.openxmlformats.org/markup-compatibility/2006" xmlns:aink="http://schemas.microsoft.com/office/drawing/2016/ink" xmlns:am3d="http://schemas.microsoft.com/office/drawing/2017/model3d" xmlns:o="urn:schemas-microsoft-com:office:office" xmlns:oel="http://schemas.microsoft.com/office/2019/extlst" xmlns:r="http://schemas.openxmlformats.org/officeDocument/2006/relationships" xmlns:m="http://schemas.openxmlformats.org/officeDocument/2006/math" xmlns:v="urn:schemas-microsoft-com:vml" xmlns:wp14="http://schemas.microsoft.com/office/word/2010/wordprocessingDrawing" xmlns:wp="http://schemas.openxmlformats.org/drawingml/2006/wordprocessingDrawing" xmlns:w10="urn:schemas-microsoft-com:office:word" xmlns:w="http://schemas.openxmlformats.org/wordprocessingml/2006/main" xmlns:w14="http://schemas.microsoft.com/office/word/2010/wordml" xmlns:w15="http://schemas.microsoft.com/office/word/2012/wordml" xmlns:w16cex="http://schemas.microsoft.com/office/word/2018/wordml/cex" xmlns:w16cid="http://schemas.microsoft.com/office/word/2016/wordml/cid" xmlns:w16="http://schemas.microsoft.com/office/word/2018/wordml" xmlns:w16sdtdh="http://schemas.microsoft.com/office/word/2020/wordml/sdtdatahash" xmlns:w16se="http://schemas.microsoft.com/office/word/2015/wordml/symex" xmlns:wpg="http://schemas.microsoft.com/office/word/2010/wordprocessingGroup" xmlns:wpi="http://schemas.microsoft.com/office/word/2010/wordprocessingInk" xmlns:wne="http://schemas.microsoft.com/office/word/2006/wordml" xmlns:wps="http://schemas.microsoft.com/office/word/2010/wordprocessingShape" mc:Ignorable="w14 w15 w16se w16cid w16 w16cex w16sdtdh wp14">
   <w:abstractNum w:abstractNumId="0" w15:restartNumberingAfterBreak="0">
     <w:nsid w:val="02B34909"/>
     <w:multiLevelType w:val="multilevel"/>
@@ -10985,98 +11327,98 @@
       </w:rPr>
     </w:lvl>
   </w:abstractNum>
-  <w:num w:numId="1">
+  <w:num w:numId="1" w16cid:durableId="1819345143">
     <w:abstractNumId w:val="9"/>
   </w:num>
-  <w:num w:numId="2">
+  <w:num w:numId="2" w16cid:durableId="2033068325">
     <w:abstractNumId w:val="0"/>
   </w:num>
-  <w:num w:numId="3">
+  <w:num w:numId="3" w16cid:durableId="300035236">
     <w:abstractNumId w:val="24"/>
   </w:num>
-  <w:num w:numId="4">
+  <w:num w:numId="4" w16cid:durableId="434136541">
     <w:abstractNumId w:val="15"/>
   </w:num>
-  <w:num w:numId="5">
+  <w:num w:numId="5" w16cid:durableId="1707487536">
     <w:abstractNumId w:val="3"/>
   </w:num>
-  <w:num w:numId="6">
+  <w:num w:numId="6" w16cid:durableId="260840142">
     <w:abstractNumId w:val="12"/>
   </w:num>
-  <w:num w:numId="7">
+  <w:num w:numId="7" w16cid:durableId="1182671249">
     <w:abstractNumId w:val="14"/>
   </w:num>
-  <w:num w:numId="8">
+  <w:num w:numId="8" w16cid:durableId="406002212">
     <w:abstractNumId w:val="8"/>
   </w:num>
-  <w:num w:numId="9">
+  <w:num w:numId="9" w16cid:durableId="479078259">
     <w:abstractNumId w:val="1"/>
   </w:num>
-  <w:num w:numId="10">
+  <w:num w:numId="10" w16cid:durableId="824277315">
     <w:abstractNumId w:val="2"/>
   </w:num>
-  <w:num w:numId="11">
+  <w:num w:numId="11" w16cid:durableId="826243534">
     <w:abstractNumId w:val="17"/>
   </w:num>
-  <w:num w:numId="12">
+  <w:num w:numId="12" w16cid:durableId="953754054">
     <w:abstractNumId w:val="6"/>
   </w:num>
-  <w:num w:numId="13">
+  <w:num w:numId="13" w16cid:durableId="477042736">
     <w:abstractNumId w:val="7"/>
   </w:num>
-  <w:num w:numId="14">
+  <w:num w:numId="14" w16cid:durableId="1896234938">
     <w:abstractNumId w:val="27"/>
   </w:num>
-  <w:num w:numId="15">
+  <w:num w:numId="15" w16cid:durableId="1740981282">
     <w:abstractNumId w:val="16"/>
   </w:num>
-  <w:num w:numId="16">
+  <w:num w:numId="16" w16cid:durableId="1366253854">
     <w:abstractNumId w:val="19"/>
   </w:num>
-  <w:num w:numId="17">
+  <w:num w:numId="17" w16cid:durableId="1640114413">
     <w:abstractNumId w:val="23"/>
   </w:num>
-  <w:num w:numId="18">
+  <w:num w:numId="18" w16cid:durableId="937642561">
     <w:abstractNumId w:val="21"/>
   </w:num>
-  <w:num w:numId="19">
+  <w:num w:numId="19" w16cid:durableId="1151170684">
     <w:abstractNumId w:val="20"/>
   </w:num>
-  <w:num w:numId="20">
+  <w:num w:numId="20" w16cid:durableId="1196579470">
     <w:abstractNumId w:val="22"/>
   </w:num>
-  <w:num w:numId="21">
+  <w:num w:numId="21" w16cid:durableId="1507674681">
     <w:abstractNumId w:val="4"/>
   </w:num>
-  <w:num w:numId="22">
+  <w:num w:numId="22" w16cid:durableId="697314197">
     <w:abstractNumId w:val="13"/>
   </w:num>
-  <w:num w:numId="23">
+  <w:num w:numId="23" w16cid:durableId="571893000">
     <w:abstractNumId w:val="26"/>
   </w:num>
-  <w:num w:numId="24">
+  <w:num w:numId="24" w16cid:durableId="2110736417">
     <w:abstractNumId w:val="28"/>
   </w:num>
-  <w:num w:numId="25">
+  <w:num w:numId="25" w16cid:durableId="1829321708">
     <w:abstractNumId w:val="25"/>
   </w:num>
-  <w:num w:numId="26">
+  <w:num w:numId="26" w16cid:durableId="1952857848">
     <w:abstractNumId w:val="5"/>
   </w:num>
-  <w:num w:numId="27">
+  <w:num w:numId="27" w16cid:durableId="1254127242">
     <w:abstractNumId w:val="18"/>
   </w:num>
-  <w:num w:numId="28">
+  <w:num w:numId="28" w16cid:durableId="1770814808">
     <w:abstractNumId w:val="10"/>
   </w:num>
-  <w:num w:numId="29">
+  <w:num w:numId="29" w16cid:durableId="1865053649">
     <w:abstractNumId w:val="11"/>
   </w:num>
 </w:numbering>
 </file>
 
 <file path=word/styles.xml><?xml version="1.0" encoding="utf-8"?>
-<w:styles xmlns:mc="http://schemas.openxmlformats.org/markup-compatibility/2006" xmlns:r="http://schemas.openxmlformats.org/officeDocument/2006/relationships" xmlns:w="http://schemas.openxmlformats.org/wordprocessingml/2006/main" xmlns:w14="http://schemas.microsoft.com/office/word/2010/wordml" xmlns:w15="http://schemas.microsoft.com/office/word/2012/wordml" xmlns:w16se="http://schemas.microsoft.com/office/word/2015/wordml/symex" mc:Ignorable="w14 w15 w16se">
+<w:styles xmlns:mc="http://schemas.openxmlformats.org/markup-compatibility/2006" xmlns:r="http://schemas.openxmlformats.org/officeDocument/2006/relationships" xmlns:w="http://schemas.openxmlformats.org/wordprocessingml/2006/main" xmlns:w14="http://schemas.microsoft.com/office/word/2010/wordml" xmlns:w15="http://schemas.microsoft.com/office/word/2012/wordml" xmlns:w16cex="http://schemas.microsoft.com/office/word/2018/wordml/cex" xmlns:w16cid="http://schemas.microsoft.com/office/word/2016/wordml/cid" xmlns:w16="http://schemas.microsoft.com/office/word/2018/wordml" xmlns:w16sdtdh="http://schemas.microsoft.com/office/word/2020/wordml/sdtdatahash" xmlns:w16se="http://schemas.microsoft.com/office/word/2015/wordml/symex" mc:Ignorable="w14 w15 w16se w16cid w16 w16cex w16sdtdh">
   <w:docDefaults>
     <w:rPrDefault>
       <w:rPr>
@@ -11086,7 +11428,7 @@
     </w:rPrDefault>
     <w:pPrDefault/>
   </w:docDefaults>
-  <w:latentStyles w:defLockedState="0" w:defUIPriority="99" w:defSemiHidden="0" w:defUnhideWhenUsed="0" w:defQFormat="0" w:count="371">
+  <w:latentStyles w:defLockedState="0" w:defUIPriority="99" w:defSemiHidden="0" w:defUnhideWhenUsed="0" w:defQFormat="0" w:count="376">
     <w:lsdException w:name="Normal" w:uiPriority="0" w:qFormat="1"/>
     <w:lsdException w:name="heading 1" w:uiPriority="0" w:qFormat="1"/>
     <w:lsdException w:name="heading 2" w:uiPriority="0" w:qFormat="1"/>
@@ -11456,6 +11798,11 @@
     <w:lsdException w:name="List Table 5 Dark Accent 6" w:uiPriority="50"/>
     <w:lsdException w:name="List Table 6 Colorful Accent 6" w:uiPriority="51"/>
     <w:lsdException w:name="List Table 7 Colorful Accent 6" w:uiPriority="52"/>
+    <w:lsdException w:name="Mention" w:semiHidden="1" w:unhideWhenUsed="1"/>
+    <w:lsdException w:name="Smart Hyperlink" w:semiHidden="1" w:unhideWhenUsed="1"/>
+    <w:lsdException w:name="Hashtag" w:semiHidden="1" w:unhideWhenUsed="1"/>
+    <w:lsdException w:name="Unresolved Mention" w:semiHidden="1" w:unhideWhenUsed="1"/>
+    <w:lsdException w:name="Smart Link" w:semiHidden="1" w:unhideWhenUsed="1"/>
   </w:latentStyles>
   <w:style w:type="paragraph" w:default="1" w:styleId="Normal">
     <w:name w:val="Normal"/>
@@ -11663,7 +12010,6 @@
   <w:style w:type="character" w:default="1" w:styleId="DefaultParagraphFont">
     <w:name w:val="Default Paragraph Font"/>
     <w:uiPriority w:val="1"/>
-    <w:semiHidden/>
     <w:unhideWhenUsed/>
   </w:style>
   <w:style w:type="table" w:default="1" w:styleId="TableNormal">
@@ -13155,6 +13501,12 @@
 </file>
 
 <file path=customXml/item1.xml><?xml version="1.0" encoding="utf-8"?>
+<go:gDocsCustomXmlDataStorage xmlns:go="http://customooxmlschemas.google.com/" xmlns:r="http://schemas.openxmlformats.org/officeDocument/2006/relationships" uri="GoogleDocsCustomDataVersion2">
+  <go:docsCustomData xmlns:go="http://customooxmlschemas.google.com/" roundtripDataSignature="AMtx7mhULR+QZY7v1ibMLZnHe8rMvI9TLg==">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</go:docsCustomData>
+</go:gDocsCustomXmlDataStorage>
+</file>
+
+<file path=customXml/item2.xml><?xml version="1.0" encoding="utf-8"?>
 <s:customData xmlns="http://www.wps.cn/officeDocument/2013/wpsCustomData" xmlns:s="http://www.wps.cn/officeDocument/2013/wpsCustomData">
   <customSectProps>
     <customSectPr/>
@@ -13166,29 +13518,23 @@
 </s:customData>
 </file>
 
-<file path=customXml/item2.xml><?xml version="1.0" encoding="utf-8"?>
-<go:gDocsCustomXmlDataStorage xmlns:go="http://customooxmlschemas.google.com/" xmlns:r="http://schemas.openxmlformats.org/officeDocument/2006/relationships" uri="GoogleDocsCustomDataVersion2">
-  <go:docsCustomData xmlns:go="http://customooxmlschemas.google.com/" roundtripDataSignature="AMtx7mhULR+QZY7v1ibMLZnHe8rMvI9TLg==">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</go:docsCustomData>
-</go:gDocsCustomXmlDataStorage>
-</file>
-
 <file path=customXml/item3.xml><?xml version="1.0" encoding="utf-8"?>
 <b:Sources xmlns:b="http://schemas.openxmlformats.org/officeDocument/2006/bibliography" xmlns="http://schemas.openxmlformats.org/officeDocument/2006/bibliography" SelectedStyle="\APASixthEditionOfficeOnline.xsl" StyleName="APA" Version="6"/>
 </file>
 
 <file path=customXml/itemProps1.xml><?xml version="1.0" encoding="utf-8"?>
-<ds:datastoreItem xmlns:ds="http://schemas.openxmlformats.org/officeDocument/2006/customXml" ds:itemID="{B1977F7D-205B-4081-913C-38D41E755F92}">
+<ds:datastoreItem xmlns:ds="http://schemas.openxmlformats.org/officeDocument/2006/customXml" ds:itemID="{11111111-1234-1234-1234-123412341234}">
   <ds:schemaRefs>
-    <ds:schemaRef ds:uri="http://www.wps.cn/officeDocument/2013/wpsCustomData"/>
+    <ds:schemaRef ds:uri="http://customooxmlschemas.google.com/"/>
+    <ds:schemaRef ds:uri="http://schemas.openxmlformats.org/officeDocument/2006/relationships"/>
   </ds:schemaRefs>
 </ds:datastoreItem>
 </file>
 
 <file path=customXml/itemProps2.xml><?xml version="1.0" encoding="utf-8"?>
-<ds:datastoreItem xmlns:ds="http://schemas.openxmlformats.org/officeDocument/2006/customXml" ds:itemID="{11111111-1234-1234-1234-123412341234}">
+<ds:datastoreItem xmlns:ds="http://schemas.openxmlformats.org/officeDocument/2006/customXml" ds:itemID="{B1977F7D-205B-4081-913C-38D41E755F92}">
   <ds:schemaRefs>
-    <ds:schemaRef ds:uri="http://customooxmlschemas.google.com/"/>
-    <ds:schemaRef ds:uri="http://schemas.openxmlformats.org/officeDocument/2006/relationships"/>
+    <ds:schemaRef ds:uri="http://www.wps.cn/officeDocument/2013/wpsCustomData"/>
   </ds:schemaRefs>
 </ds:datastoreItem>
 </file>

</xml_diff>

<commit_message>
Updating Xhange Request in PMP
</commit_message>
<xml_diff>
--- a/Project Management/PM_PMP.docx
+++ b/Project Management/PM_PMP.docx
@@ -1,6 +1,6 @@
 
 <file path=word/document.xml><?xml version="1.0" encoding="utf-8"?>
-<w:document xmlns:wpc="http://schemas.microsoft.com/office/word/2010/wordprocessingCanvas" xmlns:cx="http://schemas.microsoft.com/office/drawing/2014/chartex" xmlns:cx1="http://schemas.microsoft.com/office/drawing/2015/9/8/chartex" xmlns:cx2="http://schemas.microsoft.com/office/drawing/2015/10/21/chartex" xmlns:cx3="http://schemas.microsoft.com/office/drawing/2016/5/9/chartex" xmlns:cx4="http://schemas.microsoft.com/office/drawing/2016/5/10/chartex" xmlns:cx5="http://schemas.microsoft.com/office/drawing/2016/5/11/chartex" xmlns:cx6="http://schemas.microsoft.com/office/drawing/2016/5/12/chartex" xmlns:cx7="http://schemas.microsoft.com/office/drawing/2016/5/13/chartex" xmlns:cx8="http://schemas.microsoft.com/office/drawing/2016/5/14/chartex" xmlns:mc="http://schemas.openxmlformats.org/markup-compatibility/2006" xmlns:aink="http://schemas.microsoft.com/office/drawing/2016/ink" xmlns:am3d="http://schemas.microsoft.com/office/drawing/2017/model3d" xmlns:o="urn:schemas-microsoft-com:office:office" xmlns:oel="http://schemas.microsoft.com/office/2019/extlst" xmlns:r="http://schemas.openxmlformats.org/officeDocument/2006/relationships" xmlns:m="http://schemas.openxmlformats.org/officeDocument/2006/math" xmlns:v="urn:schemas-microsoft-com:vml" xmlns:wp14="http://schemas.microsoft.com/office/word/2010/wordprocessingDrawing" xmlns:wp="http://schemas.openxmlformats.org/drawingml/2006/wordprocessingDrawing" xmlns:w10="urn:schemas-microsoft-com:office:word" xmlns:w="http://schemas.openxmlformats.org/wordprocessingml/2006/main" xmlns:w14="http://schemas.microsoft.com/office/word/2010/wordml" xmlns:w15="http://schemas.microsoft.com/office/word/2012/wordml" xmlns:w16cex="http://schemas.microsoft.com/office/word/2018/wordml/cex" xmlns:w16cid="http://schemas.microsoft.com/office/word/2016/wordml/cid" xmlns:w16="http://schemas.microsoft.com/office/word/2018/wordml" xmlns:w16sdtdh="http://schemas.microsoft.com/office/word/2020/wordml/sdtdatahash" xmlns:w16se="http://schemas.microsoft.com/office/word/2015/wordml/symex" xmlns:wpg="http://schemas.microsoft.com/office/word/2010/wordprocessingGroup" xmlns:wpi="http://schemas.microsoft.com/office/word/2010/wordprocessingInk" xmlns:wne="http://schemas.microsoft.com/office/word/2006/wordml" xmlns:wps="http://schemas.microsoft.com/office/word/2010/wordprocessingShape" mc:Ignorable="w14 w15 w16se w16cid w16 w16cex w16sdtdh wp14">
+<w:document xmlns:wpc="http://schemas.microsoft.com/office/word/2010/wordprocessingCanvas" xmlns:cx="http://schemas.microsoft.com/office/drawing/2014/chartex" xmlns:cx1="http://schemas.microsoft.com/office/drawing/2015/9/8/chartex" xmlns:cx2="http://schemas.microsoft.com/office/drawing/2015/10/21/chartex" xmlns:cx3="http://schemas.microsoft.com/office/drawing/2016/5/9/chartex" xmlns:cx4="http://schemas.microsoft.com/office/drawing/2016/5/10/chartex" xmlns:cx5="http://schemas.microsoft.com/office/drawing/2016/5/11/chartex" xmlns:cx6="http://schemas.microsoft.com/office/drawing/2016/5/12/chartex" xmlns:cx7="http://schemas.microsoft.com/office/drawing/2016/5/13/chartex" xmlns:cx8="http://schemas.microsoft.com/office/drawing/2016/5/14/chartex" xmlns:mc="http://schemas.openxmlformats.org/markup-compatibility/2006" xmlns:aink="http://schemas.microsoft.com/office/drawing/2016/ink" xmlns:am3d="http://schemas.microsoft.com/office/drawing/2017/model3d" xmlns:o="urn:schemas-microsoft-com:office:office" xmlns:oel="http://schemas.microsoft.com/office/2019/extlst" xmlns:r="http://schemas.openxmlformats.org/officeDocument/2006/relationships" xmlns:m="http://schemas.openxmlformats.org/officeDocument/2006/math" xmlns:v="urn:schemas-microsoft-com:vml" xmlns:wp14="http://schemas.microsoft.com/office/word/2010/wordprocessingDrawing" xmlns:wp="http://schemas.openxmlformats.org/drawingml/2006/wordprocessingDrawing" xmlns:w10="urn:schemas-microsoft-com:office:word" xmlns:w="http://schemas.openxmlformats.org/wordprocessingml/2006/main" xmlns:w14="http://schemas.microsoft.com/office/word/2010/wordml" xmlns:w15="http://schemas.microsoft.com/office/word/2012/wordml" xmlns:w16cex="http://schemas.microsoft.com/office/word/2018/wordml/cex" xmlns:w16cid="http://schemas.microsoft.com/office/word/2016/wordml/cid" xmlns:w16="http://schemas.microsoft.com/office/word/2018/wordml" xmlns:w16du="http://schemas.microsoft.com/office/word/2023/wordml/word16du" xmlns:w16sdtdh="http://schemas.microsoft.com/office/word/2020/wordml/sdtdatahash" xmlns:w16se="http://schemas.microsoft.com/office/word/2015/wordml/symex" xmlns:wpg="http://schemas.microsoft.com/office/word/2010/wordprocessingGroup" xmlns:wpi="http://schemas.microsoft.com/office/word/2010/wordprocessingInk" xmlns:wne="http://schemas.microsoft.com/office/word/2006/wordml" xmlns:wps="http://schemas.microsoft.com/office/word/2010/wordprocessingShape" mc:Ignorable="w14 w15 w16se w16cid w16 w16cex w16sdtdh w16du wp14">
   <w:body>
     <w:p>
       <w:pPr>
@@ -348,7 +348,16 @@
                 <w:b/>
                 <w:bCs/>
               </w:rPr>
-              <w:t>description</w:t>
+              <w:t>D</w:t>
+            </w:r>
+            <w:r>
+              <w:rPr>
+                <w:rStyle w:val="Emphasis"/>
+                <w:rFonts w:eastAsia="Arial"/>
+                <w:b/>
+                <w:bCs/>
+              </w:rPr>
+              <w:t>escription</w:t>
             </w:r>
           </w:p>
         </w:tc>
@@ -414,6 +423,7 @@
                 <w:rFonts w:eastAsia="Arial"/>
               </w:rPr>
             </w:pPr>
+            <w:proofErr w:type="gramStart"/>
             <w:r>
               <w:rPr>
                 <w:rStyle w:val="Emphasis"/>
@@ -421,6 +431,7 @@
               </w:rPr>
               <w:t>Aya  Mostafa</w:t>
             </w:r>
+            <w:proofErr w:type="gramEnd"/>
           </w:p>
         </w:tc>
         <w:tc>
@@ -2665,11 +2676,13 @@
           <w:ilvl w:val="0"/>
           <w:numId w:val="3"/>
         </w:numPr>
-        <w:ind w:left="1" w:hanging="3"/>
+        <w:ind w:left="2" w:hanging="4"/>
         <w:rPr>
           <w:rFonts w:ascii="Arial" w:eastAsia="Arial" w:hAnsi="Arial" w:cs="Arial"/>
           <w:smallCaps/>
           <w:color w:val="000000"/>
+          <w:sz w:val="36"/>
+          <w:szCs w:val="36"/>
         </w:rPr>
       </w:pPr>
       <w:bookmarkStart w:id="10" w:name="_heading=h.le2bpxsuiouw" w:colFirst="0" w:colLast="0"/>
@@ -2677,46 +2690,67 @@
       <w:r>
         <w:rPr>
           <w:rFonts w:ascii="Arial" w:eastAsia="Arial" w:hAnsi="Arial" w:cs="Arial"/>
-        </w:rPr>
-        <w:t>C</w:t>
-      </w:r>
-      <w:r>
-        <w:rPr>
-          <w:rFonts w:ascii="Arial" w:eastAsia="Arial" w:hAnsi="Arial" w:cs="Arial"/>
           <w:sz w:val="38"/>
           <w:szCs w:val="38"/>
         </w:rPr>
+        <w:t>C</w:t>
+      </w:r>
+      <w:r>
+        <w:rPr>
+          <w:rFonts w:ascii="Arial" w:eastAsia="Arial" w:hAnsi="Arial" w:cs="Arial"/>
+          <w:sz w:val="38"/>
+          <w:szCs w:val="38"/>
+        </w:rPr>
         <w:t>hange</w:t>
       </w:r>
       <w:r>
         <w:rPr>
           <w:rFonts w:ascii="Arial" w:eastAsia="Arial" w:hAnsi="Arial" w:cs="Arial"/>
         </w:rPr>
-        <w:t xml:space="preserve"> MANAGEMENT</w:t>
-      </w:r>
-    </w:p>
-    <w:p>
-      <w:pPr>
-        <w:ind w:left="0" w:hanging="2"/>
-        <w:rPr>
-          <w:rFonts w:ascii="Arial" w:eastAsia="Arial" w:hAnsi="Arial" w:cs="Arial"/>
-          <w:b/>
-        </w:rPr>
-      </w:pPr>
-      <w:r>
-        <w:rPr>
-          <w:rFonts w:ascii="Arial" w:eastAsia="Arial" w:hAnsi="Arial" w:cs="Arial"/>
-          <w:b/>
-          <w:i/>
-        </w:rPr>
         <w:t xml:space="preserve"> </w:t>
       </w:r>
       <w:r>
         <w:rPr>
           <w:rFonts w:ascii="Arial" w:eastAsia="Arial" w:hAnsi="Arial" w:cs="Arial"/>
-          <w:b/>
-        </w:rPr>
-        <w:t xml:space="preserve">Changes to the project upon the customer’s request will need to be taken into consideration as the highest priority to reach the customer’s satisfaction. The project leader will be in charge of dealing with any customer’s request. On receiving the change request, The project leader along with the team will respond immediately and start to discuss with the customer the consequences of the change, in addition to if the change can be applicable within the current release or </w:t>
+          <w:sz w:val="36"/>
+          <w:szCs w:val="36"/>
+        </w:rPr>
+        <w:t>MANAGEMENT</w:t>
+      </w:r>
+    </w:p>
+    <w:p>
+      <w:pPr>
+        <w:pStyle w:val="ListParagraph"/>
+        <w:numPr>
+          <w:ilvl w:val="0"/>
+          <w:numId w:val="30"/>
+        </w:numPr>
+        <w:ind w:leftChars="0" w:firstLineChars="0"/>
+        <w:rPr>
+          <w:rFonts w:ascii="Arial" w:eastAsia="Arial" w:hAnsi="Arial" w:cs="Arial"/>
+          <w:b/>
+        </w:rPr>
+      </w:pPr>
+      <w:r>
+        <w:rPr>
+          <w:rFonts w:ascii="Arial" w:eastAsia="Arial" w:hAnsi="Arial" w:cs="Arial"/>
+          <w:b/>
+        </w:rPr>
+        <w:t xml:space="preserve">Changes to the project upon the customer’s request will need to be taken into consideration as the highest priority to reach the customer’s satisfaction. The project leader will be in charge of dealing with any customer’s request. On receiving the change request, </w:t>
+      </w:r>
+      <w:r>
+        <w:rPr>
+          <w:rFonts w:ascii="Arial" w:eastAsia="Arial" w:hAnsi="Arial" w:cs="Arial"/>
+          <w:b/>
+        </w:rPr>
+        <w:t>the</w:t>
+      </w:r>
+      <w:r>
+        <w:rPr>
+          <w:rFonts w:ascii="Arial" w:eastAsia="Arial" w:hAnsi="Arial" w:cs="Arial"/>
+          <w:b/>
+        </w:rPr>
+        <w:t xml:space="preserve"> project leader along with the team will respond immediately and start to discuss with the customer the consequences of the change, in addition to if the change can </w:t>
       </w:r>
       <w:r>
         <w:rPr>
@@ -2724,31 +2758,151 @@
           <w:b/>
         </w:rPr>
         <w:lastRenderedPageBreak/>
-        <w:t>it can be delayed to the upcoming one. Upon agreement with the customer, the status of the request will be announced [open-agreed-deferred.</w:t>
+        <w:t>be applicable within the current release or it can be delayed to the upcoming one. Upon agreement with the customer, the status of the request will be announced [open-agreed-deferred</w:t>
+      </w:r>
+      <w:r>
+        <w:rPr>
+          <w:rFonts w:ascii="Arial" w:eastAsia="Arial" w:hAnsi="Arial" w:cs="Arial"/>
+          <w:b/>
+        </w:rPr>
+        <w:t>]</w:t>
+      </w:r>
+      <w:r>
+        <w:rPr>
+          <w:rFonts w:ascii="Arial" w:eastAsia="Arial" w:hAnsi="Arial" w:cs="Arial"/>
+          <w:b/>
+        </w:rPr>
+        <w:t xml:space="preserve">  </w:t>
+      </w:r>
+    </w:p>
+    <w:p>
+      <w:pPr>
+        <w:pStyle w:val="ListParagraph"/>
+        <w:numPr>
+          <w:ilvl w:val="0"/>
+          <w:numId w:val="30"/>
+        </w:numPr>
+        <w:ind w:leftChars="0" w:firstLineChars="0"/>
+        <w:rPr>
+          <w:rFonts w:ascii="Arial" w:eastAsia="Arial" w:hAnsi="Arial" w:cs="Arial"/>
+          <w:sz w:val="28"/>
+          <w:szCs w:val="28"/>
+        </w:rPr>
+      </w:pPr>
+      <w:r>
+        <w:rPr>
+          <w:rFonts w:ascii="Arial" w:eastAsia="Arial" w:hAnsi="Arial" w:cs="Arial"/>
+          <w:b/>
+        </w:rPr>
+        <w:t>While the changes that takes place internally the team member who will assign the change will convey it the Project Leader and consequently will be discussed among the rest team members</w:t>
+      </w:r>
+      <w:r>
+        <w:rPr>
+          <w:rFonts w:ascii="Arial" w:eastAsia="Arial" w:hAnsi="Arial" w:cs="Arial"/>
+          <w:b/>
+        </w:rPr>
+        <w:t xml:space="preserve">, if approval came from the while team members upon this change, </w:t>
+      </w:r>
+      <w:proofErr w:type="gramStart"/>
+      <w:r>
+        <w:rPr>
+          <w:rFonts w:ascii="Arial" w:eastAsia="Arial" w:hAnsi="Arial" w:cs="Arial"/>
+          <w:b/>
+        </w:rPr>
+        <w:t>So</w:t>
+      </w:r>
+      <w:proofErr w:type="gramEnd"/>
+      <w:r>
+        <w:rPr>
+          <w:rFonts w:ascii="Arial" w:eastAsia="Arial" w:hAnsi="Arial" w:cs="Arial"/>
+          <w:b/>
+        </w:rPr>
+        <w:t xml:space="preserve"> it will take place in the project as long as it is not contraindicated with the customer’s requirements</w:t>
+      </w:r>
+      <w:bookmarkStart w:id="11" w:name="_heading=h.48rypluvipro" w:colFirst="0" w:colLast="0"/>
+      <w:bookmarkEnd w:id="11"/>
+    </w:p>
+    <w:p>
+      <w:pPr>
+        <w:pStyle w:val="ListParagraph"/>
+        <w:ind w:leftChars="0" w:left="780" w:firstLineChars="0" w:firstLine="0"/>
+        <w:rPr>
+          <w:rFonts w:ascii="Arial" w:eastAsia="Arial" w:hAnsi="Arial" w:cs="Arial"/>
+          <w:sz w:val="28"/>
+          <w:szCs w:val="28"/>
+        </w:rPr>
+      </w:pPr>
+    </w:p>
+    <w:p>
+      <w:pPr>
+        <w:pStyle w:val="ListParagraph"/>
+        <w:numPr>
+          <w:ilvl w:val="0"/>
+          <w:numId w:val="30"/>
+        </w:numPr>
+        <w:ind w:leftChars="0" w:firstLineChars="0"/>
+        <w:rPr>
+          <w:rFonts w:ascii="Arial" w:eastAsia="Arial" w:hAnsi="Arial" w:cs="Arial"/>
+          <w:sz w:val="28"/>
+          <w:szCs w:val="28"/>
+        </w:rPr>
+      </w:pPr>
+      <w:r>
+        <w:rPr>
+          <w:rFonts w:ascii="Arial" w:eastAsia="Arial" w:hAnsi="Arial" w:cs="Arial"/>
+          <w:sz w:val="28"/>
+          <w:szCs w:val="28"/>
+        </w:rPr>
+        <w:t xml:space="preserve">6. </w:t>
+      </w:r>
+      <w:r>
+        <w:rPr>
+          <w:rFonts w:ascii="Arial" w:eastAsia="Arial" w:hAnsi="Arial" w:cs="Arial"/>
+          <w:sz w:val="28"/>
+          <w:szCs w:val="28"/>
+        </w:rPr>
+        <w:t>PROBLEM MANAGEMENT</w:t>
       </w:r>
     </w:p>
     <w:p>
       <w:pPr>
         <w:widowControl w:val="0"/>
-        <w:spacing w:before="0" w:after="120" w:line="240" w:lineRule="auto"/>
-        <w:ind w:left="0" w:hanging="2"/>
-        <w:rPr>
-          <w:rFonts w:ascii="Arial" w:eastAsia="Arial" w:hAnsi="Arial" w:cs="Arial"/>
-          <w:b/>
-          <w:i/>
-        </w:rPr>
-      </w:pPr>
-      <w:bookmarkStart w:id="11" w:name="_heading=h.opahbvanxnek" w:colFirst="0" w:colLast="0"/>
-      <w:bookmarkEnd w:id="11"/>
-    </w:p>
-    <w:p>
-      <w:pPr>
-        <w:pStyle w:val="Heading1"/>
-        <w:ind w:left="1" w:hanging="3"/>
-        <w:rPr>
-          <w:rFonts w:ascii="Arial" w:eastAsia="Arial" w:hAnsi="Arial" w:cs="Arial"/>
-        </w:rPr>
-      </w:pPr>
+        <w:spacing w:before="240" w:after="240"/>
+        <w:ind w:left="0" w:hanging="2"/>
+        <w:jc w:val="left"/>
+        <w:rPr>
+          <w:rFonts w:ascii="Arial" w:eastAsia="Arial" w:hAnsi="Arial" w:cs="Arial"/>
+          <w:b/>
+        </w:rPr>
+      </w:pPr>
+      <w:r>
+        <w:rPr>
+          <w:rFonts w:ascii="Arial" w:eastAsia="Arial" w:hAnsi="Arial" w:cs="Arial"/>
+          <w:b/>
+        </w:rPr>
+        <w:t>The Problem Management Plan outlines the procedures and guidelines for identifying, recording, tracking, and prioritizing issues related to the Internet Banking System project.</w:t>
+      </w:r>
+    </w:p>
+    <w:p>
+      <w:pPr>
+        <w:widowControl w:val="0"/>
+        <w:spacing w:before="240" w:after="240"/>
+        <w:ind w:left="0" w:hanging="2"/>
+        <w:jc w:val="left"/>
+        <w:rPr>
+          <w:rFonts w:ascii="Arial" w:eastAsia="Arial" w:hAnsi="Arial" w:cs="Arial"/>
+          <w:b/>
+        </w:rPr>
+      </w:pPr>
+      <w:bookmarkStart w:id="12" w:name="_heading=h.ebvp6d895803" w:colFirst="0" w:colLast="0"/>
+      <w:bookmarkEnd w:id="12"/>
+      <w:r>
+        <w:rPr>
+          <w:rFonts w:ascii="Arial" w:eastAsia="Arial" w:hAnsi="Arial" w:cs="Arial"/>
+          <w:b/>
+        </w:rPr>
+        <w:t>Effective problem management ensures timely resolution of issues and minimizes their impact on project deliverables.</w:t>
+      </w:r>
     </w:p>
     <w:p>
       <w:pPr>
@@ -2757,78 +2911,13 @@
         <w:keepLines w:val="0"/>
         <w:widowControl w:val="0"/>
         <w:spacing w:before="360" w:after="80"/>
-        <w:ind w:left="1" w:hanging="3"/>
-        <w:rPr>
-          <w:rFonts w:ascii="Arial" w:eastAsia="Arial" w:hAnsi="Arial" w:cs="Arial"/>
-          <w:sz w:val="28"/>
-          <w:szCs w:val="28"/>
-        </w:rPr>
-      </w:pPr>
-      <w:bookmarkStart w:id="12" w:name="_heading=h.48rypluvipro" w:colFirst="0" w:colLast="0"/>
-      <w:bookmarkEnd w:id="12"/>
-      <w:r>
-        <w:rPr>
-          <w:rFonts w:ascii="Arial" w:eastAsia="Arial" w:hAnsi="Arial" w:cs="Arial"/>
-          <w:sz w:val="28"/>
-          <w:szCs w:val="28"/>
-        </w:rPr>
-        <w:t>6. PROBLEM MANAGEMENT</w:t>
-      </w:r>
-    </w:p>
-    <w:p>
-      <w:pPr>
-        <w:widowControl w:val="0"/>
-        <w:spacing w:before="240" w:after="240"/>
-        <w:ind w:left="0" w:hanging="2"/>
-        <w:jc w:val="left"/>
-        <w:rPr>
-          <w:rFonts w:ascii="Arial" w:eastAsia="Arial" w:hAnsi="Arial" w:cs="Arial"/>
-          <w:b/>
-        </w:rPr>
-      </w:pPr>
-      <w:r>
-        <w:rPr>
-          <w:rFonts w:ascii="Arial" w:eastAsia="Arial" w:hAnsi="Arial" w:cs="Arial"/>
-          <w:b/>
-        </w:rPr>
-        <w:t>The Problem Management Plan outlines the procedures and guidelines for identifying, recording, tracking, and prioritizing issues related to the Internet Banking System project.</w:t>
-      </w:r>
-    </w:p>
-    <w:p>
-      <w:pPr>
-        <w:widowControl w:val="0"/>
-        <w:spacing w:before="240" w:after="240"/>
-        <w:ind w:left="0" w:hanging="2"/>
-        <w:jc w:val="left"/>
-        <w:rPr>
-          <w:rFonts w:ascii="Arial" w:eastAsia="Arial" w:hAnsi="Arial" w:cs="Arial"/>
-          <w:b/>
-        </w:rPr>
-      </w:pPr>
-      <w:bookmarkStart w:id="13" w:name="_heading=h.ebvp6d895803" w:colFirst="0" w:colLast="0"/>
+        <w:ind w:left="0" w:hanging="2"/>
+        <w:rPr>
+          <w:rFonts w:ascii="Arial" w:eastAsia="Arial" w:hAnsi="Arial" w:cs="Arial"/>
+        </w:rPr>
+      </w:pPr>
+      <w:bookmarkStart w:id="13" w:name="_heading=h.6juamm2bu0ei" w:colFirst="0" w:colLast="0"/>
       <w:bookmarkEnd w:id="13"/>
-      <w:r>
-        <w:rPr>
-          <w:rFonts w:ascii="Arial" w:eastAsia="Arial" w:hAnsi="Arial" w:cs="Arial"/>
-          <w:b/>
-        </w:rPr>
-        <w:t>Effective problem management ensures timely resolution of issues and minimizes their impact on project deliverables.</w:t>
-      </w:r>
-    </w:p>
-    <w:p>
-      <w:pPr>
-        <w:pStyle w:val="Heading2"/>
-        <w:keepNext w:val="0"/>
-        <w:keepLines w:val="0"/>
-        <w:widowControl w:val="0"/>
-        <w:spacing w:before="360" w:after="80"/>
-        <w:ind w:left="0" w:hanging="2"/>
-        <w:rPr>
-          <w:rFonts w:ascii="Arial" w:eastAsia="Arial" w:hAnsi="Arial" w:cs="Arial"/>
-        </w:rPr>
-      </w:pPr>
-      <w:bookmarkStart w:id="14" w:name="_heading=h.6juamm2bu0ei" w:colFirst="0" w:colLast="0"/>
-      <w:bookmarkEnd w:id="14"/>
       <w:r>
         <w:rPr>
           <w:rFonts w:ascii="Arial" w:eastAsia="Arial" w:hAnsi="Arial" w:cs="Arial"/>
@@ -2847,8 +2936,8 @@
           <w:rFonts w:ascii="Arial" w:eastAsia="Arial" w:hAnsi="Arial" w:cs="Arial"/>
         </w:rPr>
       </w:pPr>
-      <w:bookmarkStart w:id="15" w:name="_heading=h.ocfnshujzo5k" w:colFirst="0" w:colLast="0"/>
-      <w:bookmarkEnd w:id="15"/>
+      <w:bookmarkStart w:id="14" w:name="_heading=h.ocfnshujzo5k" w:colFirst="0" w:colLast="0"/>
+      <w:bookmarkEnd w:id="14"/>
       <w:r>
         <w:rPr>
           <w:rFonts w:ascii="Arial" w:eastAsia="Arial" w:hAnsi="Arial" w:cs="Arial"/>
@@ -2943,8 +3032,8 @@
           <w:rFonts w:ascii="Arial" w:eastAsia="Arial" w:hAnsi="Arial" w:cs="Arial"/>
         </w:rPr>
       </w:pPr>
-      <w:bookmarkStart w:id="16" w:name="_heading=h.4iect5envd3s" w:colFirst="0" w:colLast="0"/>
-      <w:bookmarkEnd w:id="16"/>
+      <w:bookmarkStart w:id="15" w:name="_heading=h.4iect5envd3s" w:colFirst="0" w:colLast="0"/>
+      <w:bookmarkEnd w:id="15"/>
       <w:r>
         <w:rPr>
           <w:rFonts w:ascii="Arial" w:eastAsia="Arial" w:hAnsi="Arial" w:cs="Arial"/>
@@ -3021,8 +3110,8 @@
           <w:rFonts w:ascii="Arial" w:eastAsia="Arial" w:hAnsi="Arial" w:cs="Arial"/>
         </w:rPr>
       </w:pPr>
-      <w:bookmarkStart w:id="17" w:name="_heading=h.58sz4rcc4x7p" w:colFirst="0" w:colLast="0"/>
-      <w:bookmarkEnd w:id="17"/>
+      <w:bookmarkStart w:id="16" w:name="_heading=h.58sz4rcc4x7p" w:colFirst="0" w:colLast="0"/>
+      <w:bookmarkEnd w:id="16"/>
       <w:r>
         <w:rPr>
           <w:rFonts w:ascii="Arial" w:eastAsia="Arial" w:hAnsi="Arial" w:cs="Arial"/>
@@ -3041,8 +3130,8 @@
           <w:rFonts w:ascii="Arial" w:eastAsia="Arial" w:hAnsi="Arial" w:cs="Arial"/>
         </w:rPr>
       </w:pPr>
-      <w:bookmarkStart w:id="18" w:name="_heading=h.gjcwx7hyzutd" w:colFirst="0" w:colLast="0"/>
-      <w:bookmarkEnd w:id="18"/>
+      <w:bookmarkStart w:id="17" w:name="_heading=h.gjcwx7hyzutd" w:colFirst="0" w:colLast="0"/>
+      <w:bookmarkEnd w:id="17"/>
       <w:r>
         <w:rPr>
           <w:rFonts w:ascii="Arial" w:eastAsia="Arial" w:hAnsi="Arial" w:cs="Arial"/>
@@ -3188,6 +3277,7 @@
           <w:rFonts w:ascii="Arial" w:eastAsia="Arial" w:hAnsi="Arial" w:cs="Arial"/>
           <w:b/>
         </w:rPr>
+        <w:lastRenderedPageBreak/>
         <w:t>Priority: High, medium, or low.</w:t>
       </w:r>
     </w:p>
@@ -3226,7 +3316,6 @@
           <w:rFonts w:ascii="Arial" w:eastAsia="Arial" w:hAnsi="Arial" w:cs="Arial"/>
           <w:b/>
         </w:rPr>
-        <w:lastRenderedPageBreak/>
         <w:t>Assigned To: Developer or team member responsible for resolving the issue.</w:t>
       </w:r>
     </w:p>
@@ -3262,8 +3351,8 @@
           <w:szCs w:val="26"/>
         </w:rPr>
       </w:pPr>
-      <w:bookmarkStart w:id="19" w:name="_heading=h.wxm0negic7de" w:colFirst="0" w:colLast="0"/>
-      <w:bookmarkEnd w:id="19"/>
+      <w:bookmarkStart w:id="18" w:name="_heading=h.wxm0negic7de" w:colFirst="0" w:colLast="0"/>
+      <w:bookmarkEnd w:id="18"/>
     </w:p>
     <w:p>
       <w:pPr>
@@ -3278,8 +3367,8 @@
           <w:szCs w:val="26"/>
         </w:rPr>
       </w:pPr>
-      <w:bookmarkStart w:id="20" w:name="_heading=h.pjjt6rmubx73" w:colFirst="0" w:colLast="0"/>
-      <w:bookmarkEnd w:id="20"/>
+      <w:bookmarkStart w:id="19" w:name="_heading=h.pjjt6rmubx73" w:colFirst="0" w:colLast="0"/>
+      <w:bookmarkEnd w:id="19"/>
     </w:p>
     <w:p>
       <w:pPr>
@@ -3294,8 +3383,8 @@
           <w:szCs w:val="26"/>
         </w:rPr>
       </w:pPr>
-      <w:bookmarkStart w:id="21" w:name="_heading=h.qf5iirykcb5e" w:colFirst="0" w:colLast="0"/>
-      <w:bookmarkEnd w:id="21"/>
+      <w:bookmarkStart w:id="20" w:name="_heading=h.qf5iirykcb5e" w:colFirst="0" w:colLast="0"/>
+      <w:bookmarkEnd w:id="20"/>
     </w:p>
     <w:p>
       <w:pPr>
@@ -3308,8 +3397,8 @@
           <w:rFonts w:ascii="Arial" w:eastAsia="Arial" w:hAnsi="Arial" w:cs="Arial"/>
         </w:rPr>
       </w:pPr>
-      <w:bookmarkStart w:id="22" w:name="_heading=h.qn7b0zf65l9r" w:colFirst="0" w:colLast="0"/>
-      <w:bookmarkEnd w:id="22"/>
+      <w:bookmarkStart w:id="21" w:name="_heading=h.qn7b0zf65l9r" w:colFirst="0" w:colLast="0"/>
+      <w:bookmarkEnd w:id="21"/>
       <w:r>
         <w:rPr>
           <w:rFonts w:ascii="Arial" w:eastAsia="Arial" w:hAnsi="Arial" w:cs="Arial"/>
@@ -3377,8 +3466,8 @@
           <w:szCs w:val="34"/>
         </w:rPr>
       </w:pPr>
-      <w:bookmarkStart w:id="23" w:name="_heading=h.rh6c2ri758lo" w:colFirst="0" w:colLast="0"/>
-      <w:bookmarkEnd w:id="23"/>
+      <w:bookmarkStart w:id="22" w:name="_heading=h.rh6c2ri758lo" w:colFirst="0" w:colLast="0"/>
+      <w:bookmarkEnd w:id="22"/>
       <w:r>
         <w:rPr>
           <w:rFonts w:ascii="Arial" w:eastAsia="Arial" w:hAnsi="Arial" w:cs="Arial"/>
@@ -3405,8 +3494,8 @@
           <w:rFonts w:ascii="Arial" w:eastAsia="Arial" w:hAnsi="Arial" w:cs="Arial"/>
         </w:rPr>
       </w:pPr>
-      <w:bookmarkStart w:id="24" w:name="_heading=h.x0aoehn4lpyy" w:colFirst="0" w:colLast="0"/>
-      <w:bookmarkEnd w:id="24"/>
+      <w:bookmarkStart w:id="23" w:name="_heading=h.x0aoehn4lpyy" w:colFirst="0" w:colLast="0"/>
+      <w:bookmarkEnd w:id="23"/>
       <w:r>
         <w:rPr>
           <w:rFonts w:ascii="Arial" w:eastAsia="Arial" w:hAnsi="Arial" w:cs="Arial"/>
@@ -3577,8 +3666,8 @@
           <w:rFonts w:ascii="Arial" w:eastAsia="Arial" w:hAnsi="Arial" w:cs="Arial"/>
         </w:rPr>
       </w:pPr>
-      <w:bookmarkStart w:id="25" w:name="_heading=h.mc8h5ad5kipm" w:colFirst="0" w:colLast="0"/>
-      <w:bookmarkEnd w:id="25"/>
+      <w:bookmarkStart w:id="24" w:name="_heading=h.mc8h5ad5kipm" w:colFirst="0" w:colLast="0"/>
+      <w:bookmarkEnd w:id="24"/>
       <w:r>
         <w:rPr>
           <w:rFonts w:ascii="Arial" w:eastAsia="Arial" w:hAnsi="Arial" w:cs="Arial"/>
@@ -3674,8 +3763,8 @@
           <w:rFonts w:ascii="Arial" w:eastAsia="Arial" w:hAnsi="Arial" w:cs="Arial"/>
         </w:rPr>
       </w:pPr>
-      <w:bookmarkStart w:id="26" w:name="_heading=h.pkwr2ky9fnme" w:colFirst="0" w:colLast="0"/>
-      <w:bookmarkEnd w:id="26"/>
+      <w:bookmarkStart w:id="25" w:name="_heading=h.pkwr2ky9fnme" w:colFirst="0" w:colLast="0"/>
+      <w:bookmarkEnd w:id="25"/>
       <w:r>
         <w:rPr>
           <w:rFonts w:ascii="Arial" w:eastAsia="Arial" w:hAnsi="Arial" w:cs="Arial"/>
@@ -3741,8 +3830,8 @@
           <w:rFonts w:ascii="Arial" w:eastAsia="Arial" w:hAnsi="Arial" w:cs="Arial"/>
         </w:rPr>
       </w:pPr>
-      <w:bookmarkStart w:id="27" w:name="_heading=h.a0scxsgyfb60" w:colFirst="0" w:colLast="0"/>
-      <w:bookmarkEnd w:id="27"/>
+      <w:bookmarkStart w:id="26" w:name="_heading=h.a0scxsgyfb60" w:colFirst="0" w:colLast="0"/>
+      <w:bookmarkEnd w:id="26"/>
       <w:r>
         <w:rPr>
           <w:rFonts w:ascii="Arial" w:eastAsia="Arial" w:hAnsi="Arial" w:cs="Arial"/>
@@ -3793,6 +3882,7 @@
           <w:rFonts w:ascii="Arial" w:eastAsia="Arial" w:hAnsi="Arial" w:cs="Arial"/>
           <w:b/>
         </w:rPr>
+        <w:lastRenderedPageBreak/>
         <w:t>Learn from resolved issues to prevent recurrence.</w:t>
       </w:r>
     </w:p>
@@ -3808,13 +3898,12 @@
           <w:rFonts w:ascii="Arial" w:eastAsia="Arial" w:hAnsi="Arial" w:cs="Arial"/>
         </w:rPr>
       </w:pPr>
-      <w:bookmarkStart w:id="28" w:name="_heading=h.701w52rky1ro" w:colFirst="0" w:colLast="0"/>
-      <w:bookmarkEnd w:id="28"/>
-      <w:r>
-        <w:rPr>
-          <w:rFonts w:ascii="Arial" w:eastAsia="Arial" w:hAnsi="Arial" w:cs="Arial"/>
-        </w:rPr>
-        <w:lastRenderedPageBreak/>
+      <w:bookmarkStart w:id="27" w:name="_heading=h.701w52rky1ro" w:colFirst="0" w:colLast="0"/>
+      <w:bookmarkEnd w:id="27"/>
+      <w:r>
+        <w:rPr>
+          <w:rFonts w:ascii="Arial" w:eastAsia="Arial" w:hAnsi="Arial" w:cs="Arial"/>
+        </w:rPr>
         <w:t>6.6. ESCALATION PROCESS</w:t>
       </w:r>
     </w:p>
@@ -3862,8 +3951,8 @@
           <w:b/>
         </w:rPr>
       </w:pPr>
-      <w:bookmarkStart w:id="29" w:name="_heading=h.2xcytpi" w:colFirst="0" w:colLast="0"/>
-      <w:bookmarkEnd w:id="29"/>
+      <w:bookmarkStart w:id="28" w:name="_heading=h.2xcytpi" w:colFirst="0" w:colLast="0"/>
+      <w:bookmarkEnd w:id="28"/>
     </w:p>
     <w:p>
       <w:pPr>
@@ -3877,18 +3966,33 @@
         <w:rPr>
           <w:rFonts w:ascii="Arial" w:eastAsia="Arial" w:hAnsi="Arial" w:cs="Arial"/>
         </w:rPr>
-        <w:t>6.7.</w:t>
+        <w:t>6.</w:t>
+      </w:r>
+      <w:proofErr w:type="gramStart"/>
+      <w:r>
+        <w:rPr>
+          <w:rFonts w:ascii="Arial" w:eastAsia="Arial" w:hAnsi="Arial" w:cs="Arial"/>
+        </w:rPr>
+        <w:t>7.</w:t>
       </w:r>
       <w:r>
         <w:rPr>
           <w:rFonts w:ascii="Arial" w:eastAsia="Arial" w:hAnsi="Arial" w:cs="Arial"/>
           <w:smallCaps/>
         </w:rPr>
-        <w:t>ISSUE LOG</w:t>
-      </w:r>
-    </w:p>
-    <w:bookmarkStart w:id="30" w:name="_heading=h.1ci93xb" w:colFirst="0" w:colLast="0"/>
-    <w:bookmarkEnd w:id="30"/>
+        <w:t>ISSUE</w:t>
+      </w:r>
+      <w:proofErr w:type="gramEnd"/>
+      <w:r>
+        <w:rPr>
+          <w:rFonts w:ascii="Arial" w:eastAsia="Arial" w:hAnsi="Arial" w:cs="Arial"/>
+          <w:smallCaps/>
+        </w:rPr>
+        <w:t xml:space="preserve"> LOG</w:t>
+      </w:r>
+    </w:p>
+    <w:bookmarkStart w:id="29" w:name="_heading=h.1ci93xb" w:colFirst="0" w:colLast="0"/>
+    <w:bookmarkEnd w:id="29"/>
     <w:p>
       <w:pPr>
         <w:widowControl w:val="0"/>
@@ -3935,8 +4039,8 @@
           <w:i/>
         </w:rPr>
       </w:pPr>
-      <w:bookmarkStart w:id="31" w:name="_heading=h.3whwml4" w:colFirst="0" w:colLast="0"/>
-      <w:bookmarkEnd w:id="31"/>
+      <w:bookmarkStart w:id="30" w:name="_heading=h.3whwml4" w:colFirst="0" w:colLast="0"/>
+      <w:bookmarkEnd w:id="30"/>
     </w:p>
     <w:p>
       <w:pPr>
@@ -4438,8 +4542,8 @@
           <w:rFonts w:ascii="Arial" w:eastAsia="Arial" w:hAnsi="Arial" w:cs="Arial"/>
         </w:rPr>
       </w:pPr>
-      <w:bookmarkStart w:id="32" w:name="_heading=h.gyed8ky8hws3" w:colFirst="0" w:colLast="0"/>
-      <w:bookmarkEnd w:id="32"/>
+      <w:bookmarkStart w:id="31" w:name="_heading=h.gyed8ky8hws3" w:colFirst="0" w:colLast="0"/>
+      <w:bookmarkEnd w:id="31"/>
       <w:r>
         <w:rPr>
           <w:rFonts w:ascii="Arial" w:eastAsia="Arial" w:hAnsi="Arial" w:cs="Arial"/>
@@ -4463,8 +4567,8 @@
         <w:ind w:left="0" w:hanging="2"/>
         <w:jc w:val="left"/>
       </w:pPr>
-      <w:bookmarkStart w:id="33" w:name="_heading=h.unzabcxiv7hu" w:colFirst="0" w:colLast="0"/>
-      <w:bookmarkEnd w:id="33"/>
+      <w:bookmarkStart w:id="32" w:name="_heading=h.unzabcxiv7hu" w:colFirst="0" w:colLast="0"/>
+      <w:bookmarkEnd w:id="32"/>
       <w:r>
         <w:t>Guidelines:</w:t>
       </w:r>
@@ -4706,7 +4810,24 @@
           <w:rFonts w:ascii="Arial" w:eastAsia="Arial" w:hAnsi="Arial" w:cs="Arial"/>
           <w:b/>
         </w:rPr>
-        <w:t>Delimiter: Use an underscore(_) as a separator between the prefix, descriptor, and identifier.</w:t>
+        <w:lastRenderedPageBreak/>
+        <w:t xml:space="preserve">Delimiter: Use an </w:t>
+      </w:r>
+      <w:proofErr w:type="gramStart"/>
+      <w:r>
+        <w:rPr>
+          <w:rFonts w:ascii="Arial" w:eastAsia="Arial" w:hAnsi="Arial" w:cs="Arial"/>
+          <w:b/>
+        </w:rPr>
+        <w:t>underscore(</w:t>
+      </w:r>
+      <w:proofErr w:type="gramEnd"/>
+      <w:r>
+        <w:rPr>
+          <w:rFonts w:ascii="Arial" w:eastAsia="Arial" w:hAnsi="Arial" w:cs="Arial"/>
+          <w:b/>
+        </w:rPr>
+        <w:t>_) as a separator between the prefix, descriptor, and identifier.</w:t>
       </w:r>
     </w:p>
     <w:p>
@@ -4725,8 +4846,8 @@
         <w:ind w:left="0" w:hanging="2"/>
         <w:jc w:val="left"/>
       </w:pPr>
-      <w:bookmarkStart w:id="34" w:name="_heading=h.vlrivewofjfp" w:colFirst="0" w:colLast="0"/>
-      <w:bookmarkEnd w:id="34"/>
+      <w:bookmarkStart w:id="33" w:name="_heading=h.vlrivewofjfp" w:colFirst="0" w:colLast="0"/>
+      <w:bookmarkEnd w:id="33"/>
       <w:r>
         <w:t>Example:</w:t>
       </w:r>
@@ -4763,7 +4884,6 @@
           <w:sz w:val="22"/>
           <w:szCs w:val="22"/>
         </w:rPr>
-        <w:lastRenderedPageBreak/>
         <w:t>REQ_User_Login</w:t>
       </w:r>
       <w:proofErr w:type="spellEnd"/>
@@ -5455,8 +5575,17 @@
           <w:rFonts w:ascii="Arial" w:eastAsia="Arial" w:hAnsi="Arial" w:cs="Arial"/>
           <w:b/>
         </w:rPr>
-        <w:t>Release Strategy :</w:t>
-      </w:r>
+        <w:t xml:space="preserve">Release </w:t>
+      </w:r>
+      <w:proofErr w:type="gramStart"/>
+      <w:r>
+        <w:rPr>
+          <w:rFonts w:ascii="Arial" w:eastAsia="Arial" w:hAnsi="Arial" w:cs="Arial"/>
+          <w:b/>
+        </w:rPr>
+        <w:t>Strategy :</w:t>
+      </w:r>
+      <w:proofErr w:type="gramEnd"/>
     </w:p>
     <w:p>
       <w:pPr>
@@ -5490,8 +5619,17 @@
           <w:rFonts w:ascii="Arial" w:eastAsia="Arial" w:hAnsi="Arial" w:cs="Arial"/>
           <w:b/>
         </w:rPr>
-        <w:t>Communication Plan :</w:t>
-      </w:r>
+        <w:t xml:space="preserve">Communication </w:t>
+      </w:r>
+      <w:proofErr w:type="gramStart"/>
+      <w:r>
+        <w:rPr>
+          <w:rFonts w:ascii="Arial" w:eastAsia="Arial" w:hAnsi="Arial" w:cs="Arial"/>
+          <w:b/>
+        </w:rPr>
+        <w:t>Plan :</w:t>
+      </w:r>
+      <w:proofErr w:type="gramEnd"/>
     </w:p>
     <w:p>
       <w:pPr>
@@ -5521,6 +5659,7 @@
           <w:rFonts w:ascii="Arial" w:eastAsia="Arial" w:hAnsi="Arial" w:cs="Arial"/>
           <w:b/>
         </w:rPr>
+        <w:lastRenderedPageBreak/>
         <w:t>Stakeholders:</w:t>
       </w:r>
     </w:p>
@@ -5559,7 +5698,23 @@
           <w:rFonts w:ascii="Arial" w:eastAsia="Arial" w:hAnsi="Arial" w:cs="Arial"/>
           <w:b/>
         </w:rPr>
-        <w:t xml:space="preserve">Through the mail the project leader will arrange a meeting timing to be conducted at the middle of each release and by the end of each release . </w:t>
+        <w:t xml:space="preserve">Through the mail the project leader will arrange a meeting timing to be conducted at the middle of each release and by the end of each </w:t>
+      </w:r>
+      <w:proofErr w:type="gramStart"/>
+      <w:r>
+        <w:rPr>
+          <w:rFonts w:ascii="Arial" w:eastAsia="Arial" w:hAnsi="Arial" w:cs="Arial"/>
+          <w:b/>
+        </w:rPr>
+        <w:t>release .</w:t>
+      </w:r>
+      <w:proofErr w:type="gramEnd"/>
+      <w:r>
+        <w:rPr>
+          <w:rFonts w:ascii="Arial" w:eastAsia="Arial" w:hAnsi="Arial" w:cs="Arial"/>
+          <w:b/>
+        </w:rPr>
+        <w:t xml:space="preserve"> </w:t>
       </w:r>
     </w:p>
     <w:p>
@@ -5578,7 +5733,6 @@
           <w:rFonts w:ascii="Arial" w:eastAsia="Arial" w:hAnsi="Arial" w:cs="Arial"/>
           <w:b/>
         </w:rPr>
-        <w:lastRenderedPageBreak/>
         <w:t>After the end of each a meeting a mail will be sent to keep them with the updates that took place.</w:t>
       </w:r>
     </w:p>
@@ -5614,7 +5768,23 @@
           <w:rFonts w:ascii="Arial" w:eastAsia="Arial" w:hAnsi="Arial" w:cs="Arial"/>
           <w:b/>
         </w:rPr>
-        <w:t>Release Time : Release time will take place weekly .</w:t>
+        <w:t xml:space="preserve">Release </w:t>
+      </w:r>
+      <w:proofErr w:type="gramStart"/>
+      <w:r>
+        <w:rPr>
+          <w:rFonts w:ascii="Arial" w:eastAsia="Arial" w:hAnsi="Arial" w:cs="Arial"/>
+          <w:b/>
+        </w:rPr>
+        <w:t>Time :</w:t>
+      </w:r>
+      <w:proofErr w:type="gramEnd"/>
+      <w:r>
+        <w:rPr>
+          <w:rFonts w:ascii="Arial" w:eastAsia="Arial" w:hAnsi="Arial" w:cs="Arial"/>
+          <w:b/>
+        </w:rPr>
+        <w:t xml:space="preserve"> Release time will take place weekly .</w:t>
       </w:r>
     </w:p>
     <w:p>
@@ -5649,7 +5819,23 @@
           <w:rFonts w:ascii="Arial" w:eastAsia="Arial" w:hAnsi="Arial" w:cs="Arial"/>
           <w:b/>
         </w:rPr>
-        <w:t>Name Convention of the release : &lt;</w:t>
+        <w:t xml:space="preserve">Name Convention of the </w:t>
+      </w:r>
+      <w:proofErr w:type="gramStart"/>
+      <w:r>
+        <w:rPr>
+          <w:rFonts w:ascii="Arial" w:eastAsia="Arial" w:hAnsi="Arial" w:cs="Arial"/>
+          <w:b/>
+        </w:rPr>
+        <w:t>release :</w:t>
+      </w:r>
+      <w:proofErr w:type="gramEnd"/>
+      <w:r>
+        <w:rPr>
+          <w:rFonts w:ascii="Arial" w:eastAsia="Arial" w:hAnsi="Arial" w:cs="Arial"/>
+          <w:b/>
+        </w:rPr>
+        <w:t xml:space="preserve"> &lt;</w:t>
       </w:r>
       <w:proofErr w:type="spellStart"/>
       <w:r>
@@ -5754,7 +5940,25 @@
           <w:b/>
           <w:bCs/>
         </w:rPr>
-        <w:t>Delivery will be through  the mail .</w:t>
+        <w:t xml:space="preserve">Delivery will be </w:t>
+      </w:r>
+      <w:proofErr w:type="gramStart"/>
+      <w:r>
+        <w:rPr>
+          <w:rFonts w:ascii="Arial" w:hAnsi="Arial" w:cs="Arial"/>
+          <w:b/>
+          <w:bCs/>
+        </w:rPr>
+        <w:t>through  the</w:t>
+      </w:r>
+      <w:proofErr w:type="gramEnd"/>
+      <w:r>
+        <w:rPr>
+          <w:rFonts w:ascii="Arial" w:hAnsi="Arial" w:cs="Arial"/>
+          <w:b/>
+          <w:bCs/>
+        </w:rPr>
+        <w:t xml:space="preserve"> mail .</w:t>
       </w:r>
     </w:p>
     <w:p>
@@ -6234,7 +6438,24 @@
           <w:rFonts w:ascii="Arial" w:eastAsia="Arial" w:hAnsi="Arial" w:cs="Arial"/>
           <w:b/>
         </w:rPr>
-        <w:t>At the beginning of each release(day 1 of the release) we will review our sprint tasks first    and discuss any problem or any enhancements we can add .</w:t>
+        <w:lastRenderedPageBreak/>
+        <w:t xml:space="preserve">At the beginning of each </w:t>
+      </w:r>
+      <w:proofErr w:type="gramStart"/>
+      <w:r>
+        <w:rPr>
+          <w:rFonts w:ascii="Arial" w:eastAsia="Arial" w:hAnsi="Arial" w:cs="Arial"/>
+          <w:b/>
+        </w:rPr>
+        <w:t>release(</w:t>
+      </w:r>
+      <w:proofErr w:type="gramEnd"/>
+      <w:r>
+        <w:rPr>
+          <w:rFonts w:ascii="Arial" w:eastAsia="Arial" w:hAnsi="Arial" w:cs="Arial"/>
+          <w:b/>
+        </w:rPr>
+        <w:t>day 1 of the release) we will review our sprint tasks first    and discuss any problem or any enhancements we can add .</w:t>
       </w:r>
     </w:p>
     <w:p>
@@ -6293,7 +6514,6 @@
           <w:rFonts w:ascii="Arial" w:eastAsia="Arial" w:hAnsi="Arial" w:cs="Arial"/>
           <w:b/>
         </w:rPr>
-        <w:lastRenderedPageBreak/>
         <w:t>TASK REVIEW</w:t>
       </w:r>
     </w:p>
@@ -6325,7 +6545,23 @@
           <w:rFonts w:ascii="Arial" w:eastAsia="Arial" w:hAnsi="Arial" w:cs="Arial"/>
           <w:b/>
         </w:rPr>
-        <w:t xml:space="preserve"> assign a task to a team member he will also assign his colleague </w:t>
+        <w:t xml:space="preserve"> </w:t>
+      </w:r>
+      <w:proofErr w:type="gramStart"/>
+      <w:r>
+        <w:rPr>
+          <w:rFonts w:ascii="Arial" w:eastAsia="Arial" w:hAnsi="Arial" w:cs="Arial"/>
+          <w:b/>
+        </w:rPr>
+        <w:t>assign</w:t>
+      </w:r>
+      <w:proofErr w:type="gramEnd"/>
+      <w:r>
+        <w:rPr>
+          <w:rFonts w:ascii="Arial" w:eastAsia="Arial" w:hAnsi="Arial" w:cs="Arial"/>
+          <w:b/>
+        </w:rPr>
+        <w:t xml:space="preserve"> a task to a team member he will also assign his colleague </w:t>
       </w:r>
       <w:r>
         <w:rPr>
@@ -6384,7 +6620,15 @@
           <w:rFonts w:ascii="Arial" w:eastAsia="Arial" w:hAnsi="Arial" w:cs="Arial"/>
           <w:b/>
         </w:rPr>
-        <w:t xml:space="preserve"> on the tracking management tool </w:t>
+        <w:t xml:space="preserve"> on the tracking management </w:t>
+      </w:r>
+      <w:proofErr w:type="gramStart"/>
+      <w:r>
+        <w:rPr>
+          <w:rFonts w:ascii="Arial" w:eastAsia="Arial" w:hAnsi="Arial" w:cs="Arial"/>
+          <w:b/>
+        </w:rPr>
+        <w:t xml:space="preserve">tool </w:t>
       </w:r>
       <w:r>
         <w:rPr>
@@ -6398,7 +6642,15 @@
           <w:rFonts w:ascii="Arial" w:eastAsia="Arial" w:hAnsi="Arial" w:cs="Arial"/>
           <w:b/>
         </w:rPr>
-        <w:t xml:space="preserve">after push It to the repository </w:t>
+        <w:t>after</w:t>
+      </w:r>
+      <w:proofErr w:type="gramEnd"/>
+      <w:r>
+        <w:rPr>
+          <w:rFonts w:ascii="Arial" w:eastAsia="Arial" w:hAnsi="Arial" w:cs="Arial"/>
+          <w:b/>
+        </w:rPr>
+        <w:t xml:space="preserve"> push It to the repository </w:t>
       </w:r>
       <w:r>
         <w:rPr>
@@ -6510,7 +6762,23 @@
           <w:rFonts w:ascii="Arial" w:eastAsia="Arial" w:hAnsi="Arial" w:cs="Arial"/>
           <w:b/>
         </w:rPr>
-        <w:t>Then when the task pass the peering review ,the reviewer will drag and drop it to the review phase card(now this task is ready to be reviewed by the coach )</w:t>
+        <w:t xml:space="preserve">Then when the task pass the peering </w:t>
+      </w:r>
+      <w:proofErr w:type="gramStart"/>
+      <w:r>
+        <w:rPr>
+          <w:rFonts w:ascii="Arial" w:eastAsia="Arial" w:hAnsi="Arial" w:cs="Arial"/>
+          <w:b/>
+        </w:rPr>
+        <w:t>review ,the</w:t>
+      </w:r>
+      <w:proofErr w:type="gramEnd"/>
+      <w:r>
+        <w:rPr>
+          <w:rFonts w:ascii="Arial" w:eastAsia="Arial" w:hAnsi="Arial" w:cs="Arial"/>
+          <w:b/>
+        </w:rPr>
+        <w:t xml:space="preserve"> reviewer will drag and drop it to the review phase card(now this task is ready to be reviewed by the coach )</w:t>
       </w:r>
       <w:r>
         <w:rPr>
@@ -6570,7 +6838,15 @@
           <w:rFonts w:ascii="Arial" w:eastAsia="Arial" w:hAnsi="Arial" w:cs="Arial"/>
           <w:b/>
         </w:rPr>
-        <w:t>Every Tuesday, we will send an e-mail as a confirmation included the last version link from the configuration management tool and we will then check the comments of each release using this sheet</w:t>
+        <w:t xml:space="preserve">Every Tuesday, we will send an e-mail as a confirmation included the last version link from the configuration management tool and we will then check the comments of each release using this </w:t>
+      </w:r>
+      <w:proofErr w:type="gramStart"/>
+      <w:r>
+        <w:rPr>
+          <w:rFonts w:ascii="Arial" w:eastAsia="Arial" w:hAnsi="Arial" w:cs="Arial"/>
+          <w:b/>
+        </w:rPr>
+        <w:t>sheet</w:t>
       </w:r>
       <w:r>
         <w:rPr>
@@ -6580,6 +6856,7 @@
         <w:t>(</w:t>
       </w:r>
       <w:proofErr w:type="spellStart"/>
+      <w:proofErr w:type="gramEnd"/>
       <w:r>
         <w:rPr>
           <w:rFonts w:ascii="Arial" w:eastAsia="Arial" w:hAnsi="Arial" w:cs="Arial"/>
@@ -6602,15 +6879,7 @@
           <w:b/>
           <w:u w:val="single"/>
         </w:rPr>
-        <w:t>r</w:t>
-      </w:r>
-      <w:r>
-        <w:rPr>
-          <w:rFonts w:ascii="Arial" w:eastAsia="Arial" w:hAnsi="Arial" w:cs="Arial"/>
-          <w:b/>
-          <w:u w:val="single"/>
-        </w:rPr>
-        <w:t>eview</w:t>
+        <w:t>review</w:t>
       </w:r>
       <w:r>
         <w:rPr>
@@ -6708,12 +6977,21 @@
         </w:rPr>
         <w:t xml:space="preserve"> </w:t>
       </w:r>
-      <w:r>
-        <w:rPr>
-          <w:rFonts w:ascii="Arial" w:eastAsia="Arial" w:hAnsi="Arial" w:cs="Arial"/>
-          <w:b/>
-        </w:rPr>
-        <w:t>First we will schedule a meeting</w:t>
+      <w:proofErr w:type="gramStart"/>
+      <w:r>
+        <w:rPr>
+          <w:rFonts w:ascii="Arial" w:eastAsia="Arial" w:hAnsi="Arial" w:cs="Arial"/>
+          <w:b/>
+        </w:rPr>
+        <w:t>First</w:t>
+      </w:r>
+      <w:proofErr w:type="gramEnd"/>
+      <w:r>
+        <w:rPr>
+          <w:rFonts w:ascii="Arial" w:eastAsia="Arial" w:hAnsi="Arial" w:cs="Arial"/>
+          <w:b/>
+        </w:rPr>
+        <w:t xml:space="preserve"> we will schedule a meeting</w:t>
       </w:r>
     </w:p>
     <w:p>
@@ -6973,6 +7251,7 @@
           <w:rFonts w:ascii="Arial" w:eastAsia="Arial" w:hAnsi="Arial" w:cs="Arial"/>
           <w:b/>
         </w:rPr>
+        <w:lastRenderedPageBreak/>
         <w:t xml:space="preserve"> R</w:t>
       </w:r>
       <w:r>
@@ -7034,7 +7313,6 @@
           <w:rFonts w:ascii="Arial" w:eastAsia="Arial" w:hAnsi="Arial" w:cs="Arial"/>
           <w:b/>
         </w:rPr>
-        <w:lastRenderedPageBreak/>
         <w:t xml:space="preserve"> </w:t>
       </w:r>
       <w:r>
@@ -7299,7 +7577,7 @@
 </file>
 
 <file path=word/endnotes.xml><?xml version="1.0" encoding="utf-8"?>
-<w:endnotes xmlns:wpc="http://schemas.microsoft.com/office/word/2010/wordprocessingCanvas" xmlns:cx="http://schemas.microsoft.com/office/drawing/2014/chartex" xmlns:cx1="http://schemas.microsoft.com/office/drawing/2015/9/8/chartex" xmlns:cx2="http://schemas.microsoft.com/office/drawing/2015/10/21/chartex" xmlns:cx3="http://schemas.microsoft.com/office/drawing/2016/5/9/chartex" xmlns:cx4="http://schemas.microsoft.com/office/drawing/2016/5/10/chartex" xmlns:cx5="http://schemas.microsoft.com/office/drawing/2016/5/11/chartex" xmlns:cx6="http://schemas.microsoft.com/office/drawing/2016/5/12/chartex" xmlns:cx7="http://schemas.microsoft.com/office/drawing/2016/5/13/chartex" xmlns:cx8="http://schemas.microsoft.com/office/drawing/2016/5/14/chartex" xmlns:mc="http://schemas.openxmlformats.org/markup-compatibility/2006" xmlns:aink="http://schemas.microsoft.com/office/drawing/2016/ink" xmlns:am3d="http://schemas.microsoft.com/office/drawing/2017/model3d" xmlns:o="urn:schemas-microsoft-com:office:office" xmlns:oel="http://schemas.microsoft.com/office/2019/extlst" xmlns:r="http://schemas.openxmlformats.org/officeDocument/2006/relationships" xmlns:m="http://schemas.openxmlformats.org/officeDocument/2006/math" xmlns:v="urn:schemas-microsoft-com:vml" xmlns:wp14="http://schemas.microsoft.com/office/word/2010/wordprocessingDrawing" xmlns:wp="http://schemas.openxmlformats.org/drawingml/2006/wordprocessingDrawing" xmlns:w10="urn:schemas-microsoft-com:office:word" xmlns:w="http://schemas.openxmlformats.org/wordprocessingml/2006/main" xmlns:w14="http://schemas.microsoft.com/office/word/2010/wordml" xmlns:w15="http://schemas.microsoft.com/office/word/2012/wordml" xmlns:w16cex="http://schemas.microsoft.com/office/word/2018/wordml/cex" xmlns:w16cid="http://schemas.microsoft.com/office/word/2016/wordml/cid" xmlns:w16="http://schemas.microsoft.com/office/word/2018/wordml" xmlns:w16sdtdh="http://schemas.microsoft.com/office/word/2020/wordml/sdtdatahash" xmlns:w16se="http://schemas.microsoft.com/office/word/2015/wordml/symex" xmlns:wpg="http://schemas.microsoft.com/office/word/2010/wordprocessingGroup" xmlns:wpi="http://schemas.microsoft.com/office/word/2010/wordprocessingInk" xmlns:wne="http://schemas.microsoft.com/office/word/2006/wordml" xmlns:wps="http://schemas.microsoft.com/office/word/2010/wordprocessingShape" mc:Ignorable="w14 w15 w16se w16cid w16 w16cex w16sdtdh wp14">
+<w:endnotes xmlns:wpc="http://schemas.microsoft.com/office/word/2010/wordprocessingCanvas" xmlns:cx="http://schemas.microsoft.com/office/drawing/2014/chartex" xmlns:cx1="http://schemas.microsoft.com/office/drawing/2015/9/8/chartex" xmlns:cx2="http://schemas.microsoft.com/office/drawing/2015/10/21/chartex" xmlns:cx3="http://schemas.microsoft.com/office/drawing/2016/5/9/chartex" xmlns:cx4="http://schemas.microsoft.com/office/drawing/2016/5/10/chartex" xmlns:cx5="http://schemas.microsoft.com/office/drawing/2016/5/11/chartex" xmlns:cx6="http://schemas.microsoft.com/office/drawing/2016/5/12/chartex" xmlns:cx7="http://schemas.microsoft.com/office/drawing/2016/5/13/chartex" xmlns:cx8="http://schemas.microsoft.com/office/drawing/2016/5/14/chartex" xmlns:mc="http://schemas.openxmlformats.org/markup-compatibility/2006" xmlns:aink="http://schemas.microsoft.com/office/drawing/2016/ink" xmlns:am3d="http://schemas.microsoft.com/office/drawing/2017/model3d" xmlns:o="urn:schemas-microsoft-com:office:office" xmlns:oel="http://schemas.microsoft.com/office/2019/extlst" xmlns:r="http://schemas.openxmlformats.org/officeDocument/2006/relationships" xmlns:m="http://schemas.openxmlformats.org/officeDocument/2006/math" xmlns:v="urn:schemas-microsoft-com:vml" xmlns:wp14="http://schemas.microsoft.com/office/word/2010/wordprocessingDrawing" xmlns:wp="http://schemas.openxmlformats.org/drawingml/2006/wordprocessingDrawing" xmlns:w10="urn:schemas-microsoft-com:office:word" xmlns:w="http://schemas.openxmlformats.org/wordprocessingml/2006/main" xmlns:w14="http://schemas.microsoft.com/office/word/2010/wordml" xmlns:w15="http://schemas.microsoft.com/office/word/2012/wordml" xmlns:w16cex="http://schemas.microsoft.com/office/word/2018/wordml/cex" xmlns:w16cid="http://schemas.microsoft.com/office/word/2016/wordml/cid" xmlns:w16="http://schemas.microsoft.com/office/word/2018/wordml" xmlns:w16du="http://schemas.microsoft.com/office/word/2023/wordml/word16du" xmlns:w16sdtdh="http://schemas.microsoft.com/office/word/2020/wordml/sdtdatahash" xmlns:w16se="http://schemas.microsoft.com/office/word/2015/wordml/symex" xmlns:wpg="http://schemas.microsoft.com/office/word/2010/wordprocessingGroup" xmlns:wpi="http://schemas.microsoft.com/office/word/2010/wordprocessingInk" xmlns:wne="http://schemas.microsoft.com/office/word/2006/wordml" xmlns:wps="http://schemas.microsoft.com/office/word/2010/wordprocessingShape" mc:Ignorable="w14 w15 w16se w16cid w16 w16cex w16sdtdh w16du wp14">
   <w:endnote w:type="separator" w:id="-1">
     <w:p>
       <w:pPr>
@@ -7326,7 +7604,7 @@
 </file>
 
 <file path=word/footer1.xml><?xml version="1.0" encoding="utf-8"?>
-<w:ftr xmlns:wpc="http://schemas.microsoft.com/office/word/2010/wordprocessingCanvas" xmlns:cx="http://schemas.microsoft.com/office/drawing/2014/chartex" xmlns:cx1="http://schemas.microsoft.com/office/drawing/2015/9/8/chartex" xmlns:cx2="http://schemas.microsoft.com/office/drawing/2015/10/21/chartex" xmlns:cx3="http://schemas.microsoft.com/office/drawing/2016/5/9/chartex" xmlns:cx4="http://schemas.microsoft.com/office/drawing/2016/5/10/chartex" xmlns:cx5="http://schemas.microsoft.com/office/drawing/2016/5/11/chartex" xmlns:cx6="http://schemas.microsoft.com/office/drawing/2016/5/12/chartex" xmlns:cx7="http://schemas.microsoft.com/office/drawing/2016/5/13/chartex" xmlns:cx8="http://schemas.microsoft.com/office/drawing/2016/5/14/chartex" xmlns:mc="http://schemas.openxmlformats.org/markup-compatibility/2006" xmlns:aink="http://schemas.microsoft.com/office/drawing/2016/ink" xmlns:am3d="http://schemas.microsoft.com/office/drawing/2017/model3d" xmlns:o="urn:schemas-microsoft-com:office:office" xmlns:oel="http://schemas.microsoft.com/office/2019/extlst" xmlns:r="http://schemas.openxmlformats.org/officeDocument/2006/relationships" xmlns:m="http://schemas.openxmlformats.org/officeDocument/2006/math" xmlns:v="urn:schemas-microsoft-com:vml" xmlns:wp14="http://schemas.microsoft.com/office/word/2010/wordprocessingDrawing" xmlns:wp="http://schemas.openxmlformats.org/drawingml/2006/wordprocessingDrawing" xmlns:w10="urn:schemas-microsoft-com:office:word" xmlns:w="http://schemas.openxmlformats.org/wordprocessingml/2006/main" xmlns:w14="http://schemas.microsoft.com/office/word/2010/wordml" xmlns:w15="http://schemas.microsoft.com/office/word/2012/wordml" xmlns:w16cex="http://schemas.microsoft.com/office/word/2018/wordml/cex" xmlns:w16cid="http://schemas.microsoft.com/office/word/2016/wordml/cid" xmlns:w16="http://schemas.microsoft.com/office/word/2018/wordml" xmlns:w16sdtdh="http://schemas.microsoft.com/office/word/2020/wordml/sdtdatahash" xmlns:w16se="http://schemas.microsoft.com/office/word/2015/wordml/symex" xmlns:wpg="http://schemas.microsoft.com/office/word/2010/wordprocessingGroup" xmlns:wpi="http://schemas.microsoft.com/office/word/2010/wordprocessingInk" xmlns:wne="http://schemas.microsoft.com/office/word/2006/wordml" xmlns:wps="http://schemas.microsoft.com/office/word/2010/wordprocessingShape" mc:Ignorable="w14 w15 w16se w16cid w16 w16cex w16sdtdh wp14">
+<w:ftr xmlns:wpc="http://schemas.microsoft.com/office/word/2010/wordprocessingCanvas" xmlns:cx="http://schemas.microsoft.com/office/drawing/2014/chartex" xmlns:cx1="http://schemas.microsoft.com/office/drawing/2015/9/8/chartex" xmlns:cx2="http://schemas.microsoft.com/office/drawing/2015/10/21/chartex" xmlns:cx3="http://schemas.microsoft.com/office/drawing/2016/5/9/chartex" xmlns:cx4="http://schemas.microsoft.com/office/drawing/2016/5/10/chartex" xmlns:cx5="http://schemas.microsoft.com/office/drawing/2016/5/11/chartex" xmlns:cx6="http://schemas.microsoft.com/office/drawing/2016/5/12/chartex" xmlns:cx7="http://schemas.microsoft.com/office/drawing/2016/5/13/chartex" xmlns:cx8="http://schemas.microsoft.com/office/drawing/2016/5/14/chartex" xmlns:mc="http://schemas.openxmlformats.org/markup-compatibility/2006" xmlns:aink="http://schemas.microsoft.com/office/drawing/2016/ink" xmlns:am3d="http://schemas.microsoft.com/office/drawing/2017/model3d" xmlns:o="urn:schemas-microsoft-com:office:office" xmlns:oel="http://schemas.microsoft.com/office/2019/extlst" xmlns:r="http://schemas.openxmlformats.org/officeDocument/2006/relationships" xmlns:m="http://schemas.openxmlformats.org/officeDocument/2006/math" xmlns:v="urn:schemas-microsoft-com:vml" xmlns:wp14="http://schemas.microsoft.com/office/word/2010/wordprocessingDrawing" xmlns:wp="http://schemas.openxmlformats.org/drawingml/2006/wordprocessingDrawing" xmlns:w10="urn:schemas-microsoft-com:office:word" xmlns:w="http://schemas.openxmlformats.org/wordprocessingml/2006/main" xmlns:w14="http://schemas.microsoft.com/office/word/2010/wordml" xmlns:w15="http://schemas.microsoft.com/office/word/2012/wordml" xmlns:w16cex="http://schemas.microsoft.com/office/word/2018/wordml/cex" xmlns:w16cid="http://schemas.microsoft.com/office/word/2016/wordml/cid" xmlns:w16="http://schemas.microsoft.com/office/word/2018/wordml" xmlns:w16du="http://schemas.microsoft.com/office/word/2023/wordml/word16du" xmlns:w16sdtdh="http://schemas.microsoft.com/office/word/2020/wordml/sdtdatahash" xmlns:w16se="http://schemas.microsoft.com/office/word/2015/wordml/symex" xmlns:wpg="http://schemas.microsoft.com/office/word/2010/wordprocessingGroup" xmlns:wpi="http://schemas.microsoft.com/office/word/2010/wordprocessingInk" xmlns:wne="http://schemas.microsoft.com/office/word/2006/wordml" xmlns:wps="http://schemas.microsoft.com/office/word/2010/wordprocessingShape" mc:Ignorable="w14 w15 w16se w16cid w16 w16cex w16sdtdh w16du wp14">
   <w:p>
     <w:pPr>
       <w:tabs>
@@ -7376,7 +7654,7 @@
 </file>
 
 <file path=word/footer2.xml><?xml version="1.0" encoding="utf-8"?>
-<w:ftr xmlns:wpc="http://schemas.microsoft.com/office/word/2010/wordprocessingCanvas" xmlns:cx="http://schemas.microsoft.com/office/drawing/2014/chartex" xmlns:cx1="http://schemas.microsoft.com/office/drawing/2015/9/8/chartex" xmlns:cx2="http://schemas.microsoft.com/office/drawing/2015/10/21/chartex" xmlns:cx3="http://schemas.microsoft.com/office/drawing/2016/5/9/chartex" xmlns:cx4="http://schemas.microsoft.com/office/drawing/2016/5/10/chartex" xmlns:cx5="http://schemas.microsoft.com/office/drawing/2016/5/11/chartex" xmlns:cx6="http://schemas.microsoft.com/office/drawing/2016/5/12/chartex" xmlns:cx7="http://schemas.microsoft.com/office/drawing/2016/5/13/chartex" xmlns:cx8="http://schemas.microsoft.com/office/drawing/2016/5/14/chartex" xmlns:mc="http://schemas.openxmlformats.org/markup-compatibility/2006" xmlns:aink="http://schemas.microsoft.com/office/drawing/2016/ink" xmlns:am3d="http://schemas.microsoft.com/office/drawing/2017/model3d" xmlns:o="urn:schemas-microsoft-com:office:office" xmlns:oel="http://schemas.microsoft.com/office/2019/extlst" xmlns:r="http://schemas.openxmlformats.org/officeDocument/2006/relationships" xmlns:m="http://schemas.openxmlformats.org/officeDocument/2006/math" xmlns:v="urn:schemas-microsoft-com:vml" xmlns:wp14="http://schemas.microsoft.com/office/word/2010/wordprocessingDrawing" xmlns:wp="http://schemas.openxmlformats.org/drawingml/2006/wordprocessingDrawing" xmlns:w10="urn:schemas-microsoft-com:office:word" xmlns:w="http://schemas.openxmlformats.org/wordprocessingml/2006/main" xmlns:w14="http://schemas.microsoft.com/office/word/2010/wordml" xmlns:w15="http://schemas.microsoft.com/office/word/2012/wordml" xmlns:w16cex="http://schemas.microsoft.com/office/word/2018/wordml/cex" xmlns:w16cid="http://schemas.microsoft.com/office/word/2016/wordml/cid" xmlns:w16="http://schemas.microsoft.com/office/word/2018/wordml" xmlns:w16sdtdh="http://schemas.microsoft.com/office/word/2020/wordml/sdtdatahash" xmlns:w16se="http://schemas.microsoft.com/office/word/2015/wordml/symex" xmlns:wpg="http://schemas.microsoft.com/office/word/2010/wordprocessingGroup" xmlns:wpi="http://schemas.microsoft.com/office/word/2010/wordprocessingInk" xmlns:wne="http://schemas.microsoft.com/office/word/2006/wordml" xmlns:wps="http://schemas.microsoft.com/office/word/2010/wordprocessingShape" mc:Ignorable="w14 w15 w16se w16cid w16 w16cex w16sdtdh wp14">
+<w:ftr xmlns:wpc="http://schemas.microsoft.com/office/word/2010/wordprocessingCanvas" xmlns:cx="http://schemas.microsoft.com/office/drawing/2014/chartex" xmlns:cx1="http://schemas.microsoft.com/office/drawing/2015/9/8/chartex" xmlns:cx2="http://schemas.microsoft.com/office/drawing/2015/10/21/chartex" xmlns:cx3="http://schemas.microsoft.com/office/drawing/2016/5/9/chartex" xmlns:cx4="http://schemas.microsoft.com/office/drawing/2016/5/10/chartex" xmlns:cx5="http://schemas.microsoft.com/office/drawing/2016/5/11/chartex" xmlns:cx6="http://schemas.microsoft.com/office/drawing/2016/5/12/chartex" xmlns:cx7="http://schemas.microsoft.com/office/drawing/2016/5/13/chartex" xmlns:cx8="http://schemas.microsoft.com/office/drawing/2016/5/14/chartex" xmlns:mc="http://schemas.openxmlformats.org/markup-compatibility/2006" xmlns:aink="http://schemas.microsoft.com/office/drawing/2016/ink" xmlns:am3d="http://schemas.microsoft.com/office/drawing/2017/model3d" xmlns:o="urn:schemas-microsoft-com:office:office" xmlns:oel="http://schemas.microsoft.com/office/2019/extlst" xmlns:r="http://schemas.openxmlformats.org/officeDocument/2006/relationships" xmlns:m="http://schemas.openxmlformats.org/officeDocument/2006/math" xmlns:v="urn:schemas-microsoft-com:vml" xmlns:wp14="http://schemas.microsoft.com/office/word/2010/wordprocessingDrawing" xmlns:wp="http://schemas.openxmlformats.org/drawingml/2006/wordprocessingDrawing" xmlns:w10="urn:schemas-microsoft-com:office:word" xmlns:w="http://schemas.openxmlformats.org/wordprocessingml/2006/main" xmlns:w14="http://schemas.microsoft.com/office/word/2010/wordml" xmlns:w15="http://schemas.microsoft.com/office/word/2012/wordml" xmlns:w16cex="http://schemas.microsoft.com/office/word/2018/wordml/cex" xmlns:w16cid="http://schemas.microsoft.com/office/word/2016/wordml/cid" xmlns:w16="http://schemas.microsoft.com/office/word/2018/wordml" xmlns:w16du="http://schemas.microsoft.com/office/word/2023/wordml/word16du" xmlns:w16sdtdh="http://schemas.microsoft.com/office/word/2020/wordml/sdtdatahash" xmlns:w16se="http://schemas.microsoft.com/office/word/2015/wordml/symex" xmlns:wpg="http://schemas.microsoft.com/office/word/2010/wordprocessingGroup" xmlns:wpi="http://schemas.microsoft.com/office/word/2010/wordprocessingInk" xmlns:wne="http://schemas.microsoft.com/office/word/2006/wordml" xmlns:wps="http://schemas.microsoft.com/office/word/2010/wordprocessingShape" mc:Ignorable="w14 w15 w16se w16cid w16 w16cex w16sdtdh w16du wp14">
   <w:p>
     <w:pPr>
       <w:pBdr>
@@ -7586,7 +7864,7 @@
 </file>
 
 <file path=word/footer3.xml><?xml version="1.0" encoding="utf-8"?>
-<w:ftr xmlns:wpc="http://schemas.microsoft.com/office/word/2010/wordprocessingCanvas" xmlns:cx="http://schemas.microsoft.com/office/drawing/2014/chartex" xmlns:cx1="http://schemas.microsoft.com/office/drawing/2015/9/8/chartex" xmlns:cx2="http://schemas.microsoft.com/office/drawing/2015/10/21/chartex" xmlns:cx3="http://schemas.microsoft.com/office/drawing/2016/5/9/chartex" xmlns:cx4="http://schemas.microsoft.com/office/drawing/2016/5/10/chartex" xmlns:cx5="http://schemas.microsoft.com/office/drawing/2016/5/11/chartex" xmlns:cx6="http://schemas.microsoft.com/office/drawing/2016/5/12/chartex" xmlns:cx7="http://schemas.microsoft.com/office/drawing/2016/5/13/chartex" xmlns:cx8="http://schemas.microsoft.com/office/drawing/2016/5/14/chartex" xmlns:mc="http://schemas.openxmlformats.org/markup-compatibility/2006" xmlns:aink="http://schemas.microsoft.com/office/drawing/2016/ink" xmlns:am3d="http://schemas.microsoft.com/office/drawing/2017/model3d" xmlns:o="urn:schemas-microsoft-com:office:office" xmlns:oel="http://schemas.microsoft.com/office/2019/extlst" xmlns:r="http://schemas.openxmlformats.org/officeDocument/2006/relationships" xmlns:m="http://schemas.openxmlformats.org/officeDocument/2006/math" xmlns:v="urn:schemas-microsoft-com:vml" xmlns:wp14="http://schemas.microsoft.com/office/word/2010/wordprocessingDrawing" xmlns:wp="http://schemas.openxmlformats.org/drawingml/2006/wordprocessingDrawing" xmlns:w10="urn:schemas-microsoft-com:office:word" xmlns:w="http://schemas.openxmlformats.org/wordprocessingml/2006/main" xmlns:w14="http://schemas.microsoft.com/office/word/2010/wordml" xmlns:w15="http://schemas.microsoft.com/office/word/2012/wordml" xmlns:w16cex="http://schemas.microsoft.com/office/word/2018/wordml/cex" xmlns:w16cid="http://schemas.microsoft.com/office/word/2016/wordml/cid" xmlns:w16="http://schemas.microsoft.com/office/word/2018/wordml" xmlns:w16sdtdh="http://schemas.microsoft.com/office/word/2020/wordml/sdtdatahash" xmlns:w16se="http://schemas.microsoft.com/office/word/2015/wordml/symex" xmlns:wpg="http://schemas.microsoft.com/office/word/2010/wordprocessingGroup" xmlns:wpi="http://schemas.microsoft.com/office/word/2010/wordprocessingInk" xmlns:wne="http://schemas.microsoft.com/office/word/2006/wordml" xmlns:wps="http://schemas.microsoft.com/office/word/2010/wordprocessingShape" mc:Ignorable="w14 w15 w16se w16cid w16 w16cex w16sdtdh wp14">
+<w:ftr xmlns:wpc="http://schemas.microsoft.com/office/word/2010/wordprocessingCanvas" xmlns:cx="http://schemas.microsoft.com/office/drawing/2014/chartex" xmlns:cx1="http://schemas.microsoft.com/office/drawing/2015/9/8/chartex" xmlns:cx2="http://schemas.microsoft.com/office/drawing/2015/10/21/chartex" xmlns:cx3="http://schemas.microsoft.com/office/drawing/2016/5/9/chartex" xmlns:cx4="http://schemas.microsoft.com/office/drawing/2016/5/10/chartex" xmlns:cx5="http://schemas.microsoft.com/office/drawing/2016/5/11/chartex" xmlns:cx6="http://schemas.microsoft.com/office/drawing/2016/5/12/chartex" xmlns:cx7="http://schemas.microsoft.com/office/drawing/2016/5/13/chartex" xmlns:cx8="http://schemas.microsoft.com/office/drawing/2016/5/14/chartex" xmlns:mc="http://schemas.openxmlformats.org/markup-compatibility/2006" xmlns:aink="http://schemas.microsoft.com/office/drawing/2016/ink" xmlns:am3d="http://schemas.microsoft.com/office/drawing/2017/model3d" xmlns:o="urn:schemas-microsoft-com:office:office" xmlns:oel="http://schemas.microsoft.com/office/2019/extlst" xmlns:r="http://schemas.openxmlformats.org/officeDocument/2006/relationships" xmlns:m="http://schemas.openxmlformats.org/officeDocument/2006/math" xmlns:v="urn:schemas-microsoft-com:vml" xmlns:wp14="http://schemas.microsoft.com/office/word/2010/wordprocessingDrawing" xmlns:wp="http://schemas.openxmlformats.org/drawingml/2006/wordprocessingDrawing" xmlns:w10="urn:schemas-microsoft-com:office:word" xmlns:w="http://schemas.openxmlformats.org/wordprocessingml/2006/main" xmlns:w14="http://schemas.microsoft.com/office/word/2010/wordml" xmlns:w15="http://schemas.microsoft.com/office/word/2012/wordml" xmlns:w16cex="http://schemas.microsoft.com/office/word/2018/wordml/cex" xmlns:w16cid="http://schemas.microsoft.com/office/word/2016/wordml/cid" xmlns:w16="http://schemas.microsoft.com/office/word/2018/wordml" xmlns:w16du="http://schemas.microsoft.com/office/word/2023/wordml/word16du" xmlns:w16sdtdh="http://schemas.microsoft.com/office/word/2020/wordml/sdtdatahash" xmlns:w16se="http://schemas.microsoft.com/office/word/2015/wordml/symex" xmlns:wpg="http://schemas.microsoft.com/office/word/2010/wordprocessingGroup" xmlns:wpi="http://schemas.microsoft.com/office/word/2010/wordprocessingInk" xmlns:wne="http://schemas.microsoft.com/office/word/2006/wordml" xmlns:wps="http://schemas.microsoft.com/office/word/2010/wordprocessingShape" mc:Ignorable="w14 w15 w16se w16cid w16 w16cex w16sdtdh w16du wp14">
   <w:p>
     <w:pPr>
       <w:pBdr>
@@ -7613,7 +7891,7 @@
 </file>
 
 <file path=word/footer4.xml><?xml version="1.0" encoding="utf-8"?>
-<w:ftr xmlns:wpc="http://schemas.microsoft.com/office/word/2010/wordprocessingCanvas" xmlns:cx="http://schemas.microsoft.com/office/drawing/2014/chartex" xmlns:cx1="http://schemas.microsoft.com/office/drawing/2015/9/8/chartex" xmlns:cx2="http://schemas.microsoft.com/office/drawing/2015/10/21/chartex" xmlns:cx3="http://schemas.microsoft.com/office/drawing/2016/5/9/chartex" xmlns:cx4="http://schemas.microsoft.com/office/drawing/2016/5/10/chartex" xmlns:cx5="http://schemas.microsoft.com/office/drawing/2016/5/11/chartex" xmlns:cx6="http://schemas.microsoft.com/office/drawing/2016/5/12/chartex" xmlns:cx7="http://schemas.microsoft.com/office/drawing/2016/5/13/chartex" xmlns:cx8="http://schemas.microsoft.com/office/drawing/2016/5/14/chartex" xmlns:mc="http://schemas.openxmlformats.org/markup-compatibility/2006" xmlns:aink="http://schemas.microsoft.com/office/drawing/2016/ink" xmlns:am3d="http://schemas.microsoft.com/office/drawing/2017/model3d" xmlns:o="urn:schemas-microsoft-com:office:office" xmlns:oel="http://schemas.microsoft.com/office/2019/extlst" xmlns:r="http://schemas.openxmlformats.org/officeDocument/2006/relationships" xmlns:m="http://schemas.openxmlformats.org/officeDocument/2006/math" xmlns:v="urn:schemas-microsoft-com:vml" xmlns:wp14="http://schemas.microsoft.com/office/word/2010/wordprocessingDrawing" xmlns:wp="http://schemas.openxmlformats.org/drawingml/2006/wordprocessingDrawing" xmlns:w10="urn:schemas-microsoft-com:office:word" xmlns:w="http://schemas.openxmlformats.org/wordprocessingml/2006/main" xmlns:w14="http://schemas.microsoft.com/office/word/2010/wordml" xmlns:w15="http://schemas.microsoft.com/office/word/2012/wordml" xmlns:w16cex="http://schemas.microsoft.com/office/word/2018/wordml/cex" xmlns:w16cid="http://schemas.microsoft.com/office/word/2016/wordml/cid" xmlns:w16="http://schemas.microsoft.com/office/word/2018/wordml" xmlns:w16sdtdh="http://schemas.microsoft.com/office/word/2020/wordml/sdtdatahash" xmlns:w16se="http://schemas.microsoft.com/office/word/2015/wordml/symex" xmlns:wpg="http://schemas.microsoft.com/office/word/2010/wordprocessingGroup" xmlns:wpi="http://schemas.microsoft.com/office/word/2010/wordprocessingInk" xmlns:wne="http://schemas.microsoft.com/office/word/2006/wordml" xmlns:wps="http://schemas.microsoft.com/office/word/2010/wordprocessingShape" mc:Ignorable="w14 w15 w16se w16cid w16 w16cex w16sdtdh wp14">
+<w:ftr xmlns:wpc="http://schemas.microsoft.com/office/word/2010/wordprocessingCanvas" xmlns:cx="http://schemas.microsoft.com/office/drawing/2014/chartex" xmlns:cx1="http://schemas.microsoft.com/office/drawing/2015/9/8/chartex" xmlns:cx2="http://schemas.microsoft.com/office/drawing/2015/10/21/chartex" xmlns:cx3="http://schemas.microsoft.com/office/drawing/2016/5/9/chartex" xmlns:cx4="http://schemas.microsoft.com/office/drawing/2016/5/10/chartex" xmlns:cx5="http://schemas.microsoft.com/office/drawing/2016/5/11/chartex" xmlns:cx6="http://schemas.microsoft.com/office/drawing/2016/5/12/chartex" xmlns:cx7="http://schemas.microsoft.com/office/drawing/2016/5/13/chartex" xmlns:cx8="http://schemas.microsoft.com/office/drawing/2016/5/14/chartex" xmlns:mc="http://schemas.openxmlformats.org/markup-compatibility/2006" xmlns:aink="http://schemas.microsoft.com/office/drawing/2016/ink" xmlns:am3d="http://schemas.microsoft.com/office/drawing/2017/model3d" xmlns:o="urn:schemas-microsoft-com:office:office" xmlns:oel="http://schemas.microsoft.com/office/2019/extlst" xmlns:r="http://schemas.openxmlformats.org/officeDocument/2006/relationships" xmlns:m="http://schemas.openxmlformats.org/officeDocument/2006/math" xmlns:v="urn:schemas-microsoft-com:vml" xmlns:wp14="http://schemas.microsoft.com/office/word/2010/wordprocessingDrawing" xmlns:wp="http://schemas.openxmlformats.org/drawingml/2006/wordprocessingDrawing" xmlns:w10="urn:schemas-microsoft-com:office:word" xmlns:w="http://schemas.openxmlformats.org/wordprocessingml/2006/main" xmlns:w14="http://schemas.microsoft.com/office/word/2010/wordml" xmlns:w15="http://schemas.microsoft.com/office/word/2012/wordml" xmlns:w16cex="http://schemas.microsoft.com/office/word/2018/wordml/cex" xmlns:w16cid="http://schemas.microsoft.com/office/word/2016/wordml/cid" xmlns:w16="http://schemas.microsoft.com/office/word/2018/wordml" xmlns:w16du="http://schemas.microsoft.com/office/word/2023/wordml/word16du" xmlns:w16sdtdh="http://schemas.microsoft.com/office/word/2020/wordml/sdtdatahash" xmlns:w16se="http://schemas.microsoft.com/office/word/2015/wordml/symex" xmlns:wpg="http://schemas.microsoft.com/office/word/2010/wordprocessingGroup" xmlns:wpi="http://schemas.microsoft.com/office/word/2010/wordprocessingInk" xmlns:wne="http://schemas.microsoft.com/office/word/2006/wordml" xmlns:wps="http://schemas.microsoft.com/office/word/2010/wordprocessingShape" mc:Ignorable="w14 w15 w16se w16cid w16 w16cex w16sdtdh w16du wp14">
   <w:p>
     <w:pPr>
       <w:pBdr>
@@ -7786,7 +8064,7 @@
 </file>
 
 <file path=word/footer5.xml><?xml version="1.0" encoding="utf-8"?>
-<w:ftr xmlns:wpc="http://schemas.microsoft.com/office/word/2010/wordprocessingCanvas" xmlns:cx="http://schemas.microsoft.com/office/drawing/2014/chartex" xmlns:cx1="http://schemas.microsoft.com/office/drawing/2015/9/8/chartex" xmlns:cx2="http://schemas.microsoft.com/office/drawing/2015/10/21/chartex" xmlns:cx3="http://schemas.microsoft.com/office/drawing/2016/5/9/chartex" xmlns:cx4="http://schemas.microsoft.com/office/drawing/2016/5/10/chartex" xmlns:cx5="http://schemas.microsoft.com/office/drawing/2016/5/11/chartex" xmlns:cx6="http://schemas.microsoft.com/office/drawing/2016/5/12/chartex" xmlns:cx7="http://schemas.microsoft.com/office/drawing/2016/5/13/chartex" xmlns:cx8="http://schemas.microsoft.com/office/drawing/2016/5/14/chartex" xmlns:mc="http://schemas.openxmlformats.org/markup-compatibility/2006" xmlns:aink="http://schemas.microsoft.com/office/drawing/2016/ink" xmlns:am3d="http://schemas.microsoft.com/office/drawing/2017/model3d" xmlns:o="urn:schemas-microsoft-com:office:office" xmlns:oel="http://schemas.microsoft.com/office/2019/extlst" xmlns:r="http://schemas.openxmlformats.org/officeDocument/2006/relationships" xmlns:m="http://schemas.openxmlformats.org/officeDocument/2006/math" xmlns:v="urn:schemas-microsoft-com:vml" xmlns:wp14="http://schemas.microsoft.com/office/word/2010/wordprocessingDrawing" xmlns:wp="http://schemas.openxmlformats.org/drawingml/2006/wordprocessingDrawing" xmlns:w10="urn:schemas-microsoft-com:office:word" xmlns:w="http://schemas.openxmlformats.org/wordprocessingml/2006/main" xmlns:w14="http://schemas.microsoft.com/office/word/2010/wordml" xmlns:w15="http://schemas.microsoft.com/office/word/2012/wordml" xmlns:w16cex="http://schemas.microsoft.com/office/word/2018/wordml/cex" xmlns:w16cid="http://schemas.microsoft.com/office/word/2016/wordml/cid" xmlns:w16="http://schemas.microsoft.com/office/word/2018/wordml" xmlns:w16sdtdh="http://schemas.microsoft.com/office/word/2020/wordml/sdtdatahash" xmlns:w16se="http://schemas.microsoft.com/office/word/2015/wordml/symex" xmlns:wpg="http://schemas.microsoft.com/office/word/2010/wordprocessingGroup" xmlns:wpi="http://schemas.microsoft.com/office/word/2010/wordprocessingInk" xmlns:wne="http://schemas.microsoft.com/office/word/2006/wordml" xmlns:wps="http://schemas.microsoft.com/office/word/2010/wordprocessingShape" mc:Ignorable="w14 w15 w16se w16cid w16 w16cex w16sdtdh wp14">
+<w:ftr xmlns:wpc="http://schemas.microsoft.com/office/word/2010/wordprocessingCanvas" xmlns:cx="http://schemas.microsoft.com/office/drawing/2014/chartex" xmlns:cx1="http://schemas.microsoft.com/office/drawing/2015/9/8/chartex" xmlns:cx2="http://schemas.microsoft.com/office/drawing/2015/10/21/chartex" xmlns:cx3="http://schemas.microsoft.com/office/drawing/2016/5/9/chartex" xmlns:cx4="http://schemas.microsoft.com/office/drawing/2016/5/10/chartex" xmlns:cx5="http://schemas.microsoft.com/office/drawing/2016/5/11/chartex" xmlns:cx6="http://schemas.microsoft.com/office/drawing/2016/5/12/chartex" xmlns:cx7="http://schemas.microsoft.com/office/drawing/2016/5/13/chartex" xmlns:cx8="http://schemas.microsoft.com/office/drawing/2016/5/14/chartex" xmlns:mc="http://schemas.openxmlformats.org/markup-compatibility/2006" xmlns:aink="http://schemas.microsoft.com/office/drawing/2016/ink" xmlns:am3d="http://schemas.microsoft.com/office/drawing/2017/model3d" xmlns:o="urn:schemas-microsoft-com:office:office" xmlns:oel="http://schemas.microsoft.com/office/2019/extlst" xmlns:r="http://schemas.openxmlformats.org/officeDocument/2006/relationships" xmlns:m="http://schemas.openxmlformats.org/officeDocument/2006/math" xmlns:v="urn:schemas-microsoft-com:vml" xmlns:wp14="http://schemas.microsoft.com/office/word/2010/wordprocessingDrawing" xmlns:wp="http://schemas.openxmlformats.org/drawingml/2006/wordprocessingDrawing" xmlns:w10="urn:schemas-microsoft-com:office:word" xmlns:w="http://schemas.openxmlformats.org/wordprocessingml/2006/main" xmlns:w14="http://schemas.microsoft.com/office/word/2010/wordml" xmlns:w15="http://schemas.microsoft.com/office/word/2012/wordml" xmlns:w16cex="http://schemas.microsoft.com/office/word/2018/wordml/cex" xmlns:w16cid="http://schemas.microsoft.com/office/word/2016/wordml/cid" xmlns:w16="http://schemas.microsoft.com/office/word/2018/wordml" xmlns:w16du="http://schemas.microsoft.com/office/word/2023/wordml/word16du" xmlns:w16sdtdh="http://schemas.microsoft.com/office/word/2020/wordml/sdtdatahash" xmlns:w16se="http://schemas.microsoft.com/office/word/2015/wordml/symex" xmlns:wpg="http://schemas.microsoft.com/office/word/2010/wordprocessingGroup" xmlns:wpi="http://schemas.microsoft.com/office/word/2010/wordprocessingInk" xmlns:wne="http://schemas.microsoft.com/office/word/2006/wordml" xmlns:wps="http://schemas.microsoft.com/office/word/2010/wordprocessingShape" mc:Ignorable="w14 w15 w16se w16cid w16 w16cex w16sdtdh w16du wp14">
   <w:p>
     <w:pPr>
       <w:tabs>
@@ -7878,7 +8156,7 @@
 </file>
 
 <file path=word/footnotes.xml><?xml version="1.0" encoding="utf-8"?>
-<w:footnotes xmlns:wpc="http://schemas.microsoft.com/office/word/2010/wordprocessingCanvas" xmlns:cx="http://schemas.microsoft.com/office/drawing/2014/chartex" xmlns:cx1="http://schemas.microsoft.com/office/drawing/2015/9/8/chartex" xmlns:cx2="http://schemas.microsoft.com/office/drawing/2015/10/21/chartex" xmlns:cx3="http://schemas.microsoft.com/office/drawing/2016/5/9/chartex" xmlns:cx4="http://schemas.microsoft.com/office/drawing/2016/5/10/chartex" xmlns:cx5="http://schemas.microsoft.com/office/drawing/2016/5/11/chartex" xmlns:cx6="http://schemas.microsoft.com/office/drawing/2016/5/12/chartex" xmlns:cx7="http://schemas.microsoft.com/office/drawing/2016/5/13/chartex" xmlns:cx8="http://schemas.microsoft.com/office/drawing/2016/5/14/chartex" xmlns:mc="http://schemas.openxmlformats.org/markup-compatibility/2006" xmlns:aink="http://schemas.microsoft.com/office/drawing/2016/ink" xmlns:am3d="http://schemas.microsoft.com/office/drawing/2017/model3d" xmlns:o="urn:schemas-microsoft-com:office:office" xmlns:oel="http://schemas.microsoft.com/office/2019/extlst" xmlns:r="http://schemas.openxmlformats.org/officeDocument/2006/relationships" xmlns:m="http://schemas.openxmlformats.org/officeDocument/2006/math" xmlns:v="urn:schemas-microsoft-com:vml" xmlns:wp14="http://schemas.microsoft.com/office/word/2010/wordprocessingDrawing" xmlns:wp="http://schemas.openxmlformats.org/drawingml/2006/wordprocessingDrawing" xmlns:w10="urn:schemas-microsoft-com:office:word" xmlns:w="http://schemas.openxmlformats.org/wordprocessingml/2006/main" xmlns:w14="http://schemas.microsoft.com/office/word/2010/wordml" xmlns:w15="http://schemas.microsoft.com/office/word/2012/wordml" xmlns:w16cex="http://schemas.microsoft.com/office/word/2018/wordml/cex" xmlns:w16cid="http://schemas.microsoft.com/office/word/2016/wordml/cid" xmlns:w16="http://schemas.microsoft.com/office/word/2018/wordml" xmlns:w16sdtdh="http://schemas.microsoft.com/office/word/2020/wordml/sdtdatahash" xmlns:w16se="http://schemas.microsoft.com/office/word/2015/wordml/symex" xmlns:wpg="http://schemas.microsoft.com/office/word/2010/wordprocessingGroup" xmlns:wpi="http://schemas.microsoft.com/office/word/2010/wordprocessingInk" xmlns:wne="http://schemas.microsoft.com/office/word/2006/wordml" xmlns:wps="http://schemas.microsoft.com/office/word/2010/wordprocessingShape" mc:Ignorable="w14 w15 w16se w16cid w16 w16cex w16sdtdh wp14">
+<w:footnotes xmlns:wpc="http://schemas.microsoft.com/office/word/2010/wordprocessingCanvas" xmlns:cx="http://schemas.microsoft.com/office/drawing/2014/chartex" xmlns:cx1="http://schemas.microsoft.com/office/drawing/2015/9/8/chartex" xmlns:cx2="http://schemas.microsoft.com/office/drawing/2015/10/21/chartex" xmlns:cx3="http://schemas.microsoft.com/office/drawing/2016/5/9/chartex" xmlns:cx4="http://schemas.microsoft.com/office/drawing/2016/5/10/chartex" xmlns:cx5="http://schemas.microsoft.com/office/drawing/2016/5/11/chartex" xmlns:cx6="http://schemas.microsoft.com/office/drawing/2016/5/12/chartex" xmlns:cx7="http://schemas.microsoft.com/office/drawing/2016/5/13/chartex" xmlns:cx8="http://schemas.microsoft.com/office/drawing/2016/5/14/chartex" xmlns:mc="http://schemas.openxmlformats.org/markup-compatibility/2006" xmlns:aink="http://schemas.microsoft.com/office/drawing/2016/ink" xmlns:am3d="http://schemas.microsoft.com/office/drawing/2017/model3d" xmlns:o="urn:schemas-microsoft-com:office:office" xmlns:oel="http://schemas.microsoft.com/office/2019/extlst" xmlns:r="http://schemas.openxmlformats.org/officeDocument/2006/relationships" xmlns:m="http://schemas.openxmlformats.org/officeDocument/2006/math" xmlns:v="urn:schemas-microsoft-com:vml" xmlns:wp14="http://schemas.microsoft.com/office/word/2010/wordprocessingDrawing" xmlns:wp="http://schemas.openxmlformats.org/drawingml/2006/wordprocessingDrawing" xmlns:w10="urn:schemas-microsoft-com:office:word" xmlns:w="http://schemas.openxmlformats.org/wordprocessingml/2006/main" xmlns:w14="http://schemas.microsoft.com/office/word/2010/wordml" xmlns:w15="http://schemas.microsoft.com/office/word/2012/wordml" xmlns:w16cex="http://schemas.microsoft.com/office/word/2018/wordml/cex" xmlns:w16cid="http://schemas.microsoft.com/office/word/2016/wordml/cid" xmlns:w16="http://schemas.microsoft.com/office/word/2018/wordml" xmlns:w16du="http://schemas.microsoft.com/office/word/2023/wordml/word16du" xmlns:w16sdtdh="http://schemas.microsoft.com/office/word/2020/wordml/sdtdatahash" xmlns:w16se="http://schemas.microsoft.com/office/word/2015/wordml/symex" xmlns:wpg="http://schemas.microsoft.com/office/word/2010/wordprocessingGroup" xmlns:wpi="http://schemas.microsoft.com/office/word/2010/wordprocessingInk" xmlns:wne="http://schemas.microsoft.com/office/word/2006/wordml" xmlns:wps="http://schemas.microsoft.com/office/word/2010/wordprocessingShape" mc:Ignorable="w14 w15 w16se w16cid w16 w16cex w16sdtdh w16du wp14">
   <w:footnote w:type="separator" w:id="-1">
     <w:p>
       <w:pPr>
@@ -7905,7 +8183,7 @@
 </file>
 
 <file path=word/header1.xml><?xml version="1.0" encoding="utf-8"?>
-<w:hdr xmlns:wpc="http://schemas.microsoft.com/office/word/2010/wordprocessingCanvas" xmlns:cx="http://schemas.microsoft.com/office/drawing/2014/chartex" xmlns:cx1="http://schemas.microsoft.com/office/drawing/2015/9/8/chartex" xmlns:cx2="http://schemas.microsoft.com/office/drawing/2015/10/21/chartex" xmlns:cx3="http://schemas.microsoft.com/office/drawing/2016/5/9/chartex" xmlns:cx4="http://schemas.microsoft.com/office/drawing/2016/5/10/chartex" xmlns:cx5="http://schemas.microsoft.com/office/drawing/2016/5/11/chartex" xmlns:cx6="http://schemas.microsoft.com/office/drawing/2016/5/12/chartex" xmlns:cx7="http://schemas.microsoft.com/office/drawing/2016/5/13/chartex" xmlns:cx8="http://schemas.microsoft.com/office/drawing/2016/5/14/chartex" xmlns:mc="http://schemas.openxmlformats.org/markup-compatibility/2006" xmlns:aink="http://schemas.microsoft.com/office/drawing/2016/ink" xmlns:am3d="http://schemas.microsoft.com/office/drawing/2017/model3d" xmlns:o="urn:schemas-microsoft-com:office:office" xmlns:oel="http://schemas.microsoft.com/office/2019/extlst" xmlns:r="http://schemas.openxmlformats.org/officeDocument/2006/relationships" xmlns:m="http://schemas.openxmlformats.org/officeDocument/2006/math" xmlns:v="urn:schemas-microsoft-com:vml" xmlns:wp14="http://schemas.microsoft.com/office/word/2010/wordprocessingDrawing" xmlns:wp="http://schemas.openxmlformats.org/drawingml/2006/wordprocessingDrawing" xmlns:w10="urn:schemas-microsoft-com:office:word" xmlns:w="http://schemas.openxmlformats.org/wordprocessingml/2006/main" xmlns:w14="http://schemas.microsoft.com/office/word/2010/wordml" xmlns:w15="http://schemas.microsoft.com/office/word/2012/wordml" xmlns:w16cex="http://schemas.microsoft.com/office/word/2018/wordml/cex" xmlns:w16cid="http://schemas.microsoft.com/office/word/2016/wordml/cid" xmlns:w16="http://schemas.microsoft.com/office/word/2018/wordml" xmlns:w16sdtdh="http://schemas.microsoft.com/office/word/2020/wordml/sdtdatahash" xmlns:w16se="http://schemas.microsoft.com/office/word/2015/wordml/symex" xmlns:wpg="http://schemas.microsoft.com/office/word/2010/wordprocessingGroup" xmlns:wpi="http://schemas.microsoft.com/office/word/2010/wordprocessingInk" xmlns:wne="http://schemas.microsoft.com/office/word/2006/wordml" xmlns:wps="http://schemas.microsoft.com/office/word/2010/wordprocessingShape" mc:Ignorable="w14 w15 w16se w16cid w16 w16cex w16sdtdh wp14">
+<w:hdr xmlns:wpc="http://schemas.microsoft.com/office/word/2010/wordprocessingCanvas" xmlns:cx="http://schemas.microsoft.com/office/drawing/2014/chartex" xmlns:cx1="http://schemas.microsoft.com/office/drawing/2015/9/8/chartex" xmlns:cx2="http://schemas.microsoft.com/office/drawing/2015/10/21/chartex" xmlns:cx3="http://schemas.microsoft.com/office/drawing/2016/5/9/chartex" xmlns:cx4="http://schemas.microsoft.com/office/drawing/2016/5/10/chartex" xmlns:cx5="http://schemas.microsoft.com/office/drawing/2016/5/11/chartex" xmlns:cx6="http://schemas.microsoft.com/office/drawing/2016/5/12/chartex" xmlns:cx7="http://schemas.microsoft.com/office/drawing/2016/5/13/chartex" xmlns:cx8="http://schemas.microsoft.com/office/drawing/2016/5/14/chartex" xmlns:mc="http://schemas.openxmlformats.org/markup-compatibility/2006" xmlns:aink="http://schemas.microsoft.com/office/drawing/2016/ink" xmlns:am3d="http://schemas.microsoft.com/office/drawing/2017/model3d" xmlns:o="urn:schemas-microsoft-com:office:office" xmlns:oel="http://schemas.microsoft.com/office/2019/extlst" xmlns:r="http://schemas.openxmlformats.org/officeDocument/2006/relationships" xmlns:m="http://schemas.openxmlformats.org/officeDocument/2006/math" xmlns:v="urn:schemas-microsoft-com:vml" xmlns:wp14="http://schemas.microsoft.com/office/word/2010/wordprocessingDrawing" xmlns:wp="http://schemas.openxmlformats.org/drawingml/2006/wordprocessingDrawing" xmlns:w10="urn:schemas-microsoft-com:office:word" xmlns:w="http://schemas.openxmlformats.org/wordprocessingml/2006/main" xmlns:w14="http://schemas.microsoft.com/office/word/2010/wordml" xmlns:w15="http://schemas.microsoft.com/office/word/2012/wordml" xmlns:w16cex="http://schemas.microsoft.com/office/word/2018/wordml/cex" xmlns:w16cid="http://schemas.microsoft.com/office/word/2016/wordml/cid" xmlns:w16="http://schemas.microsoft.com/office/word/2018/wordml" xmlns:w16du="http://schemas.microsoft.com/office/word/2023/wordml/word16du" xmlns:w16sdtdh="http://schemas.microsoft.com/office/word/2020/wordml/sdtdatahash" xmlns:w16se="http://schemas.microsoft.com/office/word/2015/wordml/symex" xmlns:wpg="http://schemas.microsoft.com/office/word/2010/wordprocessingGroup" xmlns:wpi="http://schemas.microsoft.com/office/word/2010/wordprocessingInk" xmlns:wne="http://schemas.microsoft.com/office/word/2006/wordml" xmlns:wps="http://schemas.microsoft.com/office/word/2010/wordprocessingShape" mc:Ignorable="w14 w15 w16se w16cid w16 w16cex w16sdtdh w16du wp14">
   <w:p>
     <w:pPr>
       <w:pBdr>
@@ -7979,7 +8257,7 @@
 </file>
 
 <file path=word/header2.xml><?xml version="1.0" encoding="utf-8"?>
-<w:hdr xmlns:wpc="http://schemas.microsoft.com/office/word/2010/wordprocessingCanvas" xmlns:cx="http://schemas.microsoft.com/office/drawing/2014/chartex" xmlns:cx1="http://schemas.microsoft.com/office/drawing/2015/9/8/chartex" xmlns:cx2="http://schemas.microsoft.com/office/drawing/2015/10/21/chartex" xmlns:cx3="http://schemas.microsoft.com/office/drawing/2016/5/9/chartex" xmlns:cx4="http://schemas.microsoft.com/office/drawing/2016/5/10/chartex" xmlns:cx5="http://schemas.microsoft.com/office/drawing/2016/5/11/chartex" xmlns:cx6="http://schemas.microsoft.com/office/drawing/2016/5/12/chartex" xmlns:cx7="http://schemas.microsoft.com/office/drawing/2016/5/13/chartex" xmlns:cx8="http://schemas.microsoft.com/office/drawing/2016/5/14/chartex" xmlns:mc="http://schemas.openxmlformats.org/markup-compatibility/2006" xmlns:aink="http://schemas.microsoft.com/office/drawing/2016/ink" xmlns:am3d="http://schemas.microsoft.com/office/drawing/2017/model3d" xmlns:o="urn:schemas-microsoft-com:office:office" xmlns:oel="http://schemas.microsoft.com/office/2019/extlst" xmlns:r="http://schemas.openxmlformats.org/officeDocument/2006/relationships" xmlns:m="http://schemas.openxmlformats.org/officeDocument/2006/math" xmlns:v="urn:schemas-microsoft-com:vml" xmlns:wp14="http://schemas.microsoft.com/office/word/2010/wordprocessingDrawing" xmlns:wp="http://schemas.openxmlformats.org/drawingml/2006/wordprocessingDrawing" xmlns:w10="urn:schemas-microsoft-com:office:word" xmlns:w="http://schemas.openxmlformats.org/wordprocessingml/2006/main" xmlns:w14="http://schemas.microsoft.com/office/word/2010/wordml" xmlns:w15="http://schemas.microsoft.com/office/word/2012/wordml" xmlns:w16cex="http://schemas.microsoft.com/office/word/2018/wordml/cex" xmlns:w16cid="http://schemas.microsoft.com/office/word/2016/wordml/cid" xmlns:w16="http://schemas.microsoft.com/office/word/2018/wordml" xmlns:w16sdtdh="http://schemas.microsoft.com/office/word/2020/wordml/sdtdatahash" xmlns:w16se="http://schemas.microsoft.com/office/word/2015/wordml/symex" xmlns:wpg="http://schemas.microsoft.com/office/word/2010/wordprocessingGroup" xmlns:wpi="http://schemas.microsoft.com/office/word/2010/wordprocessingInk" xmlns:wne="http://schemas.microsoft.com/office/word/2006/wordml" xmlns:wps="http://schemas.microsoft.com/office/word/2010/wordprocessingShape" mc:Ignorable="w14 w15 w16se w16cid w16 w16cex w16sdtdh wp14">
+<w:hdr xmlns:wpc="http://schemas.microsoft.com/office/word/2010/wordprocessingCanvas" xmlns:cx="http://schemas.microsoft.com/office/drawing/2014/chartex" xmlns:cx1="http://schemas.microsoft.com/office/drawing/2015/9/8/chartex" xmlns:cx2="http://schemas.microsoft.com/office/drawing/2015/10/21/chartex" xmlns:cx3="http://schemas.microsoft.com/office/drawing/2016/5/9/chartex" xmlns:cx4="http://schemas.microsoft.com/office/drawing/2016/5/10/chartex" xmlns:cx5="http://schemas.microsoft.com/office/drawing/2016/5/11/chartex" xmlns:cx6="http://schemas.microsoft.com/office/drawing/2016/5/12/chartex" xmlns:cx7="http://schemas.microsoft.com/office/drawing/2016/5/13/chartex" xmlns:cx8="http://schemas.microsoft.com/office/drawing/2016/5/14/chartex" xmlns:mc="http://schemas.openxmlformats.org/markup-compatibility/2006" xmlns:aink="http://schemas.microsoft.com/office/drawing/2016/ink" xmlns:am3d="http://schemas.microsoft.com/office/drawing/2017/model3d" xmlns:o="urn:schemas-microsoft-com:office:office" xmlns:oel="http://schemas.microsoft.com/office/2019/extlst" xmlns:r="http://schemas.openxmlformats.org/officeDocument/2006/relationships" xmlns:m="http://schemas.openxmlformats.org/officeDocument/2006/math" xmlns:v="urn:schemas-microsoft-com:vml" xmlns:wp14="http://schemas.microsoft.com/office/word/2010/wordprocessingDrawing" xmlns:wp="http://schemas.openxmlformats.org/drawingml/2006/wordprocessingDrawing" xmlns:w10="urn:schemas-microsoft-com:office:word" xmlns:w="http://schemas.openxmlformats.org/wordprocessingml/2006/main" xmlns:w14="http://schemas.microsoft.com/office/word/2010/wordml" xmlns:w15="http://schemas.microsoft.com/office/word/2012/wordml" xmlns:w16cex="http://schemas.microsoft.com/office/word/2018/wordml/cex" xmlns:w16cid="http://schemas.microsoft.com/office/word/2016/wordml/cid" xmlns:w16="http://schemas.microsoft.com/office/word/2018/wordml" xmlns:w16du="http://schemas.microsoft.com/office/word/2023/wordml/word16du" xmlns:w16sdtdh="http://schemas.microsoft.com/office/word/2020/wordml/sdtdatahash" xmlns:w16se="http://schemas.microsoft.com/office/word/2015/wordml/symex" xmlns:wpg="http://schemas.microsoft.com/office/word/2010/wordprocessingGroup" xmlns:wpi="http://schemas.microsoft.com/office/word/2010/wordprocessingInk" xmlns:wne="http://schemas.microsoft.com/office/word/2006/wordml" xmlns:wps="http://schemas.microsoft.com/office/word/2010/wordprocessingShape" mc:Ignorable="w14 w15 w16se w16cid w16 w16cex w16sdtdh w16du wp14">
   <w:p>
     <w:pPr>
       <w:tabs>
@@ -7998,7 +8276,7 @@
 </file>
 
 <file path=word/header3.xml><?xml version="1.0" encoding="utf-8"?>
-<w:hdr xmlns:wpc="http://schemas.microsoft.com/office/word/2010/wordprocessingCanvas" xmlns:cx="http://schemas.microsoft.com/office/drawing/2014/chartex" xmlns:cx1="http://schemas.microsoft.com/office/drawing/2015/9/8/chartex" xmlns:cx2="http://schemas.microsoft.com/office/drawing/2015/10/21/chartex" xmlns:cx3="http://schemas.microsoft.com/office/drawing/2016/5/9/chartex" xmlns:cx4="http://schemas.microsoft.com/office/drawing/2016/5/10/chartex" xmlns:cx5="http://schemas.microsoft.com/office/drawing/2016/5/11/chartex" xmlns:cx6="http://schemas.microsoft.com/office/drawing/2016/5/12/chartex" xmlns:cx7="http://schemas.microsoft.com/office/drawing/2016/5/13/chartex" xmlns:cx8="http://schemas.microsoft.com/office/drawing/2016/5/14/chartex" xmlns:mc="http://schemas.openxmlformats.org/markup-compatibility/2006" xmlns:aink="http://schemas.microsoft.com/office/drawing/2016/ink" xmlns:am3d="http://schemas.microsoft.com/office/drawing/2017/model3d" xmlns:o="urn:schemas-microsoft-com:office:office" xmlns:oel="http://schemas.microsoft.com/office/2019/extlst" xmlns:r="http://schemas.openxmlformats.org/officeDocument/2006/relationships" xmlns:m="http://schemas.openxmlformats.org/officeDocument/2006/math" xmlns:v="urn:schemas-microsoft-com:vml" xmlns:wp14="http://schemas.microsoft.com/office/word/2010/wordprocessingDrawing" xmlns:wp="http://schemas.openxmlformats.org/drawingml/2006/wordprocessingDrawing" xmlns:w10="urn:schemas-microsoft-com:office:word" xmlns:w="http://schemas.openxmlformats.org/wordprocessingml/2006/main" xmlns:w14="http://schemas.microsoft.com/office/word/2010/wordml" xmlns:w15="http://schemas.microsoft.com/office/word/2012/wordml" xmlns:w16cex="http://schemas.microsoft.com/office/word/2018/wordml/cex" xmlns:w16cid="http://schemas.microsoft.com/office/word/2016/wordml/cid" xmlns:w16="http://schemas.microsoft.com/office/word/2018/wordml" xmlns:w16sdtdh="http://schemas.microsoft.com/office/word/2020/wordml/sdtdatahash" xmlns:w16se="http://schemas.microsoft.com/office/word/2015/wordml/symex" xmlns:wpg="http://schemas.microsoft.com/office/word/2010/wordprocessingGroup" xmlns:wpi="http://schemas.microsoft.com/office/word/2010/wordprocessingInk" xmlns:wne="http://schemas.microsoft.com/office/word/2006/wordml" xmlns:wps="http://schemas.microsoft.com/office/word/2010/wordprocessingShape" mc:Ignorable="w14 w15 w16se w16cid w16 w16cex w16sdtdh wp14">
+<w:hdr xmlns:wpc="http://schemas.microsoft.com/office/word/2010/wordprocessingCanvas" xmlns:cx="http://schemas.microsoft.com/office/drawing/2014/chartex" xmlns:cx1="http://schemas.microsoft.com/office/drawing/2015/9/8/chartex" xmlns:cx2="http://schemas.microsoft.com/office/drawing/2015/10/21/chartex" xmlns:cx3="http://schemas.microsoft.com/office/drawing/2016/5/9/chartex" xmlns:cx4="http://schemas.microsoft.com/office/drawing/2016/5/10/chartex" xmlns:cx5="http://schemas.microsoft.com/office/drawing/2016/5/11/chartex" xmlns:cx6="http://schemas.microsoft.com/office/drawing/2016/5/12/chartex" xmlns:cx7="http://schemas.microsoft.com/office/drawing/2016/5/13/chartex" xmlns:cx8="http://schemas.microsoft.com/office/drawing/2016/5/14/chartex" xmlns:mc="http://schemas.openxmlformats.org/markup-compatibility/2006" xmlns:aink="http://schemas.microsoft.com/office/drawing/2016/ink" xmlns:am3d="http://schemas.microsoft.com/office/drawing/2017/model3d" xmlns:o="urn:schemas-microsoft-com:office:office" xmlns:oel="http://schemas.microsoft.com/office/2019/extlst" xmlns:r="http://schemas.openxmlformats.org/officeDocument/2006/relationships" xmlns:m="http://schemas.openxmlformats.org/officeDocument/2006/math" xmlns:v="urn:schemas-microsoft-com:vml" xmlns:wp14="http://schemas.microsoft.com/office/word/2010/wordprocessingDrawing" xmlns:wp="http://schemas.openxmlformats.org/drawingml/2006/wordprocessingDrawing" xmlns:w10="urn:schemas-microsoft-com:office:word" xmlns:w="http://schemas.openxmlformats.org/wordprocessingml/2006/main" xmlns:w14="http://schemas.microsoft.com/office/word/2010/wordml" xmlns:w15="http://schemas.microsoft.com/office/word/2012/wordml" xmlns:w16cex="http://schemas.microsoft.com/office/word/2018/wordml/cex" xmlns:w16cid="http://schemas.microsoft.com/office/word/2016/wordml/cid" xmlns:w16="http://schemas.microsoft.com/office/word/2018/wordml" xmlns:w16du="http://schemas.microsoft.com/office/word/2023/wordml/word16du" xmlns:w16sdtdh="http://schemas.microsoft.com/office/word/2020/wordml/sdtdatahash" xmlns:w16se="http://schemas.microsoft.com/office/word/2015/wordml/symex" xmlns:wpg="http://schemas.microsoft.com/office/word/2010/wordprocessingGroup" xmlns:wpi="http://schemas.microsoft.com/office/word/2010/wordprocessingInk" xmlns:wne="http://schemas.microsoft.com/office/word/2006/wordml" xmlns:wps="http://schemas.microsoft.com/office/word/2010/wordprocessingShape" mc:Ignorable="w14 w15 w16se w16cid w16 w16cex w16sdtdh w16du wp14">
   <w:p>
     <w:pPr>
       <w:pBdr>
@@ -8031,7 +8309,7 @@
 </file>
 
 <file path=word/header4.xml><?xml version="1.0" encoding="utf-8"?>
-<w:hdr xmlns:wpc="http://schemas.microsoft.com/office/word/2010/wordprocessingCanvas" xmlns:cx="http://schemas.microsoft.com/office/drawing/2014/chartex" xmlns:cx1="http://schemas.microsoft.com/office/drawing/2015/9/8/chartex" xmlns:cx2="http://schemas.microsoft.com/office/drawing/2015/10/21/chartex" xmlns:cx3="http://schemas.microsoft.com/office/drawing/2016/5/9/chartex" xmlns:cx4="http://schemas.microsoft.com/office/drawing/2016/5/10/chartex" xmlns:cx5="http://schemas.microsoft.com/office/drawing/2016/5/11/chartex" xmlns:cx6="http://schemas.microsoft.com/office/drawing/2016/5/12/chartex" xmlns:cx7="http://schemas.microsoft.com/office/drawing/2016/5/13/chartex" xmlns:cx8="http://schemas.microsoft.com/office/drawing/2016/5/14/chartex" xmlns:mc="http://schemas.openxmlformats.org/markup-compatibility/2006" xmlns:aink="http://schemas.microsoft.com/office/drawing/2016/ink" xmlns:am3d="http://schemas.microsoft.com/office/drawing/2017/model3d" xmlns:o="urn:schemas-microsoft-com:office:office" xmlns:oel="http://schemas.microsoft.com/office/2019/extlst" xmlns:r="http://schemas.openxmlformats.org/officeDocument/2006/relationships" xmlns:m="http://schemas.openxmlformats.org/officeDocument/2006/math" xmlns:v="urn:schemas-microsoft-com:vml" xmlns:wp14="http://schemas.microsoft.com/office/word/2010/wordprocessingDrawing" xmlns:wp="http://schemas.openxmlformats.org/drawingml/2006/wordprocessingDrawing" xmlns:w10="urn:schemas-microsoft-com:office:word" xmlns:w="http://schemas.openxmlformats.org/wordprocessingml/2006/main" xmlns:w14="http://schemas.microsoft.com/office/word/2010/wordml" xmlns:w15="http://schemas.microsoft.com/office/word/2012/wordml" xmlns:w16cex="http://schemas.microsoft.com/office/word/2018/wordml/cex" xmlns:w16cid="http://schemas.microsoft.com/office/word/2016/wordml/cid" xmlns:w16="http://schemas.microsoft.com/office/word/2018/wordml" xmlns:w16sdtdh="http://schemas.microsoft.com/office/word/2020/wordml/sdtdatahash" xmlns:w16se="http://schemas.microsoft.com/office/word/2015/wordml/symex" xmlns:wpg="http://schemas.microsoft.com/office/word/2010/wordprocessingGroup" xmlns:wpi="http://schemas.microsoft.com/office/word/2010/wordprocessingInk" xmlns:wne="http://schemas.microsoft.com/office/word/2006/wordml" xmlns:wps="http://schemas.microsoft.com/office/word/2010/wordprocessingShape" mc:Ignorable="w14 w15 w16se w16cid w16 w16cex w16sdtdh wp14">
+<w:hdr xmlns:wpc="http://schemas.microsoft.com/office/word/2010/wordprocessingCanvas" xmlns:cx="http://schemas.microsoft.com/office/drawing/2014/chartex" xmlns:cx1="http://schemas.microsoft.com/office/drawing/2015/9/8/chartex" xmlns:cx2="http://schemas.microsoft.com/office/drawing/2015/10/21/chartex" xmlns:cx3="http://schemas.microsoft.com/office/drawing/2016/5/9/chartex" xmlns:cx4="http://schemas.microsoft.com/office/drawing/2016/5/10/chartex" xmlns:cx5="http://schemas.microsoft.com/office/drawing/2016/5/11/chartex" xmlns:cx6="http://schemas.microsoft.com/office/drawing/2016/5/12/chartex" xmlns:cx7="http://schemas.microsoft.com/office/drawing/2016/5/13/chartex" xmlns:cx8="http://schemas.microsoft.com/office/drawing/2016/5/14/chartex" xmlns:mc="http://schemas.openxmlformats.org/markup-compatibility/2006" xmlns:aink="http://schemas.microsoft.com/office/drawing/2016/ink" xmlns:am3d="http://schemas.microsoft.com/office/drawing/2017/model3d" xmlns:o="urn:schemas-microsoft-com:office:office" xmlns:oel="http://schemas.microsoft.com/office/2019/extlst" xmlns:r="http://schemas.openxmlformats.org/officeDocument/2006/relationships" xmlns:m="http://schemas.openxmlformats.org/officeDocument/2006/math" xmlns:v="urn:schemas-microsoft-com:vml" xmlns:wp14="http://schemas.microsoft.com/office/word/2010/wordprocessingDrawing" xmlns:wp="http://schemas.openxmlformats.org/drawingml/2006/wordprocessingDrawing" xmlns:w10="urn:schemas-microsoft-com:office:word" xmlns:w="http://schemas.openxmlformats.org/wordprocessingml/2006/main" xmlns:w14="http://schemas.microsoft.com/office/word/2010/wordml" xmlns:w15="http://schemas.microsoft.com/office/word/2012/wordml" xmlns:w16cex="http://schemas.microsoft.com/office/word/2018/wordml/cex" xmlns:w16cid="http://schemas.microsoft.com/office/word/2016/wordml/cid" xmlns:w16="http://schemas.microsoft.com/office/word/2018/wordml" xmlns:w16du="http://schemas.microsoft.com/office/word/2023/wordml/word16du" xmlns:w16sdtdh="http://schemas.microsoft.com/office/word/2020/wordml/sdtdatahash" xmlns:w16se="http://schemas.microsoft.com/office/word/2015/wordml/symex" xmlns:wpg="http://schemas.microsoft.com/office/word/2010/wordprocessingGroup" xmlns:wpi="http://schemas.microsoft.com/office/word/2010/wordprocessingInk" xmlns:wne="http://schemas.microsoft.com/office/word/2006/wordml" xmlns:wps="http://schemas.microsoft.com/office/word/2010/wordprocessingShape" mc:Ignorable="w14 w15 w16se w16cid w16 w16cex w16sdtdh w16du wp14">
   <w:p>
     <w:pPr>
       <w:pBdr>
@@ -8106,7 +8384,7 @@
 </file>
 
 <file path=word/numbering.xml><?xml version="1.0" encoding="utf-8"?>
-<w:numbering xmlns:wpc="http://schemas.microsoft.com/office/word/2010/wordprocessingCanvas" xmlns:cx="http://schemas.microsoft.com/office/drawing/2014/chartex" xmlns:cx1="http://schemas.microsoft.com/office/drawing/2015/9/8/chartex" xmlns:cx2="http://schemas.microsoft.com/office/drawing/2015/10/21/chartex" xmlns:cx3="http://schemas.microsoft.com/office/drawing/2016/5/9/chartex" xmlns:cx4="http://schemas.microsoft.com/office/drawing/2016/5/10/chartex" xmlns:cx5="http://schemas.microsoft.com/office/drawing/2016/5/11/chartex" xmlns:cx6="http://schemas.microsoft.com/office/drawing/2016/5/12/chartex" xmlns:cx7="http://schemas.microsoft.com/office/drawing/2016/5/13/chartex" xmlns:cx8="http://schemas.microsoft.com/office/drawing/2016/5/14/chartex" xmlns:mc="http://schemas.openxmlformats.org/markup-compatibility/2006" xmlns:aink="http://schemas.microsoft.com/office/drawing/2016/ink" xmlns:am3d="http://schemas.microsoft.com/office/drawing/2017/model3d" xmlns:o="urn:schemas-microsoft-com:office:office" xmlns:oel="http://schemas.microsoft.com/office/2019/extlst" xmlns:r="http://schemas.openxmlformats.org/officeDocument/2006/relationships" xmlns:m="http://schemas.openxmlformats.org/officeDocument/2006/math" xmlns:v="urn:schemas-microsoft-com:vml" xmlns:wp14="http://schemas.microsoft.com/office/word/2010/wordprocessingDrawing" xmlns:wp="http://schemas.openxmlformats.org/drawingml/2006/wordprocessingDrawing" xmlns:w10="urn:schemas-microsoft-com:office:word" xmlns:w="http://schemas.openxmlformats.org/wordprocessingml/2006/main" xmlns:w14="http://schemas.microsoft.com/office/word/2010/wordml" xmlns:w15="http://schemas.microsoft.com/office/word/2012/wordml" xmlns:w16cex="http://schemas.microsoft.com/office/word/2018/wordml/cex" xmlns:w16cid="http://schemas.microsoft.com/office/word/2016/wordml/cid" xmlns:w16="http://schemas.microsoft.com/office/word/2018/wordml" xmlns:w16sdtdh="http://schemas.microsoft.com/office/word/2020/wordml/sdtdatahash" xmlns:w16se="http://schemas.microsoft.com/office/word/2015/wordml/symex" xmlns:wpg="http://schemas.microsoft.com/office/word/2010/wordprocessingGroup" xmlns:wpi="http://schemas.microsoft.com/office/word/2010/wordprocessingInk" xmlns:wne="http://schemas.microsoft.com/office/word/2006/wordml" xmlns:wps="http://schemas.microsoft.com/office/word/2010/wordprocessingShape" mc:Ignorable="w14 w15 w16se w16cid w16 w16cex w16sdtdh wp14">
+<w:numbering xmlns:wpc="http://schemas.microsoft.com/office/word/2010/wordprocessingCanvas" xmlns:cx="http://schemas.microsoft.com/office/drawing/2014/chartex" xmlns:cx1="http://schemas.microsoft.com/office/drawing/2015/9/8/chartex" xmlns:cx2="http://schemas.microsoft.com/office/drawing/2015/10/21/chartex" xmlns:cx3="http://schemas.microsoft.com/office/drawing/2016/5/9/chartex" xmlns:cx4="http://schemas.microsoft.com/office/drawing/2016/5/10/chartex" xmlns:cx5="http://schemas.microsoft.com/office/drawing/2016/5/11/chartex" xmlns:cx6="http://schemas.microsoft.com/office/drawing/2016/5/12/chartex" xmlns:cx7="http://schemas.microsoft.com/office/drawing/2016/5/13/chartex" xmlns:cx8="http://schemas.microsoft.com/office/drawing/2016/5/14/chartex" xmlns:mc="http://schemas.openxmlformats.org/markup-compatibility/2006" xmlns:aink="http://schemas.microsoft.com/office/drawing/2016/ink" xmlns:am3d="http://schemas.microsoft.com/office/drawing/2017/model3d" xmlns:o="urn:schemas-microsoft-com:office:office" xmlns:oel="http://schemas.microsoft.com/office/2019/extlst" xmlns:r="http://schemas.openxmlformats.org/officeDocument/2006/relationships" xmlns:m="http://schemas.openxmlformats.org/officeDocument/2006/math" xmlns:v="urn:schemas-microsoft-com:vml" xmlns:wp14="http://schemas.microsoft.com/office/word/2010/wordprocessingDrawing" xmlns:wp="http://schemas.openxmlformats.org/drawingml/2006/wordprocessingDrawing" xmlns:w10="urn:schemas-microsoft-com:office:word" xmlns:w="http://schemas.openxmlformats.org/wordprocessingml/2006/main" xmlns:w14="http://schemas.microsoft.com/office/word/2010/wordml" xmlns:w15="http://schemas.microsoft.com/office/word/2012/wordml" xmlns:w16cex="http://schemas.microsoft.com/office/word/2018/wordml/cex" xmlns:w16cid="http://schemas.microsoft.com/office/word/2016/wordml/cid" xmlns:w16="http://schemas.microsoft.com/office/word/2018/wordml" xmlns:w16du="http://schemas.microsoft.com/office/word/2023/wordml/word16du" xmlns:w16sdtdh="http://schemas.microsoft.com/office/word/2020/wordml/sdtdatahash" xmlns:w16se="http://schemas.microsoft.com/office/word/2015/wordml/symex" xmlns:wpg="http://schemas.microsoft.com/office/word/2010/wordprocessingGroup" xmlns:wpi="http://schemas.microsoft.com/office/word/2010/wordprocessingInk" xmlns:wne="http://schemas.microsoft.com/office/word/2006/wordml" xmlns:wps="http://schemas.microsoft.com/office/word/2010/wordprocessingShape" mc:Ignorable="w14 w15 w16se w16cid w16 w16cex w16sdtdh w16du wp14">
   <w:abstractNum w:abstractNumId="0" w15:restartNumberingAfterBreak="0">
     <w:nsid w:val="02B34909"/>
     <w:multiLevelType w:val="multilevel"/>
@@ -8561,6 +8839,119 @@
     </w:lvl>
   </w:abstractNum>
   <w:abstractNum w:abstractNumId="4" w15:restartNumberingAfterBreak="0">
+    <w:nsid w:val="19F7471B"/>
+    <w:multiLevelType w:val="hybridMultilevel"/>
+    <w:tmpl w:val="1DAC9D64"/>
+    <w:lvl w:ilvl="0" w:tplc="04090001">
+      <w:start w:val="1"/>
+      <w:numFmt w:val="bullet"/>
+      <w:lvlText w:val=""/>
+      <w:lvlJc w:val="left"/>
+      <w:pPr>
+        <w:ind w:left="780" w:hanging="360"/>
+      </w:pPr>
+      <w:rPr>
+        <w:rFonts w:ascii="Symbol" w:hAnsi="Symbol" w:hint="default"/>
+      </w:rPr>
+    </w:lvl>
+    <w:lvl w:ilvl="1" w:tplc="04090003" w:tentative="1">
+      <w:start w:val="1"/>
+      <w:numFmt w:val="bullet"/>
+      <w:lvlText w:val="o"/>
+      <w:lvlJc w:val="left"/>
+      <w:pPr>
+        <w:ind w:left="1500" w:hanging="360"/>
+      </w:pPr>
+      <w:rPr>
+        <w:rFonts w:ascii="Courier New" w:hAnsi="Courier New" w:cs="Courier New" w:hint="default"/>
+      </w:rPr>
+    </w:lvl>
+    <w:lvl w:ilvl="2" w:tplc="04090005" w:tentative="1">
+      <w:start w:val="1"/>
+      <w:numFmt w:val="bullet"/>
+      <w:lvlText w:val=""/>
+      <w:lvlJc w:val="left"/>
+      <w:pPr>
+        <w:ind w:left="2220" w:hanging="360"/>
+      </w:pPr>
+      <w:rPr>
+        <w:rFonts w:ascii="Wingdings" w:hAnsi="Wingdings" w:hint="default"/>
+      </w:rPr>
+    </w:lvl>
+    <w:lvl w:ilvl="3" w:tplc="04090001" w:tentative="1">
+      <w:start w:val="1"/>
+      <w:numFmt w:val="bullet"/>
+      <w:lvlText w:val=""/>
+      <w:lvlJc w:val="left"/>
+      <w:pPr>
+        <w:ind w:left="2940" w:hanging="360"/>
+      </w:pPr>
+      <w:rPr>
+        <w:rFonts w:ascii="Symbol" w:hAnsi="Symbol" w:hint="default"/>
+      </w:rPr>
+    </w:lvl>
+    <w:lvl w:ilvl="4" w:tplc="04090003" w:tentative="1">
+      <w:start w:val="1"/>
+      <w:numFmt w:val="bullet"/>
+      <w:lvlText w:val="o"/>
+      <w:lvlJc w:val="left"/>
+      <w:pPr>
+        <w:ind w:left="3660" w:hanging="360"/>
+      </w:pPr>
+      <w:rPr>
+        <w:rFonts w:ascii="Courier New" w:hAnsi="Courier New" w:cs="Courier New" w:hint="default"/>
+      </w:rPr>
+    </w:lvl>
+    <w:lvl w:ilvl="5" w:tplc="04090005" w:tentative="1">
+      <w:start w:val="1"/>
+      <w:numFmt w:val="bullet"/>
+      <w:lvlText w:val=""/>
+      <w:lvlJc w:val="left"/>
+      <w:pPr>
+        <w:ind w:left="4380" w:hanging="360"/>
+      </w:pPr>
+      <w:rPr>
+        <w:rFonts w:ascii="Wingdings" w:hAnsi="Wingdings" w:hint="default"/>
+      </w:rPr>
+    </w:lvl>
+    <w:lvl w:ilvl="6" w:tplc="04090001" w:tentative="1">
+      <w:start w:val="1"/>
+      <w:numFmt w:val="bullet"/>
+      <w:lvlText w:val=""/>
+      <w:lvlJc w:val="left"/>
+      <w:pPr>
+        <w:ind w:left="5100" w:hanging="360"/>
+      </w:pPr>
+      <w:rPr>
+        <w:rFonts w:ascii="Symbol" w:hAnsi="Symbol" w:hint="default"/>
+      </w:rPr>
+    </w:lvl>
+    <w:lvl w:ilvl="7" w:tplc="04090003" w:tentative="1">
+      <w:start w:val="1"/>
+      <w:numFmt w:val="bullet"/>
+      <w:lvlText w:val="o"/>
+      <w:lvlJc w:val="left"/>
+      <w:pPr>
+        <w:ind w:left="5820" w:hanging="360"/>
+      </w:pPr>
+      <w:rPr>
+        <w:rFonts w:ascii="Courier New" w:hAnsi="Courier New" w:cs="Courier New" w:hint="default"/>
+      </w:rPr>
+    </w:lvl>
+    <w:lvl w:ilvl="8" w:tplc="04090005" w:tentative="1">
+      <w:start w:val="1"/>
+      <w:numFmt w:val="bullet"/>
+      <w:lvlText w:val=""/>
+      <w:lvlJc w:val="left"/>
+      <w:pPr>
+        <w:ind w:left="6540" w:hanging="360"/>
+      </w:pPr>
+      <w:rPr>
+        <w:rFonts w:ascii="Wingdings" w:hAnsi="Wingdings" w:hint="default"/>
+      </w:rPr>
+    </w:lvl>
+  </w:abstractNum>
+  <w:abstractNum w:abstractNumId="5" w15:restartNumberingAfterBreak="0">
     <w:nsid w:val="1C5C2599"/>
     <w:multiLevelType w:val="multilevel"/>
     <w:tmpl w:val="1C5C2599"/>
@@ -8681,7 +9072,7 @@
       </w:rPr>
     </w:lvl>
   </w:abstractNum>
-  <w:abstractNum w:abstractNumId="5" w15:restartNumberingAfterBreak="0">
+  <w:abstractNum w:abstractNumId="6" w15:restartNumberingAfterBreak="0">
     <w:nsid w:val="1FF23F55"/>
     <w:multiLevelType w:val="multilevel"/>
     <w:tmpl w:val="1FF23F55"/>
@@ -8794,7 +9185,7 @@
       </w:rPr>
     </w:lvl>
   </w:abstractNum>
-  <w:abstractNum w:abstractNumId="6" w15:restartNumberingAfterBreak="0">
+  <w:abstractNum w:abstractNumId="7" w15:restartNumberingAfterBreak="0">
     <w:nsid w:val="24631469"/>
     <w:multiLevelType w:val="multilevel"/>
     <w:tmpl w:val="24631469"/>
@@ -8907,7 +9298,7 @@
       </w:rPr>
     </w:lvl>
   </w:abstractNum>
-  <w:abstractNum w:abstractNumId="7" w15:restartNumberingAfterBreak="0">
+  <w:abstractNum w:abstractNumId="8" w15:restartNumberingAfterBreak="0">
     <w:nsid w:val="25EB5789"/>
     <w:multiLevelType w:val="multilevel"/>
     <w:tmpl w:val="25EB5789"/>
@@ -9020,7 +9411,7 @@
       </w:rPr>
     </w:lvl>
   </w:abstractNum>
-  <w:abstractNum w:abstractNumId="8" w15:restartNumberingAfterBreak="0">
+  <w:abstractNum w:abstractNumId="9" w15:restartNumberingAfterBreak="0">
     <w:nsid w:val="269C5749"/>
     <w:multiLevelType w:val="multilevel"/>
     <w:tmpl w:val="269C5749"/>
@@ -9133,7 +9524,7 @@
       </w:rPr>
     </w:lvl>
   </w:abstractNum>
-  <w:abstractNum w:abstractNumId="9" w15:restartNumberingAfterBreak="0">
+  <w:abstractNum w:abstractNumId="10" w15:restartNumberingAfterBreak="0">
     <w:nsid w:val="2B8E1D1A"/>
     <w:multiLevelType w:val="multilevel"/>
     <w:tmpl w:val="2B8E1D1A"/>
@@ -9255,7 +9646,7 @@
       </w:rPr>
     </w:lvl>
   </w:abstractNum>
-  <w:abstractNum w:abstractNumId="10" w15:restartNumberingAfterBreak="0">
+  <w:abstractNum w:abstractNumId="11" w15:restartNumberingAfterBreak="0">
     <w:nsid w:val="302A77DF"/>
     <w:multiLevelType w:val="multilevel"/>
     <w:tmpl w:val="302A77DF"/>
@@ -9368,7 +9759,7 @@
       </w:rPr>
     </w:lvl>
   </w:abstractNum>
-  <w:abstractNum w:abstractNumId="11" w15:restartNumberingAfterBreak="0">
+  <w:abstractNum w:abstractNumId="12" w15:restartNumberingAfterBreak="0">
     <w:nsid w:val="32EFA504"/>
     <w:multiLevelType w:val="singleLevel"/>
     <w:tmpl w:val="32EFA504"/>
@@ -9388,7 +9779,7 @@
       </w:rPr>
     </w:lvl>
   </w:abstractNum>
-  <w:abstractNum w:abstractNumId="12" w15:restartNumberingAfterBreak="0">
+  <w:abstractNum w:abstractNumId="13" w15:restartNumberingAfterBreak="0">
     <w:nsid w:val="38FF5147"/>
     <w:multiLevelType w:val="multilevel"/>
     <w:tmpl w:val="38FF5147"/>
@@ -9501,7 +9892,7 @@
       </w:rPr>
     </w:lvl>
   </w:abstractNum>
-  <w:abstractNum w:abstractNumId="13" w15:restartNumberingAfterBreak="0">
+  <w:abstractNum w:abstractNumId="14" w15:restartNumberingAfterBreak="0">
     <w:nsid w:val="39A82AEC"/>
     <w:multiLevelType w:val="multilevel"/>
     <w:tmpl w:val="39A82AEC"/>
@@ -9618,7 +10009,7 @@
       </w:rPr>
     </w:lvl>
   </w:abstractNum>
-  <w:abstractNum w:abstractNumId="14" w15:restartNumberingAfterBreak="0">
+  <w:abstractNum w:abstractNumId="15" w15:restartNumberingAfterBreak="0">
     <w:nsid w:val="3EFC0C65"/>
     <w:multiLevelType w:val="multilevel"/>
     <w:tmpl w:val="3EFC0C65"/>
@@ -9731,7 +10122,7 @@
       </w:rPr>
     </w:lvl>
   </w:abstractNum>
-  <w:abstractNum w:abstractNumId="15" w15:restartNumberingAfterBreak="0">
+  <w:abstractNum w:abstractNumId="16" w15:restartNumberingAfterBreak="0">
     <w:nsid w:val="3FEF7299"/>
     <w:multiLevelType w:val="multilevel"/>
     <w:tmpl w:val="3FEF7299"/>
@@ -9844,7 +10235,7 @@
       </w:rPr>
     </w:lvl>
   </w:abstractNum>
-  <w:abstractNum w:abstractNumId="16" w15:restartNumberingAfterBreak="0">
+  <w:abstractNum w:abstractNumId="17" w15:restartNumberingAfterBreak="0">
     <w:nsid w:val="477D5AA2"/>
     <w:multiLevelType w:val="multilevel"/>
     <w:tmpl w:val="477D5AA2"/>
@@ -9957,7 +10348,7 @@
       </w:rPr>
     </w:lvl>
   </w:abstractNum>
-  <w:abstractNum w:abstractNumId="17" w15:restartNumberingAfterBreak="0">
+  <w:abstractNum w:abstractNumId="18" w15:restartNumberingAfterBreak="0">
     <w:nsid w:val="49062DE9"/>
     <w:multiLevelType w:val="multilevel"/>
     <w:tmpl w:val="49062DE9"/>
@@ -10070,7 +10461,7 @@
       </w:rPr>
     </w:lvl>
   </w:abstractNum>
-  <w:abstractNum w:abstractNumId="18" w15:restartNumberingAfterBreak="0">
+  <w:abstractNum w:abstractNumId="19" w15:restartNumberingAfterBreak="0">
     <w:nsid w:val="4CE1151D"/>
     <w:multiLevelType w:val="multilevel"/>
     <w:tmpl w:val="4CE1151D"/>
@@ -10183,7 +10574,7 @@
       </w:rPr>
     </w:lvl>
   </w:abstractNum>
-  <w:abstractNum w:abstractNumId="19" w15:restartNumberingAfterBreak="0">
+  <w:abstractNum w:abstractNumId="20" w15:restartNumberingAfterBreak="0">
     <w:nsid w:val="4EAE33D9"/>
     <w:multiLevelType w:val="multilevel"/>
     <w:tmpl w:val="4EAE33D9"/>
@@ -10296,7 +10687,7 @@
       </w:rPr>
     </w:lvl>
   </w:abstractNum>
-  <w:abstractNum w:abstractNumId="20" w15:restartNumberingAfterBreak="0">
+  <w:abstractNum w:abstractNumId="21" w15:restartNumberingAfterBreak="0">
     <w:nsid w:val="58E7654C"/>
     <w:multiLevelType w:val="multilevel"/>
     <w:tmpl w:val="58E7654C"/>
@@ -10413,7 +10804,7 @@
       </w:rPr>
     </w:lvl>
   </w:abstractNum>
-  <w:abstractNum w:abstractNumId="21" w15:restartNumberingAfterBreak="0">
+  <w:abstractNum w:abstractNumId="22" w15:restartNumberingAfterBreak="0">
     <w:nsid w:val="591824F5"/>
     <w:multiLevelType w:val="multilevel"/>
     <w:tmpl w:val="591824F5"/>
@@ -10526,7 +10917,7 @@
       </w:rPr>
     </w:lvl>
   </w:abstractNum>
-  <w:abstractNum w:abstractNumId="22" w15:restartNumberingAfterBreak="0">
+  <w:abstractNum w:abstractNumId="23" w15:restartNumberingAfterBreak="0">
     <w:nsid w:val="6EF45489"/>
     <w:multiLevelType w:val="multilevel"/>
     <w:tmpl w:val="6EF45489"/>
@@ -10643,7 +11034,7 @@
       </w:rPr>
     </w:lvl>
   </w:abstractNum>
-  <w:abstractNum w:abstractNumId="23" w15:restartNumberingAfterBreak="0">
+  <w:abstractNum w:abstractNumId="24" w15:restartNumberingAfterBreak="0">
     <w:nsid w:val="731D6BD3"/>
     <w:multiLevelType w:val="multilevel"/>
     <w:tmpl w:val="731D6BD3"/>
@@ -10756,7 +11147,7 @@
       </w:rPr>
     </w:lvl>
   </w:abstractNum>
-  <w:abstractNum w:abstractNumId="24" w15:restartNumberingAfterBreak="0">
+  <w:abstractNum w:abstractNumId="25" w15:restartNumberingAfterBreak="0">
     <w:nsid w:val="745F3249"/>
     <w:multiLevelType w:val="multilevel"/>
     <w:tmpl w:val="745F3249"/>
@@ -10875,7 +11266,7 @@
       </w:rPr>
     </w:lvl>
   </w:abstractNum>
-  <w:abstractNum w:abstractNumId="25" w15:restartNumberingAfterBreak="0">
+  <w:abstractNum w:abstractNumId="26" w15:restartNumberingAfterBreak="0">
     <w:nsid w:val="770C6236"/>
     <w:multiLevelType w:val="multilevel"/>
     <w:tmpl w:val="770C6236"/>
@@ -10988,7 +11379,7 @@
       </w:rPr>
     </w:lvl>
   </w:abstractNum>
-  <w:abstractNum w:abstractNumId="26" w15:restartNumberingAfterBreak="0">
+  <w:abstractNum w:abstractNumId="27" w15:restartNumberingAfterBreak="0">
     <w:nsid w:val="778F6EA8"/>
     <w:multiLevelType w:val="multilevel"/>
     <w:tmpl w:val="778F6EA8"/>
@@ -11101,7 +11492,7 @@
       </w:rPr>
     </w:lvl>
   </w:abstractNum>
-  <w:abstractNum w:abstractNumId="27" w15:restartNumberingAfterBreak="0">
+  <w:abstractNum w:abstractNumId="28" w15:restartNumberingAfterBreak="0">
     <w:nsid w:val="78A8115D"/>
     <w:multiLevelType w:val="multilevel"/>
     <w:tmpl w:val="78A8115D"/>
@@ -11214,7 +11605,7 @@
       </w:rPr>
     </w:lvl>
   </w:abstractNum>
-  <w:abstractNum w:abstractNumId="28" w15:restartNumberingAfterBreak="0">
+  <w:abstractNum w:abstractNumId="29" w15:restartNumberingAfterBreak="0">
     <w:nsid w:val="7E141A24"/>
     <w:multiLevelType w:val="multilevel"/>
     <w:tmpl w:val="7E141A24"/>
@@ -11328,28 +11719,28 @@
     </w:lvl>
   </w:abstractNum>
   <w:num w:numId="1" w16cid:durableId="1819345143">
-    <w:abstractNumId w:val="9"/>
+    <w:abstractNumId w:val="10"/>
   </w:num>
   <w:num w:numId="2" w16cid:durableId="2033068325">
     <w:abstractNumId w:val="0"/>
   </w:num>
   <w:num w:numId="3" w16cid:durableId="300035236">
-    <w:abstractNumId w:val="24"/>
+    <w:abstractNumId w:val="25"/>
   </w:num>
   <w:num w:numId="4" w16cid:durableId="434136541">
-    <w:abstractNumId w:val="15"/>
+    <w:abstractNumId w:val="16"/>
   </w:num>
   <w:num w:numId="5" w16cid:durableId="1707487536">
     <w:abstractNumId w:val="3"/>
   </w:num>
   <w:num w:numId="6" w16cid:durableId="260840142">
-    <w:abstractNumId w:val="12"/>
+    <w:abstractNumId w:val="13"/>
   </w:num>
   <w:num w:numId="7" w16cid:durableId="1182671249">
-    <w:abstractNumId w:val="14"/>
+    <w:abstractNumId w:val="15"/>
   </w:num>
   <w:num w:numId="8" w16cid:durableId="406002212">
-    <w:abstractNumId w:val="8"/>
+    <w:abstractNumId w:val="9"/>
   </w:num>
   <w:num w:numId="9" w16cid:durableId="479078259">
     <w:abstractNumId w:val="1"/>
@@ -11358,67 +11749,70 @@
     <w:abstractNumId w:val="2"/>
   </w:num>
   <w:num w:numId="11" w16cid:durableId="826243534">
+    <w:abstractNumId w:val="18"/>
+  </w:num>
+  <w:num w:numId="12" w16cid:durableId="953754054">
+    <w:abstractNumId w:val="7"/>
+  </w:num>
+  <w:num w:numId="13" w16cid:durableId="477042736">
+    <w:abstractNumId w:val="8"/>
+  </w:num>
+  <w:num w:numId="14" w16cid:durableId="1896234938">
+    <w:abstractNumId w:val="28"/>
+  </w:num>
+  <w:num w:numId="15" w16cid:durableId="1740981282">
     <w:abstractNumId w:val="17"/>
   </w:num>
-  <w:num w:numId="12" w16cid:durableId="953754054">
+  <w:num w:numId="16" w16cid:durableId="1366253854">
+    <w:abstractNumId w:val="20"/>
+  </w:num>
+  <w:num w:numId="17" w16cid:durableId="1640114413">
+    <w:abstractNumId w:val="24"/>
+  </w:num>
+  <w:num w:numId="18" w16cid:durableId="937642561">
+    <w:abstractNumId w:val="22"/>
+  </w:num>
+  <w:num w:numId="19" w16cid:durableId="1151170684">
+    <w:abstractNumId w:val="21"/>
+  </w:num>
+  <w:num w:numId="20" w16cid:durableId="1196579470">
+    <w:abstractNumId w:val="23"/>
+  </w:num>
+  <w:num w:numId="21" w16cid:durableId="1507674681">
+    <w:abstractNumId w:val="5"/>
+  </w:num>
+  <w:num w:numId="22" w16cid:durableId="697314197">
+    <w:abstractNumId w:val="14"/>
+  </w:num>
+  <w:num w:numId="23" w16cid:durableId="571893000">
+    <w:abstractNumId w:val="27"/>
+  </w:num>
+  <w:num w:numId="24" w16cid:durableId="2110736417">
+    <w:abstractNumId w:val="29"/>
+  </w:num>
+  <w:num w:numId="25" w16cid:durableId="1829321708">
+    <w:abstractNumId w:val="26"/>
+  </w:num>
+  <w:num w:numId="26" w16cid:durableId="1952857848">
     <w:abstractNumId w:val="6"/>
   </w:num>
-  <w:num w:numId="13" w16cid:durableId="477042736">
-    <w:abstractNumId w:val="7"/>
-  </w:num>
-  <w:num w:numId="14" w16cid:durableId="1896234938">
-    <w:abstractNumId w:val="27"/>
-  </w:num>
-  <w:num w:numId="15" w16cid:durableId="1740981282">
-    <w:abstractNumId w:val="16"/>
-  </w:num>
-  <w:num w:numId="16" w16cid:durableId="1366253854">
+  <w:num w:numId="27" w16cid:durableId="1254127242">
     <w:abstractNumId w:val="19"/>
   </w:num>
-  <w:num w:numId="17" w16cid:durableId="1640114413">
-    <w:abstractNumId w:val="23"/>
-  </w:num>
-  <w:num w:numId="18" w16cid:durableId="937642561">
-    <w:abstractNumId w:val="21"/>
-  </w:num>
-  <w:num w:numId="19" w16cid:durableId="1151170684">
-    <w:abstractNumId w:val="20"/>
-  </w:num>
-  <w:num w:numId="20" w16cid:durableId="1196579470">
-    <w:abstractNumId w:val="22"/>
-  </w:num>
-  <w:num w:numId="21" w16cid:durableId="1507674681">
-    <w:abstractNumId w:val="4"/>
-  </w:num>
-  <w:num w:numId="22" w16cid:durableId="697314197">
-    <w:abstractNumId w:val="13"/>
-  </w:num>
-  <w:num w:numId="23" w16cid:durableId="571893000">
-    <w:abstractNumId w:val="26"/>
-  </w:num>
-  <w:num w:numId="24" w16cid:durableId="2110736417">
-    <w:abstractNumId w:val="28"/>
-  </w:num>
-  <w:num w:numId="25" w16cid:durableId="1829321708">
-    <w:abstractNumId w:val="25"/>
-  </w:num>
-  <w:num w:numId="26" w16cid:durableId="1952857848">
-    <w:abstractNumId w:val="5"/>
-  </w:num>
-  <w:num w:numId="27" w16cid:durableId="1254127242">
-    <w:abstractNumId w:val="18"/>
-  </w:num>
   <w:num w:numId="28" w16cid:durableId="1770814808">
-    <w:abstractNumId w:val="10"/>
+    <w:abstractNumId w:val="11"/>
   </w:num>
   <w:num w:numId="29" w16cid:durableId="1865053649">
-    <w:abstractNumId w:val="11"/>
+    <w:abstractNumId w:val="12"/>
+  </w:num>
+  <w:num w:numId="30" w16cid:durableId="1126316813">
+    <w:abstractNumId w:val="4"/>
   </w:num>
 </w:numbering>
 </file>
 
 <file path=word/styles.xml><?xml version="1.0" encoding="utf-8"?>
-<w:styles xmlns:mc="http://schemas.openxmlformats.org/markup-compatibility/2006" xmlns:r="http://schemas.openxmlformats.org/officeDocument/2006/relationships" xmlns:w="http://schemas.openxmlformats.org/wordprocessingml/2006/main" xmlns:w14="http://schemas.microsoft.com/office/word/2010/wordml" xmlns:w15="http://schemas.microsoft.com/office/word/2012/wordml" xmlns:w16cex="http://schemas.microsoft.com/office/word/2018/wordml/cex" xmlns:w16cid="http://schemas.microsoft.com/office/word/2016/wordml/cid" xmlns:w16="http://schemas.microsoft.com/office/word/2018/wordml" xmlns:w16sdtdh="http://schemas.microsoft.com/office/word/2020/wordml/sdtdatahash" xmlns:w16se="http://schemas.microsoft.com/office/word/2015/wordml/symex" mc:Ignorable="w14 w15 w16se w16cid w16 w16cex w16sdtdh">
+<w:styles xmlns:mc="http://schemas.openxmlformats.org/markup-compatibility/2006" xmlns:r="http://schemas.openxmlformats.org/officeDocument/2006/relationships" xmlns:w="http://schemas.openxmlformats.org/wordprocessingml/2006/main" xmlns:w14="http://schemas.microsoft.com/office/word/2010/wordml" xmlns:w15="http://schemas.microsoft.com/office/word/2012/wordml" xmlns:w16cex="http://schemas.microsoft.com/office/word/2018/wordml/cex" xmlns:w16cid="http://schemas.microsoft.com/office/word/2016/wordml/cid" xmlns:w16="http://schemas.microsoft.com/office/word/2018/wordml" xmlns:w16du="http://schemas.microsoft.com/office/word/2023/wordml/word16du" xmlns:w16sdtdh="http://schemas.microsoft.com/office/word/2020/wordml/sdtdatahash" xmlns:w16se="http://schemas.microsoft.com/office/word/2015/wordml/symex" mc:Ignorable="w14 w15 w16se w16cid w16 w16cex w16sdtdh w16du">
   <w:docDefaults>
     <w:rPrDefault>
       <w:rPr>
@@ -12010,6 +12404,7 @@
   <w:style w:type="character" w:default="1" w:styleId="DefaultParagraphFont">
     <w:name w:val="Default Paragraph Font"/>
     <w:uiPriority w:val="1"/>
+    <w:semiHidden/>
     <w:unhideWhenUsed/>
   </w:style>
   <w:style w:type="table" w:default="1" w:styleId="TableNormal">
@@ -13501,12 +13896,6 @@
 </file>
 
 <file path=customXml/item1.xml><?xml version="1.0" encoding="utf-8"?>
-<go:gDocsCustomXmlDataStorage xmlns:go="http://customooxmlschemas.google.com/" xmlns:r="http://schemas.openxmlformats.org/officeDocument/2006/relationships" uri="GoogleDocsCustomDataVersion2">
-  <go:docsCustomData xmlns:go="http://customooxmlschemas.google.com/" roundtripDataSignature="AMtx7mhULR+QZY7v1ibMLZnHe8rMvI9TLg==">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</go:docsCustomData>
-</go:gDocsCustomXmlDataStorage>
-</file>
-
-<file path=customXml/item2.xml><?xml version="1.0" encoding="utf-8"?>
 <s:customData xmlns="http://www.wps.cn/officeDocument/2013/wpsCustomData" xmlns:s="http://www.wps.cn/officeDocument/2013/wpsCustomData">
   <customSectProps>
     <customSectPr/>
@@ -13518,23 +13907,29 @@
 </s:customData>
 </file>
 
+<file path=customXml/item2.xml><?xml version="1.0" encoding="utf-8"?>
+<go:gDocsCustomXmlDataStorage xmlns:go="http://customooxmlschemas.google.com/" xmlns:r="http://schemas.openxmlformats.org/officeDocument/2006/relationships" uri="GoogleDocsCustomDataVersion2">
+  <go:docsCustomData xmlns:go="http://customooxmlschemas.google.com/" roundtripDataSignature="AMtx7mhULR+QZY7v1ibMLZnHe8rMvI9TLg==">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</go:docsCustomData>
+</go:gDocsCustomXmlDataStorage>
+</file>
+
 <file path=customXml/item3.xml><?xml version="1.0" encoding="utf-8"?>
 <b:Sources xmlns:b="http://schemas.openxmlformats.org/officeDocument/2006/bibliography" xmlns="http://schemas.openxmlformats.org/officeDocument/2006/bibliography" SelectedStyle="\APASixthEditionOfficeOnline.xsl" StyleName="APA" Version="6"/>
 </file>
 
 <file path=customXml/itemProps1.xml><?xml version="1.0" encoding="utf-8"?>
-<ds:datastoreItem xmlns:ds="http://schemas.openxmlformats.org/officeDocument/2006/customXml" ds:itemID="{11111111-1234-1234-1234-123412341234}">
+<ds:datastoreItem xmlns:ds="http://schemas.openxmlformats.org/officeDocument/2006/customXml" ds:itemID="{B1977F7D-205B-4081-913C-38D41E755F92}">
   <ds:schemaRefs>
-    <ds:schemaRef ds:uri="http://customooxmlschemas.google.com/"/>
-    <ds:schemaRef ds:uri="http://schemas.openxmlformats.org/officeDocument/2006/relationships"/>
+    <ds:schemaRef ds:uri="http://www.wps.cn/officeDocument/2013/wpsCustomData"/>
   </ds:schemaRefs>
 </ds:datastoreItem>
 </file>
 
 <file path=customXml/itemProps2.xml><?xml version="1.0" encoding="utf-8"?>
-<ds:datastoreItem xmlns:ds="http://schemas.openxmlformats.org/officeDocument/2006/customXml" ds:itemID="{B1977F7D-205B-4081-913C-38D41E755F92}">
+<ds:datastoreItem xmlns:ds="http://schemas.openxmlformats.org/officeDocument/2006/customXml" ds:itemID="{11111111-1234-1234-1234-123412341234}">
   <ds:schemaRefs>
-    <ds:schemaRef ds:uri="http://www.wps.cn/officeDocument/2013/wpsCustomData"/>
+    <ds:schemaRef ds:uri="http://customooxmlschemas.google.com/"/>
+    <ds:schemaRef ds:uri="http://schemas.openxmlformats.org/officeDocument/2006/relationships"/>
   </ds:schemaRefs>
 </ds:datastoreItem>
 </file>

</xml_diff>

<commit_message>
update REQ_SIQ file to contain customer responses
</commit_message>
<xml_diff>
--- a/Project Management/PM_PMP.docx
+++ b/Project Management/PM_PMP.docx
@@ -402,14 +402,14 @@
                 <w:i/>
                 <w:color w:val="000000"/>
               </w:rPr>
-              <w:t>V</w:t>
+              <w:t>V0</w:t>
             </w:r>
             <w:r>
               <w:rPr>
                 <w:i/>
                 <w:color w:val="000000"/>
               </w:rPr>
-              <w:t>0</w:t>
+              <w:t>.0</w:t>
             </w:r>
           </w:p>
         </w:tc>
@@ -810,6 +810,15 @@
               </w:rPr>
               <w:t>V2</w:t>
             </w:r>
+            <w:r>
+              <w:rPr>
+                <w:i/>
+                <w:color w:val="000000"/>
+              </w:rPr>
+              <w:t>.0</w:t>
+            </w:r>
+            <w:bookmarkStart w:id="1" w:name="_GoBack"/>
+            <w:bookmarkEnd w:id="1"/>
           </w:p>
         </w:tc>
         <w:tc>
@@ -1025,8 +1034,6 @@
           <w:i/>
         </w:rPr>
       </w:pPr>
-      <w:bookmarkStart w:id="1" w:name="_GoBack"/>
-      <w:bookmarkEnd w:id="1"/>
     </w:p>
     <w:p>
       <w:pPr>
@@ -1925,16 +1932,7 @@
                 <w:sz w:val="28"/>
                 <w:szCs w:val="28"/>
               </w:rPr>
-              <w:t>6.</w:t>
-            </w:r>
-            <w:r>
-              <w:rPr>
-                <w:rFonts w:ascii="Arial" w:eastAsia="Arial" w:hAnsi="Arial" w:cs="Arial"/>
-                <w:b/>
-                <w:sz w:val="28"/>
-                <w:szCs w:val="28"/>
-              </w:rPr>
-              <w:t>2.1. Issue Tracking System</w:t>
+              <w:t>6.2.1. Issue Tracking System</w:t>
             </w:r>
             <w:r>
               <w:rPr>
@@ -2058,14 +2056,6 @@
                 <w:szCs w:val="28"/>
               </w:rPr>
               <w:tab/>
-            </w:r>
-            <w:r>
-              <w:rPr>
-                <w:rFonts w:ascii="Arial" w:eastAsia="Arial" w:hAnsi="Arial" w:cs="Arial"/>
-                <w:b/>
-                <w:sz w:val="28"/>
-                <w:szCs w:val="28"/>
-              </w:rPr>
               <w:t>4</w:t>
             </w:r>
           </w:hyperlink>
@@ -2441,16 +2431,7 @@
               <w:sz w:val="28"/>
               <w:szCs w:val="28"/>
             </w:rPr>
-            <w:t xml:space="preserve"> 8.TOOLS                                                             </w:t>
-          </w:r>
-          <w:r>
-            <w:rPr>
-              <w:rFonts w:ascii="Arial" w:eastAsia="Arial" w:hAnsi="Arial" w:cs="Arial"/>
-              <w:b/>
-              <w:sz w:val="28"/>
-              <w:szCs w:val="28"/>
-            </w:rPr>
-            <w:t xml:space="preserve">                                         6</w:t>
+            <w:t xml:space="preserve"> 8.TOOLS                                                                                                      6</w:t>
           </w:r>
         </w:p>
         <w:p>
@@ -2552,14 +2533,7 @@
           <w:rFonts w:ascii="Arial" w:eastAsia="Arial" w:hAnsi="Arial" w:cs="Arial"/>
           <w:b/>
         </w:rPr>
-        <w:t>The intended audi</w:t>
-      </w:r>
-      <w:r>
-        <w:rPr>
-          <w:rFonts w:ascii="Arial" w:eastAsia="Arial" w:hAnsi="Arial" w:cs="Arial"/>
-          <w:b/>
-        </w:rPr>
-        <w:t>ence of the Internet Banking System PMP is all project stakeholders including the project customer, senior leadership, and the project team.</w:t>
+        <w:t>The intended audience of the Internet Banking System PMP is all project stakeholders including the project customer, senior leadership, and the project team.</w:t>
       </w:r>
     </w:p>
     <w:p>
@@ -2579,14 +2553,7 @@
           <w:rFonts w:ascii="Arial" w:eastAsia="Arial" w:hAnsi="Arial" w:cs="Arial"/>
           <w:b/>
         </w:rPr>
-        <w:t>The purpose is to define the project scope, and team communication, define the possible problems &amp;</w:t>
-      </w:r>
-      <w:r>
-        <w:rPr>
-          <w:rFonts w:ascii="Arial" w:eastAsia="Arial" w:hAnsi="Arial" w:cs="Arial"/>
-          <w:b/>
-        </w:rPr>
-        <w:t xml:space="preserve"> risks and how to handle them, the CMP structure, the tools used, responsibilities, and reviews.</w:t>
+        <w:t>The purpose is to define the project scope, and team communication, define the possible problems &amp; risks and how to handle them, the CMP structure, the tools used, responsibilities, and reviews.</w:t>
       </w:r>
     </w:p>
     <w:p>
@@ -2627,14 +2594,7 @@
           <w:rFonts w:ascii="Arial" w:eastAsia="Arial" w:hAnsi="Arial" w:cs="Arial"/>
           <w:b/>
         </w:rPr>
-        <w:t>Is to provide a Web-based system for banking services where the client can easily perform a sequence of activities such as logging securely to perform inter-account transactions or with different accounts as well as viewing previous transactions, along wit</w:t>
-      </w:r>
-      <w:r>
-        <w:rPr>
-          <w:rFonts w:ascii="Arial" w:eastAsia="Arial" w:hAnsi="Arial" w:cs="Arial"/>
-          <w:b/>
-        </w:rPr>
-        <w:t>h admin activities to monitor the banking services provided to the user.</w:t>
+        <w:t>Is to provide a Web-based system for banking services where the client can easily perform a sequence of activities such as logging securely to perform inter-account transactions or with different accounts as well as viewing previous transactions, along with admin activities to monitor the banking services provided to the user.</w:t>
       </w:r>
     </w:p>
     <w:p>
@@ -4433,23 +4393,7 @@
           <w:b/>
           <w:color w:val="000000"/>
         </w:rPr>
-        <w:t>Changes to the project upon the customer’s request will need to be taken into consideration as the highest priority to reach the customer’s satisfaction. The project leader will be in charge of dealing with any customer’s request. On receiving the change r</w:t>
-      </w:r>
-      <w:r>
-        <w:rPr>
-          <w:rFonts w:ascii="Arial" w:eastAsia="Arial" w:hAnsi="Arial" w:cs="Arial"/>
-          <w:b/>
-          <w:color w:val="000000"/>
-        </w:rPr>
-        <w:t>equest, the project leader along with the team will respond immediately and start to discuss with the customer the consequences of the change, in addition to if the change can be applicable within the current release or it can be delayed to the upcoming on</w:t>
-      </w:r>
-      <w:r>
-        <w:rPr>
-          <w:rFonts w:ascii="Arial" w:eastAsia="Arial" w:hAnsi="Arial" w:cs="Arial"/>
-          <w:b/>
-          <w:color w:val="000000"/>
-        </w:rPr>
-        <w:t xml:space="preserve">e. Upon agreement with the customer, the status of the request will be announced [open-agreed-deferred]  </w:t>
+        <w:t xml:space="preserve">Changes to the project upon the customer’s request will need to be taken into consideration as the highest priority to reach the customer’s satisfaction. The project leader will be in charge of dealing with any customer’s request. On receiving the change request, the project leader along with the team will respond immediately and start to discuss with the customer the consequences of the change, in addition to if the change can be applicable within the current release or it can be delayed to the upcoming one. Upon agreement with the customer, the status of the request will be announced [open-agreed-deferred]  </w:t>
       </w:r>
     </w:p>
     <w:p>
@@ -4482,15 +4426,7 @@
           <w:b/>
           <w:color w:val="000000"/>
         </w:rPr>
-        <w:t>While the changes that takes place internally the team member who will assign the change will convey it the Project Leader and consequently will be di</w:t>
-      </w:r>
-      <w:r>
-        <w:rPr>
-          <w:rFonts w:ascii="Arial" w:eastAsia="Arial" w:hAnsi="Arial" w:cs="Arial"/>
-          <w:b/>
-          <w:color w:val="000000"/>
-        </w:rPr>
-        <w:t>scussed among the rest team members, if approval came from the while team members upon this change, So it will take place in the project as long as it is not contraindicated with the customer’s requirements</w:t>
+        <w:t>While the changes that takes place internally the team member who will assign the change will convey it the Project Leader and consequently will be discussed among the rest team members, if approval came from the while team members upon this change, So it will take place in the project as long as it is not contraindicated with the customer’s requirements</w:t>
       </w:r>
     </w:p>
     <w:p>
@@ -4582,14 +4518,7 @@
           <w:rFonts w:ascii="Arial" w:eastAsia="Arial" w:hAnsi="Arial" w:cs="Arial"/>
           <w:b/>
         </w:rPr>
-        <w:t xml:space="preserve">Effective problem management ensures timely resolution of issues and minimizes </w:t>
-      </w:r>
-      <w:r>
-        <w:rPr>
-          <w:rFonts w:ascii="Arial" w:eastAsia="Arial" w:hAnsi="Arial" w:cs="Arial"/>
-          <w:b/>
-        </w:rPr>
-        <w:t>their impact on project deliverables.</w:t>
+        <w:t>Effective problem management ensures timely resolution of issues and minimizes their impact on project deliverables.</w:t>
       </w:r>
     </w:p>
     <w:p>
@@ -4676,14 +4605,7 @@
           <w:rFonts w:ascii="Arial" w:eastAsia="Arial" w:hAnsi="Arial" w:cs="Arial"/>
           <w:b/>
         </w:rPr>
-        <w:t>Testing and Quality Assurance: Identify issues during testing phases</w:t>
-      </w:r>
-      <w:r>
-        <w:rPr>
-          <w:rFonts w:ascii="Arial" w:eastAsia="Arial" w:hAnsi="Arial" w:cs="Arial"/>
-          <w:b/>
-        </w:rPr>
-        <w:t xml:space="preserve"> (functional, integration, and user acceptance testing).</w:t>
+        <w:t>Testing and Quality Assurance: Identify issues during testing phases (functional, integration, and user acceptance testing).</w:t>
       </w:r>
     </w:p>
     <w:p>
@@ -4802,14 +4724,7 @@
           <w:rFonts w:ascii="Arial" w:eastAsia="Arial" w:hAnsi="Arial" w:cs="Arial"/>
           <w:b/>
         </w:rPr>
-        <w:t>Quality Assurance Team</w:t>
-      </w:r>
-      <w:r>
-        <w:rPr>
-          <w:rFonts w:ascii="Arial" w:eastAsia="Arial" w:hAnsi="Arial" w:cs="Arial"/>
-          <w:b/>
-        </w:rPr>
-        <w:t>: Validates reported issues and performs root cause analysis.</w:t>
+        <w:t>Quality Assurance Team: Validates reported issues and performs root cause analysis.</w:t>
       </w:r>
     </w:p>
     <w:p>
@@ -5163,14 +5078,7 @@
           <w:rFonts w:ascii="Arial" w:eastAsia="Arial" w:hAnsi="Arial" w:cs="Arial"/>
           <w:b/>
         </w:rPr>
-        <w:t>Categorize issues based</w:t>
-      </w:r>
-      <w:r>
-        <w:rPr>
-          <w:rFonts w:ascii="Arial" w:eastAsia="Arial" w:hAnsi="Arial" w:cs="Arial"/>
-          <w:b/>
-        </w:rPr>
-        <w:t xml:space="preserve"> on their nature (e.g., functionality, performance, security, usability).</w:t>
+        <w:t>Categorize issues based on their nature (e.g., functionality, performance, security, usability).</w:t>
       </w:r>
     </w:p>
     <w:p>
@@ -5347,14 +5255,7 @@
           <w:rFonts w:ascii="Arial" w:eastAsia="Arial" w:hAnsi="Arial" w:cs="Arial"/>
           <w:b/>
         </w:rPr>
-        <w:t>Assigning and Tracking: Assign issues to developers and trac</w:t>
-      </w:r>
-      <w:r>
-        <w:rPr>
-          <w:rFonts w:ascii="Arial" w:eastAsia="Arial" w:hAnsi="Arial" w:cs="Arial"/>
-          <w:b/>
-        </w:rPr>
-        <w:t>k progress.</w:t>
+        <w:t>Assigning and Tracking: Assign issues to developers and track progress.</w:t>
       </w:r>
     </w:p>
     <w:p>
@@ -5653,14 +5554,7 @@
           <w:rFonts w:ascii="Arial" w:eastAsia="Arial" w:hAnsi="Arial" w:cs="Arial"/>
           <w:b/>
         </w:rPr>
-        <w:t>Learn from reso</w:t>
-      </w:r>
-      <w:r>
-        <w:rPr>
-          <w:rFonts w:ascii="Arial" w:eastAsia="Arial" w:hAnsi="Arial" w:cs="Arial"/>
-          <w:b/>
-        </w:rPr>
-        <w:t>lved issues to prevent recurrence.</w:t>
+        <w:t>Learn from resolved issues to prevent recurrence.</w:t>
       </w:r>
     </w:p>
     <w:p>
@@ -5895,14 +5789,7 @@
           <w:rFonts w:ascii="Arial" w:eastAsia="Arial" w:hAnsi="Arial" w:cs="Arial"/>
           <w:b/>
         </w:rPr>
-        <w:t>Contains project management do</w:t>
-      </w:r>
-      <w:r>
-        <w:rPr>
-          <w:rFonts w:ascii="Arial" w:eastAsia="Arial" w:hAnsi="Arial" w:cs="Arial"/>
-          <w:b/>
-        </w:rPr>
-        <w:t>cumentation, plans, and requirements</w:t>
+        <w:t>Contains project management documentation, plans, and requirements</w:t>
       </w:r>
       <w:r>
         <w:rPr>
@@ -6522,14 +6409,7 @@
           <w:rFonts w:ascii="Arial" w:eastAsia="Arial" w:hAnsi="Arial" w:cs="Arial"/>
           <w:b/>
         </w:rPr>
-        <w:t>Descriptor: Include a brief, descriptive term indicating t</w:t>
-      </w:r>
-      <w:r>
-        <w:rPr>
-          <w:rFonts w:ascii="Arial" w:eastAsia="Arial" w:hAnsi="Arial" w:cs="Arial"/>
-          <w:b/>
-        </w:rPr>
-        <w:t>he purpose or function of the component.</w:t>
+        <w:t>Descriptor: Include a brief, descriptive term indicating the purpose or function of the component.</w:t>
       </w:r>
     </w:p>
     <w:p>
@@ -7109,14 +6989,7 @@
           <w:rFonts w:ascii="Arial" w:eastAsia="Arial" w:hAnsi="Arial" w:cs="Arial"/>
           <w:b/>
         </w:rPr>
-        <w:t xml:space="preserve">Sample CI </w:t>
-      </w:r>
-      <w:r>
-        <w:rPr>
-          <w:rFonts w:ascii="Arial" w:eastAsia="Arial" w:hAnsi="Arial" w:cs="Arial"/>
-          <w:b/>
-        </w:rPr>
-        <w:t>List:</w:t>
+        <w:t>Sample CI List:</w:t>
       </w:r>
     </w:p>
     <w:p>
@@ -7330,15 +7203,7 @@
           <w:b/>
           <w:highlight w:val="white"/>
         </w:rPr>
-        <w:t>naming conventions when naming proje</w:t>
-      </w:r>
-      <w:r>
-        <w:rPr>
-          <w:rFonts w:ascii="Arial" w:eastAsia="Arial" w:hAnsi="Arial" w:cs="Arial"/>
-          <w:b/>
-          <w:highlight w:val="white"/>
-        </w:rPr>
-        <w:t>ct components.</w:t>
+        <w:t>naming conventions when naming project components.</w:t>
       </w:r>
     </w:p>
     <w:p>
@@ -7551,23 +7416,21 @@
           <w:b/>
         </w:rPr>
         <w:lastRenderedPageBreak/>
-        <w:t>Name Convention of the release : &lt;</w:t>
-      </w:r>
-      <w:proofErr w:type="spellStart"/>
-      <w:r>
-        <w:rPr>
-          <w:rFonts w:ascii="Arial" w:eastAsia="Arial" w:hAnsi="Arial" w:cs="Arial"/>
-          <w:b/>
-        </w:rPr>
-        <w:t>Realease_Number</w:t>
-      </w:r>
-      <w:proofErr w:type="spellEnd"/>
-      <w:r>
-        <w:rPr>
-          <w:rFonts w:ascii="Arial" w:eastAsia="Arial" w:hAnsi="Arial" w:cs="Arial"/>
-          <w:b/>
-        </w:rPr>
-        <w:t xml:space="preserve"> of the release &gt;</w:t>
+        <w:t>Name Conven</w:t>
+      </w:r>
+      <w:r>
+        <w:rPr>
+          <w:rFonts w:ascii="Arial" w:eastAsia="Arial" w:hAnsi="Arial" w:cs="Arial"/>
+          <w:b/>
+        </w:rPr>
+        <w:t>tion of the release : &lt;</w:t>
+      </w:r>
+      <w:r>
+        <w:rPr>
+          <w:rFonts w:ascii="Arial" w:eastAsia="Arial" w:hAnsi="Arial" w:cs="Arial"/>
+          <w:b/>
+        </w:rPr>
+        <w:t>Number of the release &gt;</w:t>
       </w:r>
     </w:p>
     <w:p>
@@ -8225,14 +8088,7 @@
           <w:b/>
         </w:rPr>
         <w:lastRenderedPageBreak/>
-        <w:t>When a team member finishes his task he</w:t>
-      </w:r>
-      <w:r>
-        <w:rPr>
-          <w:rFonts w:ascii="Arial" w:eastAsia="Arial" w:hAnsi="Arial" w:cs="Arial"/>
-          <w:b/>
-        </w:rPr>
-        <w:t xml:space="preserve"> will drag and drop it to the peer review task board on the tracking management tool  after push It to the repository and his colleague will going to review it  and if he has any comments he will add it on the sheet(</w:t>
+        <w:t>When a team member finishes his task he will drag and drop it to the peer review task board on the tracking management tool  after push It to the repository and his colleague will going to review it  and if he has any comments he will add it on the sheet(</w:t>
       </w:r>
       <w:proofErr w:type="spellStart"/>
       <w:r>
@@ -8257,14 +8113,7 @@
           <w:rFonts w:ascii="Arial" w:eastAsia="Arial" w:hAnsi="Arial" w:cs="Arial"/>
           <w:b/>
         </w:rPr>
-        <w:t>) and add a comme</w:t>
-      </w:r>
-      <w:r>
-        <w:rPr>
-          <w:rFonts w:ascii="Arial" w:eastAsia="Arial" w:hAnsi="Arial" w:cs="Arial"/>
-          <w:b/>
-        </w:rPr>
-        <w:t>nt into the card and assign it again to the team member to See the comments an update his work according to this comments.</w:t>
+        <w:t>) and add a comment into the card and assign it again to the team member to See the comments an update his work according to this comments.</w:t>
       </w:r>
     </w:p>
     <w:p>
@@ -8281,14 +8130,7 @@
           <w:rFonts w:ascii="Arial" w:eastAsia="Arial" w:hAnsi="Arial" w:cs="Arial"/>
           <w:b/>
         </w:rPr>
-        <w:t xml:space="preserve">Then when the task pass the peering review ,the reviewer will drag and drop it to the review phase card(now this task is ready to be </w:t>
-      </w:r>
-      <w:r>
-        <w:rPr>
-          <w:rFonts w:ascii="Arial" w:eastAsia="Arial" w:hAnsi="Arial" w:cs="Arial"/>
-          <w:b/>
-        </w:rPr>
-        <w:t>reviewed by the coach ).</w:t>
+        <w:t>Then when the task pass the peering review ,the reviewer will drag and drop it to the review phase card(now this task is ready to be reviewed by the coach ).</w:t>
       </w:r>
     </w:p>
     <w:p>
@@ -8350,15 +8192,7 @@
           <w:b/>
           <w:u w:val="single"/>
         </w:rPr>
-        <w:t>Coaching_review_s</w:t>
-      </w:r>
-      <w:r>
-        <w:rPr>
-          <w:rFonts w:ascii="Arial" w:eastAsia="Arial" w:hAnsi="Arial" w:cs="Arial"/>
-          <w:b/>
-          <w:u w:val="single"/>
-        </w:rPr>
-        <w:t>heet</w:t>
+        <w:t>Coaching_review_sheet</w:t>
       </w:r>
       <w:proofErr w:type="spellEnd"/>
       <w:r>
@@ -8713,15 +8547,7 @@
           <w:b/>
           <w:highlight w:val="white"/>
         </w:rPr>
-        <w:t xml:space="preserve">eview each deliverable in detail, ensuring that they </w:t>
-      </w:r>
-      <w:r>
-        <w:rPr>
-          <w:rFonts w:ascii="Arial" w:eastAsia="Arial" w:hAnsi="Arial" w:cs="Arial"/>
-          <w:b/>
-          <w:highlight w:val="white"/>
-        </w:rPr>
-        <w:t>meet the project requirements and acceptance criteria.</w:t>
+        <w:t>eview each deliverable in detail, ensuring that they meet the project requirements and acceptance criteria.</w:t>
       </w:r>
     </w:p>
     <w:p>
@@ -8829,14 +8655,7 @@
           <w:b/>
         </w:rPr>
         <w:lastRenderedPageBreak/>
-        <w:t>If there are any outstanding issues or concerns that need to be addressed before release, determine the appropriate actions and assign responsibiliti</w:t>
-      </w:r>
-      <w:r>
-        <w:rPr>
-          <w:rFonts w:ascii="Arial" w:eastAsia="Arial" w:hAnsi="Arial" w:cs="Arial"/>
-          <w:b/>
-        </w:rPr>
-        <w:t>es for resolution.</w:t>
+        <w:t>If there are any outstanding issues or concerns that need to be addressed before release, determine the appropriate actions and assign responsibilities for resolution.</w:t>
       </w:r>
     </w:p>
     <w:p>
@@ -12893,7 +12712,7 @@
     <w:pPr>
       <w:suppressAutoHyphens/>
       <w:spacing w:line="1" w:lineRule="atLeast"/>
-      <w:ind w:leftChars="-1" w:hangingChars="1"/>
+      <w:ind w:leftChars="-1" w:left="-1" w:hangingChars="1"/>
       <w:textAlignment w:val="top"/>
       <w:outlineLvl w:val="0"/>
     </w:pPr>
@@ -14209,7 +14028,7 @@
     <w:qFormat/>
     <w:pPr>
       <w:suppressAutoHyphens/>
-      <w:ind w:leftChars="-1" w:hangingChars="1"/>
+      <w:ind w:leftChars="-1" w:left="-1" w:hangingChars="1"/>
       <w:textAlignment w:val="top"/>
       <w:outlineLvl w:val="0"/>
     </w:pPr>
@@ -14266,9 +14085,7 @@
       <w:tblStyleRowBandSize w:val="1"/>
       <w:tblStyleColBandSize w:val="1"/>
       <w:tblCellMar>
-        <w:top w:w="0" w:type="dxa"/>
         <w:left w:w="108" w:type="dxa"/>
-        <w:bottom w:w="0" w:type="dxa"/>
         <w:right w:w="108" w:type="dxa"/>
       </w:tblCellMar>
     </w:tblPr>
@@ -14466,7 +14283,7 @@
     <w:pPr>
       <w:suppressAutoHyphens/>
       <w:spacing w:line="1" w:lineRule="atLeast"/>
-      <w:ind w:leftChars="-1" w:hangingChars="1"/>
+      <w:ind w:leftChars="-1" w:left="-1" w:hangingChars="1"/>
       <w:textAlignment w:val="top"/>
       <w:outlineLvl w:val="0"/>
     </w:pPr>
@@ -15782,7 +15599,7 @@
     <w:qFormat/>
     <w:pPr>
       <w:suppressAutoHyphens/>
-      <w:ind w:leftChars="-1" w:hangingChars="1"/>
+      <w:ind w:leftChars="-1" w:left="-1" w:hangingChars="1"/>
       <w:textAlignment w:val="top"/>
       <w:outlineLvl w:val="0"/>
     </w:pPr>
@@ -15839,9 +15656,7 @@
       <w:tblStyleRowBandSize w:val="1"/>
       <w:tblStyleColBandSize w:val="1"/>
       <w:tblCellMar>
-        <w:top w:w="0" w:type="dxa"/>
         <w:left w:w="108" w:type="dxa"/>
-        <w:bottom w:w="0" w:type="dxa"/>
         <w:right w:w="108" w:type="dxa"/>
       </w:tblCellMar>
     </w:tblPr>

</xml_diff>